<commit_message>
cele skończone oraz przegład literatury
</commit_message>
<xml_diff>
--- a/praca/treść pracy.docx
+++ b/praca/treść pracy.docx
@@ -1,10 +1,10 @@
 
 <file path=word/document.xml><?xml version="1.0" encoding="utf-8"?>
-<w:document xmlns:wpc="http://schemas.microsoft.com/office/word/2010/wordprocessingCanvas" xmlns:mc="http://schemas.openxmlformats.org/markup-compatibility/2006" xmlns:o="urn:schemas-microsoft-com:office:office" xmlns:r="http://schemas.openxmlformats.org/officeDocument/2006/relationships" xmlns:m="http://schemas.openxmlformats.org/officeDocument/2006/math" xmlns:v="urn:schemas-microsoft-com:vml" xmlns:wp14="http://schemas.microsoft.com/office/word/2010/wordprocessingDrawing" xmlns:wp="http://schemas.openxmlformats.org/drawingml/2006/wordprocessingDrawing" xmlns:w10="urn:schemas-microsoft-com:office:word" xmlns:w="http://schemas.openxmlformats.org/wordprocessingml/2006/main" xmlns:w14="http://schemas.microsoft.com/office/word/2010/wordml" xmlns:w15="http://schemas.microsoft.com/office/word/2012/wordml" xmlns:wpg="http://schemas.microsoft.com/office/word/2010/wordprocessingGroup" xmlns:wpi="http://schemas.microsoft.com/office/word/2010/wordprocessingInk" xmlns:wne="http://schemas.microsoft.com/office/word/2006/wordml" xmlns:wps="http://schemas.microsoft.com/office/word/2010/wordprocessingShape" mc:Ignorable="w14 w15 wp14">
+<w:document xmlns:wpc="http://schemas.microsoft.com/office/word/2010/wordprocessingCanvas" xmlns:mc="http://schemas.openxmlformats.org/markup-compatibility/2006" xmlns:o="urn:schemas-microsoft-com:office:office" xmlns:r="http://schemas.openxmlformats.org/officeDocument/2006/relationships" xmlns:m="http://schemas.openxmlformats.org/officeDocument/2006/math" xmlns:v="urn:schemas-microsoft-com:vml" xmlns:wp14="http://schemas.microsoft.com/office/word/2010/wordprocessingDrawing" xmlns:wp="http://schemas.openxmlformats.org/drawingml/2006/wordprocessingDrawing" xmlns:w10="urn:schemas-microsoft-com:office:word" xmlns:w="http://schemas.openxmlformats.org/wordprocessingml/2006/main" xmlns:w14="http://schemas.microsoft.com/office/word/2010/wordml" xmlns:wpg="http://schemas.microsoft.com/office/word/2010/wordprocessingGroup" xmlns:wpi="http://schemas.microsoft.com/office/word/2010/wordprocessingInk" xmlns:wne="http://schemas.microsoft.com/office/word/2006/wordml" xmlns:wps="http://schemas.microsoft.com/office/word/2010/wordprocessingShape" mc:Ignorable="w14 wp14">
   <w:body>
     <w:p>
       <w:pPr>
-        <w:pStyle w:val="Nagwek1"/>
+        <w:pStyle w:val="Heading1"/>
       </w:pPr>
       <w:bookmarkStart w:id="0" w:name="_Toc355550140"/>
       <w:r>
@@ -14,7 +14,7 @@
     </w:p>
     <w:p>
       <w:pPr>
-        <w:pStyle w:val="Nagwek2"/>
+        <w:pStyle w:val="Heading2"/>
         <w:tabs>
           <w:tab w:val="clear" w:pos="360"/>
         </w:tabs>
@@ -35,11 +35,43 @@
         <w:pStyle w:val="Tekstpracy"/>
       </w:pPr>
       <w:r>
-        <w:t xml:space="preserve">W pierwszym kwartale 2014 roku trzy na pięć sprzedaży telefonów komórkowych nosiło nazwę „inteligentny”. Smartphone, jak potocznie </w:t>
+        <w:t>W pierwszym kwartale 2014 roku trzy na pięć sprzedaży telefonów komórkow</w:t>
+      </w:r>
+      <w:r>
+        <w:t>ych nosiło nazwę „inteligentny” [1].</w:t>
+      </w:r>
+      <w:r>
+        <w:t xml:space="preserve"> Smartphone</w:t>
+      </w:r>
+      <w:r>
+        <w:t>©</w:t>
+      </w:r>
+      <w:r>
+        <w:rPr>
+          <w:rStyle w:val="FootnoteReference"/>
+        </w:rPr>
+        <w:footnoteReference w:id="1"/>
+      </w:r>
+      <w:r>
+        <w:t xml:space="preserve">, jak potocznie </w:t>
       </w:r>
       <w:r>
         <w:br/>
-        <w:t xml:space="preserve">na urządzenia tego typu się mówi, nie tylko zawładnęły niemałym rynkiem telefonów bezprzewodowych, ale także znacznie poprawiły komfort naszego życia. Od obsługi wiadomości SMS, po zarządzanie pocztą elektroniczną, do sterowania temperaturą w naszych mieszkaniach – lista rzeczy, które nie potrafią te urządzenia z każdym dniem zmniejszą jeszcze bardziej. </w:t>
+      </w:r>
+      <w:r>
+        <w:t>na urządzenia tego typu się mówi, nie tylko zawładnęły niemałym rynkiem telefonów bezprzewodowych, ale także znacznie poprawiły komfort naszego życia. Od obsługi wiadomości SMS,</w:t>
+      </w:r>
+      <w:r>
+        <w:t xml:space="preserve"> </w:t>
+      </w:r>
+      <w:r>
+        <w:t xml:space="preserve">po zarządzanie pocztą elektroniczną, </w:t>
+      </w:r>
+      <w:r>
+        <w:br/>
+      </w:r>
+      <w:r>
+        <w:t xml:space="preserve">do sterowania temperaturą w naszych mieszkaniach – lista rzeczy, które nie potrafią te urządzenia z każdym dniem zmniejszą jeszcze bardziej. </w:t>
       </w:r>
     </w:p>
     <w:p>
@@ -47,13 +79,31 @@
         <w:pStyle w:val="Tekstpracy"/>
       </w:pPr>
       <w:r>
-        <w:t xml:space="preserve">Nic dziwnego, że tym rynkiem, który jest wart miliardy dolarów rocznie, zainteresowały się wielkie firmy. Swoje rozwiązania w tej dziedzinie technologii na przestrzeni ostatnich lat pokazały takie formy jak: Microsoft, Apple czy Google. W swojej pracy zapoznam się jedną z części systemu firmy </w:t>
+        <w:t xml:space="preserve">Nic dziwnego, że tym rynkiem, który jest wart miliardy dolarów rocznie, zainteresowały się wielkie firmy. Swoje rozwiązania w tej dziedzinie technologii </w:t>
       </w:r>
       <w:r>
         <w:br/>
       </w:r>
       <w:r>
-        <w:t>z Mountain View odpowiedzialną za komunikacji miedzy komponentami zainstalowanymi na urządzeniu. Dzięki systemowi nadajników i odbiorników program, które będzie odbierał wiadomości SMS nie musi posiadać dodatkowego wątku odpowiedzialnego za sprawdzenie czy wiadomość tekstowa przyszła, tylko potrzebuje wyczekiwać informacji od części systemu odpowiedzialnej za odbieranie krótkich wiadomości. Taki sposób rozwiązania komunikacji między aplikacja w Android przysporzył się do znacznego ograniczenia używanych zasobów przez oprogramowanie działające na tym systemie.</w:t>
+        <w:t>na przestrzeni ostatnich lat pokazały takie formy jak: Microsoft, Apple czy Google. W swojej pracy zapoznam się jedną z części systemu firmy</w:t>
+      </w:r>
+      <w:r>
+        <w:t xml:space="preserve"> </w:t>
+      </w:r>
+      <w:r>
+        <w:t xml:space="preserve">z Mountain View odpowiedzialną za komunikacji miedzy komponentami zainstalowanymi </w:t>
+      </w:r>
+      <w:r>
+        <w:br/>
+      </w:r>
+      <w:r>
+        <w:t xml:space="preserve">na urządzeniu. Dzięki systemowi nadajników i odbiorników program, które będzie odbierał wiadomości SMS nie musi posiadać dodatkowego wątku odpowiedzialnego za sprawdzenie czy wiadomość tekstowa przyszła, tylko potrzebuje wyczekiwać informacji od części systemu odpowiedzialnej </w:t>
+      </w:r>
+      <w:r>
+        <w:br/>
+      </w:r>
+      <w:r>
+        <w:t>za odbieranie krótkich wiadomości. Taki sposób rozwiązania komunikacji między aplikacja w Android przysporzył się do znacznego ograniczenia używanych zasobów przez oprogramowanie działające na tym systemie.</w:t>
       </w:r>
     </w:p>
     <w:p>
@@ -112,44 +162,35 @@
         <w:t xml:space="preserve"> Google. Sama aplikacja jest</w:t>
       </w:r>
       <w:r>
-        <w:t xml:space="preserve"> napisana w wersji standardowej języka Java. Niemniej jednak </w:t>
+        <w:t xml:space="preserve"> napisana w wersji standardowej języka Java. Niemniej jednak sposób, w jaki </w:t>
       </w:r>
       <w:r>
         <w:lastRenderedPageBreak/>
-        <w:t xml:space="preserve">sposób, w jaki został zaprojektowany interfejs programistyczny Androida różni się od tego zaproponowanego przez Oracle. Programiści znający już podstawową edycje Javy zaczynający swoją przygodę z systemem od firmy </w:t>
+        <w:t>został zaprojektowany interfejs programistyczny Androida różni się od tego zaproponowanego przez Oracle. Programiści znający już podstawową edycje Javy zaczynający swoją przygodę z systemem od firmy z Mountain View muszą zapoznać się nie tylko z nazwami udostępnionych klas i metod, ale z sposobem tworzenia interfejsu użytkownika czy komunikacji między systemem</w:t>
+      </w:r>
+      <w:r>
+        <w:t xml:space="preserve"> </w:t>
+      </w:r>
+      <w:r>
+        <w:t>a aplikacją. Z tego powodu uważam, że moja praca nie tylko zapozna</w:t>
+      </w:r>
+      <w:r>
+        <w:t>ła</w:t>
+      </w:r>
+      <w:r>
+        <w:t xml:space="preserve"> czytelnika z systemem rozsyłania i odzierania informacji w Androidzie, ale także pokaż</w:t>
+      </w:r>
+      <w:r>
+        <w:t xml:space="preserve">ała </w:t>
+      </w:r>
+      <w:r>
+        <w:t>go</w:t>
+      </w:r>
+      <w:r>
+        <w:t xml:space="preserve"> </w:t>
       </w:r>
       <w:r>
         <w:br/>
-      </w:r>
-      <w:r>
-        <w:t>z Mountain View muszą zapoznać się nie tylko z nazwami udostępnionych klas i metod, ale z sposobem tworzenia interfejsu użytkownika czy komunikacji między systemem</w:t>
-      </w:r>
-      <w:r>
-        <w:t xml:space="preserve"> </w:t>
-      </w:r>
-      <w:r>
-        <w:t>a aplikacją. Z tego powodu uważam, że moja praca nie tylko zapozna</w:t>
-      </w:r>
-      <w:r>
-        <w:t>ła</w:t>
-      </w:r>
-      <w:r>
-        <w:t xml:space="preserve"> czytelnika z systemem rozsyłania i odzierania informacji </w:t>
-      </w:r>
-      <w:r>
-        <w:br/>
-      </w:r>
-      <w:r>
-        <w:t>w Androidzie, ale także pokaż</w:t>
-      </w:r>
-      <w:r>
-        <w:t xml:space="preserve">ała </w:t>
-      </w:r>
-      <w:r>
-        <w:t>go</w:t>
-      </w:r>
-      <w:r>
-        <w:t xml:space="preserve"> </w:t>
       </w:r>
       <w:r>
         <w:t>z podstawowymi aspektami tworzenia oprogramowania na ten system.</w:t>
@@ -202,7 +243,31 @@
         <w:rPr>
           <w:lang w:eastAsia="en-US"/>
         </w:rPr>
-        <w:t>Komponenty systemu Android, z których można pobierać lub wysyłać informacje potzrebne w działaniu programu</w:t>
+        <w:t>Komponenty systemu Android, z których można pobi</w:t>
+      </w:r>
+      <w:r>
+        <w:rPr>
+          <w:lang w:eastAsia="en-US"/>
+        </w:rPr>
+        <w:t>erać lub wysyłać informacje pot</w:t>
+      </w:r>
+      <w:r>
+        <w:rPr>
+          <w:lang w:eastAsia="en-US"/>
+        </w:rPr>
+        <w:t>r</w:t>
+      </w:r>
+      <w:r>
+        <w:rPr>
+          <w:lang w:eastAsia="en-US"/>
+        </w:rPr>
+        <w:t>z</w:t>
+      </w:r>
+      <w:r>
+        <w:rPr>
+          <w:lang w:eastAsia="en-US"/>
+        </w:rPr>
+        <w:t>ebne w działaniu programu</w:t>
       </w:r>
     </w:p>
     <w:p>
@@ -233,7 +298,19 @@
         <w:rPr>
           <w:lang w:eastAsia="en-US"/>
         </w:rPr>
-        <w:t>), które są potrzebne w korzystaniu z tych interfejsów</w:t>
+        <w:t xml:space="preserve">), które są potrzebne w korzystaniu </w:t>
+      </w:r>
+      <w:r>
+        <w:rPr>
+          <w:lang w:eastAsia="en-US"/>
+        </w:rPr>
+        <w:br/>
+      </w:r>
+      <w:r>
+        <w:rPr>
+          <w:lang w:eastAsia="en-US"/>
+        </w:rPr>
+        <w:t>z tych interfejsów</w:t>
       </w:r>
     </w:p>
     <w:p>
@@ -276,7 +353,7 @@
     </w:p>
     <w:p>
       <w:pPr>
-        <w:pStyle w:val="Nagwek2"/>
+        <w:pStyle w:val="Heading2"/>
         <w:tabs>
           <w:tab w:val="clear" w:pos="360"/>
         </w:tabs>
@@ -333,68 +410,484 @@
         <w:rPr>
           <w:lang w:eastAsia="en-US"/>
         </w:rPr>
-        <w:t xml:space="preserve">Postanowiłem wykorzystać moją prace dyplomową do zaprezentowania tego zagadnienia, ponieważ podczas zaczęcia nauki programowania na ten system natrafiłem na dużą, dla sporej grupy kludzi, bariere – bariere językową. Z powodu przedstawionego powyrzej moja praca skupi się na opisanie jednego </w:t>
-      </w:r>
+        <w:t xml:space="preserve">Postanowiłem wykorzystać moją prace dyplomową do zaprezentowania tego zagadnienia, ponieważ podczas zaczęcia nauki programowania na ten system natrafiłem </w:t>
+      </w:r>
+      <w:r>
+        <w:rPr>
+          <w:lang w:eastAsia="en-US"/>
+        </w:rPr>
+        <w:br/>
+      </w:r>
+      <w:r>
+        <w:rPr>
+          <w:lang w:eastAsia="en-US"/>
+        </w:rPr>
+        <w:t xml:space="preserve">na dużą, dla sporej grupy kludzi, bariere – bariere językową. </w:t>
+      </w:r>
+    </w:p>
+    <w:p>
+      <w:pPr>
+        <w:pStyle w:val="Tekstpracy"/>
+        <w:rPr>
+          <w:lang w:eastAsia="en-US"/>
+        </w:rPr>
+      </w:pPr>
+      <w:r>
+        <w:rPr>
+          <w:lang w:eastAsia="en-US"/>
+        </w:rPr>
+        <w:t xml:space="preserve">Z powodu przedstawionego </w:t>
+      </w:r>
+      <w:r>
+        <w:rPr>
+          <w:lang w:eastAsia="en-US"/>
+        </w:rPr>
+        <w:t>w poprzedni</w:t>
+      </w:r>
+      <w:r>
+        <w:rPr>
+          <w:lang w:eastAsia="en-US"/>
+        </w:rPr>
+        <w:t>m</w:t>
+      </w:r>
+      <w:r>
+        <w:rPr>
+          <w:lang w:eastAsia="en-US"/>
+        </w:rPr>
+        <w:t xml:space="preserve"> akapicie, </w:t>
+      </w:r>
+      <w:r>
+        <w:rPr>
+          <w:lang w:eastAsia="en-US"/>
+        </w:rPr>
+        <w:t>moja prac</w:t>
+      </w:r>
+      <w:r>
+        <w:rPr>
+          <w:lang w:eastAsia="en-US"/>
+        </w:rPr>
+        <w:t xml:space="preserve">a skupi się </w:t>
+      </w:r>
+      <w:r>
+        <w:rPr>
+          <w:lang w:eastAsia="en-US"/>
+        </w:rPr>
+        <w:br/>
+        <w:t>na opisanie je</w:t>
+      </w:r>
+      <w:r>
+        <w:rPr>
+          <w:lang w:eastAsia="en-US"/>
+        </w:rPr>
+        <w:t>dnych</w:t>
+      </w:r>
+      <w:r>
+        <w:rPr>
+          <w:lang w:eastAsia="en-US"/>
+        </w:rPr>
+        <w:t xml:space="preserve"> </w:t>
+      </w:r>
+      <w:r>
+        <w:rPr>
+          <w:lang w:eastAsia="en-US"/>
+        </w:rPr>
+        <w:t>z najważniejszych</w:t>
+      </w:r>
+      <w:r>
+        <w:rPr>
+          <w:lang w:eastAsia="en-US"/>
+        </w:rPr>
+        <w:t xml:space="preserve"> mechanizmów w systemie od Google</w:t>
+      </w:r>
+      <w:r>
+        <w:rPr>
+          <w:lang w:eastAsia="en-US"/>
+        </w:rPr>
+        <w:t xml:space="preserve">, </w:t>
+      </w:r>
+      <w:r>
+        <w:rPr>
+          <w:lang w:eastAsia="en-US"/>
+        </w:rPr>
+        <w:t>mianowicie</w:t>
+      </w:r>
+      <w:r>
+        <w:rPr>
+          <w:lang w:eastAsia="en-US"/>
+        </w:rPr>
+        <w:t xml:space="preserve"> na </w:t>
+      </w:r>
+      <w:r>
+        <w:rPr>
+          <w:lang w:eastAsia="en-US"/>
+        </w:rPr>
+        <w:t>klasach</w:t>
+      </w:r>
+      <w:r>
+        <w:rPr>
+          <w:lang w:eastAsia="en-US"/>
+        </w:rPr>
+        <w:t xml:space="preserve"> </w:t>
+      </w:r>
+      <w:r>
+        <w:rPr>
+          <w:b/>
+          <w:lang w:eastAsia="en-US"/>
+        </w:rPr>
+        <w:t>Intent</w:t>
+      </w:r>
+      <w:r>
+        <w:rPr>
+          <w:lang w:eastAsia="en-US"/>
+        </w:rPr>
+        <w:t xml:space="preserve"> oraz </w:t>
+      </w:r>
+      <w:r>
+        <w:rPr>
+          <w:b/>
+          <w:lang w:eastAsia="en-US"/>
+        </w:rPr>
+        <w:t>BroadcastReceiver</w:t>
+      </w:r>
+      <w:r>
+        <w:rPr>
+          <w:lang w:eastAsia="en-US"/>
+        </w:rPr>
+        <w:t xml:space="preserve">. </w:t>
+      </w:r>
+      <w:r>
+        <w:rPr>
+          <w:lang w:eastAsia="en-US"/>
+        </w:rPr>
+        <w:t>Te obiekty ułatwiają komunikacje miedzy kompomentami aplikacji. Trudno wyobrazić sobie scenariusz gdzie, mając na uwadze jak najmniejesze zużycie procesora i pamieci operac</w:t>
+      </w:r>
+      <w:r>
+        <w:rPr>
+          <w:lang w:eastAsia="en-US"/>
+        </w:rPr>
+        <w:t>yj</w:t>
+      </w:r>
+      <w:r>
+        <w:rPr>
+          <w:lang w:eastAsia="en-US"/>
+        </w:rPr>
+        <w:t xml:space="preserve">nej, </w:t>
+      </w:r>
+      <w:r>
+        <w:rPr>
+          <w:lang w:eastAsia="en-US"/>
+        </w:rPr>
+        <w:t>na jednoczestnym istnieniu dwóch programów na tym samym urządzeniu, które korzystają</w:t>
+      </w:r>
+      <w:r>
+        <w:rPr>
+          <w:lang w:eastAsia="en-US"/>
+        </w:rPr>
+        <w:t xml:space="preserve"> </w:t>
+      </w:r>
+      <w:r>
+        <w:rPr>
+          <w:lang w:eastAsia="en-US"/>
+        </w:rPr>
+        <w:t xml:space="preserve">z osobnych wątków do wykonania </w:t>
+      </w:r>
+      <w:r>
+        <w:rPr>
+          <w:b/>
+          <w:u w:val="single"/>
+          <w:lang w:eastAsia="en-US"/>
+        </w:rPr>
+        <w:t>tej samej długiej operacji</w:t>
+      </w:r>
+      <w:r>
+        <w:rPr>
+          <w:lang w:eastAsia="en-US"/>
+        </w:rPr>
+        <w:t>.</w:t>
+      </w:r>
+      <w:r>
+        <w:rPr>
+          <w:lang w:eastAsia="en-US"/>
+        </w:rPr>
+        <w:t xml:space="preserve"> </w:t>
+      </w:r>
+    </w:p>
+    <w:p>
+      <w:pPr>
+        <w:pStyle w:val="Tekstpracy"/>
+        <w:rPr>
+          <w:lang w:eastAsia="en-US"/>
+        </w:rPr>
+      </w:pPr>
+      <w:r>
+        <w:rPr>
+          <w:lang w:eastAsia="en-US"/>
+        </w:rPr>
+        <w:lastRenderedPageBreak/>
+        <w:t>Pomniejszym celem mojej pracy dyplomowej jest przedstawienie także takich części programu pisanego pod Adroida jak:</w:t>
+      </w:r>
+    </w:p>
+    <w:p>
+      <w:pPr>
+        <w:pStyle w:val="Tekstpracy"/>
+        <w:numPr>
+          <w:ilvl w:val="0"/>
+          <w:numId w:val="5"/>
+        </w:numPr>
+        <w:rPr>
+          <w:lang w:eastAsia="en-US"/>
+        </w:rPr>
+      </w:pPr>
+      <w:r>
+        <w:rPr>
+          <w:lang w:eastAsia="en-US"/>
+        </w:rPr>
+        <w:t>Application manifest</w:t>
+      </w:r>
+    </w:p>
+    <w:p>
+      <w:pPr>
+        <w:pStyle w:val="Tekstpracy"/>
+        <w:numPr>
+          <w:ilvl w:val="0"/>
+          <w:numId w:val="5"/>
+        </w:numPr>
+        <w:rPr>
+          <w:lang w:eastAsia="en-US"/>
+        </w:rPr>
+      </w:pPr>
+      <w:r>
+        <w:t>A</w:t>
+      </w:r>
+      <w:r>
+        <w:t>ctivities</w:t>
+      </w:r>
+    </w:p>
+    <w:p>
+      <w:pPr>
+        <w:pStyle w:val="Tekstpracy"/>
+        <w:numPr>
+          <w:ilvl w:val="0"/>
+          <w:numId w:val="5"/>
+        </w:numPr>
+        <w:rPr>
+          <w:lang w:eastAsia="en-US"/>
+        </w:rPr>
+      </w:pPr>
+      <w:r>
+        <w:t>Zarządzenie i rodzaje zasodów, z ktrórych korzystają aplikacje Androidowe</w:t>
+      </w:r>
+    </w:p>
+    <w:p>
+      <w:pPr>
+        <w:pStyle w:val="Tekstpracy"/>
+        <w:numPr>
+          <w:ilvl w:val="0"/>
+          <w:numId w:val="5"/>
+        </w:numPr>
+        <w:rPr>
+          <w:lang w:eastAsia="en-US"/>
+        </w:rPr>
+      </w:pPr>
+      <w:r>
+        <w:rPr>
+          <w:lang w:eastAsia="en-US"/>
+        </w:rPr>
+        <w:t>Android background processing</w:t>
+      </w:r>
+    </w:p>
+    <w:p>
+      <w:pPr>
+        <w:pStyle w:val="Tekstpracy"/>
+        <w:numPr>
+          <w:ilvl w:val="0"/>
+          <w:numId w:val="5"/>
+        </w:numPr>
+        <w:rPr>
+          <w:lang w:eastAsia="en-US"/>
+        </w:rPr>
+      </w:pPr>
+      <w:r>
+        <w:rPr>
+          <w:lang w:eastAsia="en-US"/>
+        </w:rPr>
+        <w:t>Android pemissions</w:t>
+      </w:r>
+    </w:p>
+    <w:p>
+      <w:pPr>
+        <w:pStyle w:val="Tekstpracy"/>
+        <w:rPr>
+          <w:lang w:eastAsia="en-US"/>
+        </w:rPr>
+      </w:pPr>
+      <w:r>
+        <w:t>Po</w:t>
+      </w:r>
+      <w:r>
+        <w:t>wyższe</w:t>
+      </w:r>
+      <w:r>
+        <w:rPr>
+          <w:lang w:eastAsia="en-US"/>
+        </w:rPr>
+        <w:t xml:space="preserve"> </w:t>
+      </w:r>
+      <w:r>
+        <w:rPr>
+          <w:lang w:eastAsia="en-US"/>
+        </w:rPr>
+        <w:t xml:space="preserve">komponenty </w:t>
+      </w:r>
+      <w:r>
+        <w:rPr>
+          <w:lang w:eastAsia="en-US"/>
+        </w:rPr>
+        <w:t xml:space="preserve">są częścią sporej ilości programów mobilnych. Bez znajomości tych technologi trudno, by było </w:t>
+      </w:r>
+      <w:r>
+        <w:rPr>
+          <w:lang w:eastAsia="en-US"/>
+        </w:rPr>
+        <w:t>zacząć pisać aplikacje Androidowe jak i opisać tytułowy mechanizm.</w:t>
+      </w:r>
+    </w:p>
+    <w:p>
+      <w:pPr>
+        <w:pStyle w:val="Heading2"/>
+      </w:pPr>
+      <w:r>
+        <w:t>Przegłąd literatury</w:t>
+      </w:r>
+    </w:p>
+    <w:p>
+      <w:pPr>
+        <w:pStyle w:val="Tekstpracy"/>
+        <w:rPr>
+          <w:lang w:eastAsia="en-US"/>
+        </w:rPr>
+      </w:pPr>
+      <w:r>
+        <w:rPr>
+          <w:lang w:eastAsia="en-US"/>
+        </w:rPr>
+        <w:t xml:space="preserve">Podstawowym źródłem informacji na temat tworzenia aplikacji na Androida jest jego documentacja [2]. </w:t>
+      </w:r>
+      <w:r>
+        <w:rPr>
+          <w:lang w:eastAsia="en-US"/>
+        </w:rPr>
+        <w:t>Wiedza ukazania na tej stronie internetowej jest przeżysta oraz napisana łatwym do zrozumienia językiem. Stronie nie tylko zawiera opis API</w:t>
+      </w:r>
+      <w:r>
+        <w:rPr>
+          <w:rStyle w:val="FootnoteReference"/>
+          <w:lang w:eastAsia="en-US"/>
+        </w:rPr>
+        <w:footnoteReference w:id="2"/>
+      </w:r>
+      <w:r>
+        <w:rPr>
+          <w:lang w:eastAsia="en-US"/>
+        </w:rPr>
+        <w:t xml:space="preserve"> Androida , ale także przykłady zostasowań komponentów </w:t>
+      </w:r>
+      <w:r>
+        <w:rPr>
+          <w:lang w:eastAsia="en-US"/>
+        </w:rPr>
+        <w:br/>
+      </w:r>
+      <w:r>
+        <w:rPr>
+          <w:lang w:eastAsia="en-US"/>
+        </w:rPr>
+        <w:t>w niej zawartych</w:t>
+      </w:r>
+      <w:r>
+        <w:rPr>
+          <w:lang w:eastAsia="en-US"/>
+        </w:rPr>
+        <w:t xml:space="preserve"> [3]</w:t>
+      </w:r>
+      <w:r>
+        <w:rPr>
+          <w:lang w:eastAsia="en-US"/>
+        </w:rPr>
+        <w:t xml:space="preserve">. </w:t>
+      </w:r>
+      <w:r>
+        <w:rPr>
+          <w:lang w:eastAsia="en-US"/>
+        </w:rPr>
+        <w:t xml:space="preserve">O ile dokumentacja dostarczona przez Google jest bardzo dobrze napisana w większości obszarów, to tak niektóre nie zostały w wogóle wspomniane. </w:t>
+      </w:r>
+      <w:r>
+        <w:rPr>
+          <w:lang w:eastAsia="en-US"/>
+        </w:rPr>
+        <w:t>Przykładem komponentu, który nie został opisany w tutorialach</w:t>
+      </w:r>
+      <w:r>
+        <w:rPr>
+          <w:rStyle w:val="FootnoteReference"/>
+          <w:lang w:eastAsia="en-US"/>
+        </w:rPr>
+        <w:footnoteReference w:id="3"/>
+      </w:r>
+      <w:r>
+        <w:rPr>
+          <w:lang w:eastAsia="en-US"/>
+        </w:rPr>
+        <w:t xml:space="preserve">, jest klasa </w:t>
+      </w:r>
+      <w:r>
+        <w:rPr>
+          <w:b/>
+          <w:lang w:eastAsia="en-US"/>
+        </w:rPr>
+        <w:t>BroadcastReceiver</w:t>
+      </w:r>
+      <w:r>
+        <w:rPr>
+          <w:lang w:eastAsia="en-US"/>
+        </w:rPr>
+        <w:t xml:space="preserve">. </w:t>
+      </w:r>
+      <w:r>
+        <w:rPr>
+          <w:lang w:eastAsia="en-US"/>
+        </w:rPr>
+        <w:t xml:space="preserve">Naszczeście to zagadnie zostało opisane przez osoby spoza firmy z </w:t>
+      </w:r>
+      <w:r>
+        <w:rPr>
+          <w:lang w:eastAsia="en-US"/>
+        </w:rPr>
+        <w:t>Mountain View</w:t>
+      </w:r>
+      <w:r>
+        <w:rPr>
+          <w:lang w:eastAsia="en-US"/>
+        </w:rPr>
+        <w:t xml:space="preserve"> [4].</w:t>
+      </w:r>
+    </w:p>
+    <w:p>
+      <w:pPr>
+        <w:pStyle w:val="Tekstpracy"/>
+        <w:rPr>
+          <w:lang w:eastAsia="en-US"/>
+        </w:rPr>
+      </w:pPr>
       <w:bookmarkStart w:id="2" w:name="_GoBack"/>
       <w:bookmarkEnd w:id="2"/>
-      <w:r>
-        <w:rPr>
-          <w:lang w:eastAsia="en-US"/>
-        </w:rPr>
-        <w:br/>
-        <w:t xml:space="preserve">z najważniejszych, </w:t>
-      </w:r>
-      <w:r>
-        <w:rPr>
-          <w:lang w:eastAsia="en-US"/>
-        </w:rPr>
-        <w:t>mianowicie</w:t>
-      </w:r>
-      <w:r>
-        <w:rPr>
-          <w:lang w:eastAsia="en-US"/>
-        </w:rPr>
-        <w:t xml:space="preserve"> na interfejsach </w:t>
-      </w:r>
-      <w:r>
-        <w:rPr>
-          <w:b/>
-          <w:lang w:eastAsia="en-US"/>
-        </w:rPr>
-        <w:t>Intent</w:t>
-      </w:r>
-      <w:r>
-        <w:rPr>
-          <w:lang w:eastAsia="en-US"/>
-        </w:rPr>
-        <w:t xml:space="preserve"> oraz </w:t>
-      </w:r>
-      <w:r>
-        <w:rPr>
-          <w:b/>
-          <w:lang w:eastAsia="en-US"/>
-        </w:rPr>
-        <w:t>BroadcastReceiver</w:t>
-      </w:r>
-      <w:r>
-        <w:rPr>
-          <w:lang w:eastAsia="en-US"/>
-        </w:rPr>
-        <w:t xml:space="preserve">. </w:t>
-      </w:r>
-    </w:p>
-    <w:p>
-      <w:pPr>
-        <w:pStyle w:val="Tekstpracy"/>
-        <w:rPr>
-          <w:lang w:eastAsia="en-US"/>
-        </w:rPr>
-      </w:pPr>
     </w:p>
     <w:sectPr>
-      <w:footerReference w:type="first" r:id="rId8"/>
+      <w:footerReference w:type="default" r:id="rId9"/>
+      <w:footerReference w:type="first" r:id="rId10"/>
       <w:pgSz w:w="11906" w:h="16838" w:code="9"/>
-      <w:pgMar w:top="1418" w:right="1418" w:bottom="1418" w:left="1418" w:header="709" w:footer="505" w:gutter="0"/>
+      <w:pgMar w:top="1985" w:right="1985" w:bottom="1985" w:left="1985" w:header="709" w:footer="505" w:gutter="0"/>
       <w:pgNumType w:start="2"/>
       <w:cols w:space="708"/>
       <w:titlePg/>
@@ -405,7 +898,7 @@
 </file>
 
 <file path=word/endnotes.xml><?xml version="1.0" encoding="utf-8"?>
-<w:endnotes xmlns:wpc="http://schemas.microsoft.com/office/word/2010/wordprocessingCanvas" xmlns:mc="http://schemas.openxmlformats.org/markup-compatibility/2006" xmlns:o="urn:schemas-microsoft-com:office:office" xmlns:r="http://schemas.openxmlformats.org/officeDocument/2006/relationships" xmlns:m="http://schemas.openxmlformats.org/officeDocument/2006/math" xmlns:v="urn:schemas-microsoft-com:vml" xmlns:wp14="http://schemas.microsoft.com/office/word/2010/wordprocessingDrawing" xmlns:wp="http://schemas.openxmlformats.org/drawingml/2006/wordprocessingDrawing" xmlns:w10="urn:schemas-microsoft-com:office:word" xmlns:w="http://schemas.openxmlformats.org/wordprocessingml/2006/main" xmlns:w14="http://schemas.microsoft.com/office/word/2010/wordml" xmlns:w15="http://schemas.microsoft.com/office/word/2012/wordml" xmlns:wpg="http://schemas.microsoft.com/office/word/2010/wordprocessingGroup" xmlns:wpi="http://schemas.microsoft.com/office/word/2010/wordprocessingInk" xmlns:wne="http://schemas.microsoft.com/office/word/2006/wordml" xmlns:wps="http://schemas.microsoft.com/office/word/2010/wordprocessingShape" mc:Ignorable="w14 w15 wp14">
+<w:endnotes xmlns:wpc="http://schemas.microsoft.com/office/word/2010/wordprocessingCanvas" xmlns:mc="http://schemas.openxmlformats.org/markup-compatibility/2006" xmlns:o="urn:schemas-microsoft-com:office:office" xmlns:r="http://schemas.openxmlformats.org/officeDocument/2006/relationships" xmlns:m="http://schemas.openxmlformats.org/officeDocument/2006/math" xmlns:v="urn:schemas-microsoft-com:vml" xmlns:wp14="http://schemas.microsoft.com/office/word/2010/wordprocessingDrawing" xmlns:wp="http://schemas.openxmlformats.org/drawingml/2006/wordprocessingDrawing" xmlns:w10="urn:schemas-microsoft-com:office:word" xmlns:w="http://schemas.openxmlformats.org/wordprocessingml/2006/main" xmlns:w14="http://schemas.microsoft.com/office/word/2010/wordml" xmlns:wpg="http://schemas.microsoft.com/office/word/2010/wordprocessingGroup" xmlns:wpi="http://schemas.microsoft.com/office/word/2010/wordprocessingInk" xmlns:wne="http://schemas.microsoft.com/office/word/2006/wordml" xmlns:wps="http://schemas.microsoft.com/office/word/2010/wordprocessingShape" mc:Ignorable="w14 wp14">
   <w:endnote w:type="separator" w:id="-1">
     <w:p>
       <w:r>
@@ -424,10 +917,63 @@
 </file>
 
 <file path=word/footer1.xml><?xml version="1.0" encoding="utf-8"?>
-<w:ftr xmlns:wpc="http://schemas.microsoft.com/office/word/2010/wordprocessingCanvas" xmlns:mc="http://schemas.openxmlformats.org/markup-compatibility/2006" xmlns:o="urn:schemas-microsoft-com:office:office" xmlns:r="http://schemas.openxmlformats.org/officeDocument/2006/relationships" xmlns:m="http://schemas.openxmlformats.org/officeDocument/2006/math" xmlns:v="urn:schemas-microsoft-com:vml" xmlns:wp14="http://schemas.microsoft.com/office/word/2010/wordprocessingDrawing" xmlns:wp="http://schemas.openxmlformats.org/drawingml/2006/wordprocessingDrawing" xmlns:w10="urn:schemas-microsoft-com:office:word" xmlns:w="http://schemas.openxmlformats.org/wordprocessingml/2006/main" xmlns:w14="http://schemas.microsoft.com/office/word/2010/wordml" xmlns:w15="http://schemas.microsoft.com/office/word/2012/wordml" xmlns:wpg="http://schemas.microsoft.com/office/word/2010/wordprocessingGroup" xmlns:wpi="http://schemas.microsoft.com/office/word/2010/wordprocessingInk" xmlns:wne="http://schemas.microsoft.com/office/word/2006/wordml" xmlns:wps="http://schemas.microsoft.com/office/word/2010/wordprocessingShape" mc:Ignorable="w14 w15 wp14">
+<w:ftr xmlns:wpc="http://schemas.microsoft.com/office/word/2010/wordprocessingCanvas" xmlns:mc="http://schemas.openxmlformats.org/markup-compatibility/2006" xmlns:o="urn:schemas-microsoft-com:office:office" xmlns:r="http://schemas.openxmlformats.org/officeDocument/2006/relationships" xmlns:m="http://schemas.openxmlformats.org/officeDocument/2006/math" xmlns:v="urn:schemas-microsoft-com:vml" xmlns:wp14="http://schemas.microsoft.com/office/word/2010/wordprocessingDrawing" xmlns:wp="http://schemas.openxmlformats.org/drawingml/2006/wordprocessingDrawing" xmlns:w10="urn:schemas-microsoft-com:office:word" xmlns:w="http://schemas.openxmlformats.org/wordprocessingml/2006/main" xmlns:w14="http://schemas.microsoft.com/office/word/2010/wordml" xmlns:wpg="http://schemas.microsoft.com/office/word/2010/wordprocessingGroup" xmlns:wpi="http://schemas.microsoft.com/office/word/2010/wordprocessingInk" xmlns:wne="http://schemas.microsoft.com/office/word/2006/wordml" xmlns:wps="http://schemas.microsoft.com/office/word/2010/wordprocessingShape" mc:Ignorable="w14 wp14">
   <w:sdt>
     <w:sdtPr>
-      <w:id w:val="1484426138"/>
+      <w:id w:val="-1166018466"/>
+      <w:docPartObj>
+        <w:docPartGallery w:val="Page Numbers (Bottom of Page)"/>
+        <w:docPartUnique/>
+      </w:docPartObj>
+    </w:sdtPr>
+    <w:sdtEndPr>
+      <w:rPr>
+        <w:noProof/>
+      </w:rPr>
+    </w:sdtEndPr>
+    <w:sdtContent>
+      <w:p>
+        <w:pPr>
+          <w:pStyle w:val="Footer"/>
+          <w:jc w:val="center"/>
+        </w:pPr>
+        <w:r>
+          <w:fldChar w:fldCharType="begin"/>
+        </w:r>
+        <w:r>
+          <w:instrText xml:space="preserve"> PAGE   \* MERGEFORMAT </w:instrText>
+        </w:r>
+        <w:r>
+          <w:fldChar w:fldCharType="separate"/>
+        </w:r>
+        <w:r>
+          <w:rPr>
+            <w:noProof/>
+          </w:rPr>
+          <w:t>4</w:t>
+        </w:r>
+        <w:r>
+          <w:rPr>
+            <w:noProof/>
+          </w:rPr>
+          <w:fldChar w:fldCharType="end"/>
+        </w:r>
+      </w:p>
+    </w:sdtContent>
+  </w:sdt>
+  <w:p>
+    <w:pPr>
+      <w:pStyle w:val="Footer"/>
+    </w:pPr>
+  </w:p>
+</w:ftr>
+</file>
+
+<file path=word/footer2.xml><?xml version="1.0" encoding="utf-8"?>
+<w:ftr xmlns:wpc="http://schemas.microsoft.com/office/word/2010/wordprocessingCanvas" xmlns:mc="http://schemas.openxmlformats.org/markup-compatibility/2006" xmlns:o="urn:schemas-microsoft-com:office:office" xmlns:r="http://schemas.openxmlformats.org/officeDocument/2006/relationships" xmlns:m="http://schemas.openxmlformats.org/officeDocument/2006/math" xmlns:v="urn:schemas-microsoft-com:vml" xmlns:wp14="http://schemas.microsoft.com/office/word/2010/wordprocessingDrawing" xmlns:wp="http://schemas.openxmlformats.org/drawingml/2006/wordprocessingDrawing" xmlns:w10="urn:schemas-microsoft-com:office:word" xmlns:w="http://schemas.openxmlformats.org/wordprocessingml/2006/main" xmlns:w14="http://schemas.microsoft.com/office/word/2010/wordml" xmlns:wpg="http://schemas.microsoft.com/office/word/2010/wordprocessingGroup" xmlns:wpi="http://schemas.microsoft.com/office/word/2010/wordprocessingInk" xmlns:wne="http://schemas.microsoft.com/office/word/2006/wordml" xmlns:wps="http://schemas.microsoft.com/office/word/2010/wordprocessingShape" mc:Ignorable="w14 wp14">
+  <w:sdt>
+    <w:sdtPr>
+      <w:id w:val="-1560464469"/>
       <w:docPartObj>
         <w:docPartGallery w:val="Page Numbers (Bottom of Page)"/>
         <w:docPartUnique/>
@@ -437,7 +983,7 @@
     <w:sdtContent>
       <w:p>
         <w:pPr>
-          <w:pStyle w:val="Stopka"/>
+          <w:pStyle w:val="Footer"/>
           <w:jc w:val="center"/>
         </w:pPr>
         <w:r>
@@ -463,14 +1009,14 @@
   </w:sdt>
   <w:p>
     <w:pPr>
-      <w:pStyle w:val="Stopka"/>
+      <w:pStyle w:val="Footer"/>
     </w:pPr>
   </w:p>
 </w:ftr>
 </file>
 
 <file path=word/footnotes.xml><?xml version="1.0" encoding="utf-8"?>
-<w:footnotes xmlns:wpc="http://schemas.microsoft.com/office/word/2010/wordprocessingCanvas" xmlns:mc="http://schemas.openxmlformats.org/markup-compatibility/2006" xmlns:o="urn:schemas-microsoft-com:office:office" xmlns:r="http://schemas.openxmlformats.org/officeDocument/2006/relationships" xmlns:m="http://schemas.openxmlformats.org/officeDocument/2006/math" xmlns:v="urn:schemas-microsoft-com:vml" xmlns:wp14="http://schemas.microsoft.com/office/word/2010/wordprocessingDrawing" xmlns:wp="http://schemas.openxmlformats.org/drawingml/2006/wordprocessingDrawing" xmlns:w10="urn:schemas-microsoft-com:office:word" xmlns:w="http://schemas.openxmlformats.org/wordprocessingml/2006/main" xmlns:w14="http://schemas.microsoft.com/office/word/2010/wordml" xmlns:w15="http://schemas.microsoft.com/office/word/2012/wordml" xmlns:wpg="http://schemas.microsoft.com/office/word/2010/wordprocessingGroup" xmlns:wpi="http://schemas.microsoft.com/office/word/2010/wordprocessingInk" xmlns:wne="http://schemas.microsoft.com/office/word/2006/wordml" xmlns:wps="http://schemas.microsoft.com/office/word/2010/wordprocessingShape" mc:Ignorable="w14 w15 wp14">
+<w:footnotes xmlns:wpc="http://schemas.microsoft.com/office/word/2010/wordprocessingCanvas" xmlns:mc="http://schemas.openxmlformats.org/markup-compatibility/2006" xmlns:o="urn:schemas-microsoft-com:office:office" xmlns:r="http://schemas.openxmlformats.org/officeDocument/2006/relationships" xmlns:m="http://schemas.openxmlformats.org/officeDocument/2006/math" xmlns:v="urn:schemas-microsoft-com:vml" xmlns:wp14="http://schemas.microsoft.com/office/word/2010/wordprocessingDrawing" xmlns:wp="http://schemas.openxmlformats.org/drawingml/2006/wordprocessingDrawing" xmlns:w10="urn:schemas-microsoft-com:office:word" xmlns:w="http://schemas.openxmlformats.org/wordprocessingml/2006/main" xmlns:w14="http://schemas.microsoft.com/office/word/2010/wordml" xmlns:wpg="http://schemas.microsoft.com/office/word/2010/wordprocessingGroup" xmlns:wpi="http://schemas.microsoft.com/office/word/2010/wordprocessingInk" xmlns:wne="http://schemas.microsoft.com/office/word/2006/wordml" xmlns:wps="http://schemas.microsoft.com/office/word/2010/wordprocessingShape" mc:Ignorable="w14 wp14">
   <w:footnote w:type="separator" w:id="-1">
     <w:p>
       <w:r>
@@ -482,6 +1028,101 @@
     <w:p>
       <w:r>
         <w:continuationSeparator/>
+      </w:r>
+    </w:p>
+  </w:footnote>
+  <w:footnote w:id="1">
+    <w:p>
+      <w:pPr>
+        <w:pStyle w:val="FootnoteText"/>
+      </w:pPr>
+      <w:r>
+        <w:rPr>
+          <w:rStyle w:val="FootnoteReference"/>
+        </w:rPr>
+        <w:footnoteRef/>
+      </w:r>
+      <w:r>
+        <w:t xml:space="preserve"> </w:t>
+      </w:r>
+      <w:r>
+        <w:t xml:space="preserve">Smartphone (z ang. </w:t>
+      </w:r>
+      <w:r>
+        <w:rPr>
+          <w:i/>
+        </w:rPr>
+        <w:t>Inteligentny telefon</w:t>
+      </w:r>
+      <w:r>
+        <w:t>) – urządzenie elektroniczne, które można zmieścić w kieszenie posiadające możliwość wykonywania połączeń głosowych oraz pozwalające na instalowanie i uruchamianie oprogramowania firm trzecich.</w:t>
+      </w:r>
+    </w:p>
+  </w:footnote>
+  <w:footnote w:id="2">
+    <w:p>
+      <w:pPr>
+        <w:pStyle w:val="FootnoteText"/>
+      </w:pPr>
+      <w:r>
+        <w:rPr>
+          <w:rStyle w:val="FootnoteReference"/>
+        </w:rPr>
+        <w:footnoteRef/>
+      </w:r>
+      <w:r>
+        <w:t xml:space="preserve"> </w:t>
+      </w:r>
+      <w:r>
+        <w:t xml:space="preserve">API (skrót od </w:t>
+      </w:r>
+      <w:r>
+        <w:rPr>
+          <w:i/>
+          <w:iCs/>
+        </w:rPr>
+        <w:t xml:space="preserve">Application Programming Interface </w:t>
+      </w:r>
+      <w:r>
+        <w:t xml:space="preserve">– z ang. </w:t>
+      </w:r>
+      <w:r>
+        <w:rPr>
+          <w:i/>
+          <w:iCs/>
+        </w:rPr>
+        <w:t>interfejs programowania aplikacji</w:t>
+      </w:r>
+      <w:r>
+        <w:t xml:space="preserve">) – podprogramy, struktury danych, klasy obiektów, które udostępnia dany program, biblioteka, system operacyjny w celu komunikacji w innym oprogramowaniem.  </w:t>
+      </w:r>
+    </w:p>
+  </w:footnote>
+  <w:footnote w:id="3">
+    <w:p>
+      <w:pPr>
+        <w:pStyle w:val="FootnoteText"/>
+      </w:pPr>
+      <w:r>
+        <w:rPr>
+          <w:rStyle w:val="FootnoteReference"/>
+        </w:rPr>
+        <w:footnoteRef/>
+      </w:r>
+      <w:r>
+        <w:t xml:space="preserve"> </w:t>
+      </w:r>
+      <w:r>
+        <w:t xml:space="preserve">Tutorial ( z ang. </w:t>
+      </w:r>
+      <w:r>
+        <w:rPr>
+          <w:i/>
+        </w:rPr>
+        <w:t>Samouczek</w:t>
+      </w:r>
+      <w:r>
+        <w:t xml:space="preserve">) – zestaw instrukcji pozwalający na łatwe nauczenie się okreśklonego zagadnienia. </w:t>
       </w:r>
     </w:p>
   </w:footnote>
@@ -489,7 +1130,7 @@
 </file>
 
 <file path=word/numbering.xml><?xml version="1.0" encoding="utf-8"?>
-<w:numbering xmlns:wpc="http://schemas.microsoft.com/office/word/2010/wordprocessingCanvas" xmlns:mc="http://schemas.openxmlformats.org/markup-compatibility/2006" xmlns:o="urn:schemas-microsoft-com:office:office" xmlns:r="http://schemas.openxmlformats.org/officeDocument/2006/relationships" xmlns:m="http://schemas.openxmlformats.org/officeDocument/2006/math" xmlns:v="urn:schemas-microsoft-com:vml" xmlns:wp14="http://schemas.microsoft.com/office/word/2010/wordprocessingDrawing" xmlns:wp="http://schemas.openxmlformats.org/drawingml/2006/wordprocessingDrawing" xmlns:w10="urn:schemas-microsoft-com:office:word" xmlns:w="http://schemas.openxmlformats.org/wordprocessingml/2006/main" xmlns:w14="http://schemas.microsoft.com/office/word/2010/wordml" xmlns:w15="http://schemas.microsoft.com/office/word/2012/wordml" xmlns:wpg="http://schemas.microsoft.com/office/word/2010/wordprocessingGroup" xmlns:wpi="http://schemas.microsoft.com/office/word/2010/wordprocessingInk" xmlns:wne="http://schemas.microsoft.com/office/word/2006/wordml" xmlns:wps="http://schemas.microsoft.com/office/word/2010/wordprocessingShape" mc:Ignorable="w14 w15 wp14">
+<w:numbering xmlns:wpc="http://schemas.microsoft.com/office/word/2010/wordprocessingCanvas" xmlns:mc="http://schemas.openxmlformats.org/markup-compatibility/2006" xmlns:o="urn:schemas-microsoft-com:office:office" xmlns:r="http://schemas.openxmlformats.org/officeDocument/2006/relationships" xmlns:m="http://schemas.openxmlformats.org/officeDocument/2006/math" xmlns:v="urn:schemas-microsoft-com:vml" xmlns:wp14="http://schemas.microsoft.com/office/word/2010/wordprocessingDrawing" xmlns:wp="http://schemas.openxmlformats.org/drawingml/2006/wordprocessingDrawing" xmlns:w10="urn:schemas-microsoft-com:office:word" xmlns:w="http://schemas.openxmlformats.org/wordprocessingml/2006/main" xmlns:w14="http://schemas.microsoft.com/office/word/2010/wordml" xmlns:wpg="http://schemas.microsoft.com/office/word/2010/wordprocessingGroup" xmlns:wpi="http://schemas.microsoft.com/office/word/2010/wordprocessingInk" xmlns:wne="http://schemas.microsoft.com/office/word/2006/wordml" xmlns:wps="http://schemas.microsoft.com/office/word/2010/wordprocessingShape" mc:Ignorable="w14 wp14">
   <w:abstractNum w:abstractNumId="0">
     <w:nsid w:val="13F02456"/>
     <w:multiLevelType w:val="multilevel"/>
@@ -506,7 +1147,7 @@
     <w:lvl w:ilvl="1">
       <w:start w:val="1"/>
       <w:numFmt w:val="decimal"/>
-      <w:pStyle w:val="Nagwek2"/>
+      <w:pStyle w:val="Heading2"/>
       <w:lvlText w:val="%1.%2."/>
       <w:lvlJc w:val="left"/>
       <w:pPr>
@@ -587,7 +1228,7 @@
     <w:lvl w:ilvl="0" w:tplc="5B22A9EE">
       <w:start w:val="1"/>
       <w:numFmt w:val="decimal"/>
-      <w:pStyle w:val="Nagwek1"/>
+      <w:pStyle w:val="Heading1"/>
       <w:lvlText w:val="%1."/>
       <w:lvlJc w:val="left"/>
       <w:pPr>
@@ -784,6 +1425,119 @@
     </w:lvl>
   </w:abstractNum>
   <w:abstractNum w:abstractNumId="3">
+    <w:nsid w:val="6404288C"/>
+    <w:multiLevelType w:val="hybridMultilevel"/>
+    <w:tmpl w:val="7E946EA4"/>
+    <w:lvl w:ilvl="0" w:tplc="04150001">
+      <w:start w:val="1"/>
+      <w:numFmt w:val="bullet"/>
+      <w:lvlText w:val=""/>
+      <w:lvlJc w:val="left"/>
+      <w:pPr>
+        <w:ind w:left="1145" w:hanging="360"/>
+      </w:pPr>
+      <w:rPr>
+        <w:rFonts w:ascii="Symbol" w:hAnsi="Symbol" w:hint="default"/>
+      </w:rPr>
+    </w:lvl>
+    <w:lvl w:ilvl="1" w:tplc="04150003" w:tentative="1">
+      <w:start w:val="1"/>
+      <w:numFmt w:val="bullet"/>
+      <w:lvlText w:val="o"/>
+      <w:lvlJc w:val="left"/>
+      <w:pPr>
+        <w:ind w:left="1865" w:hanging="360"/>
+      </w:pPr>
+      <w:rPr>
+        <w:rFonts w:ascii="Courier New" w:hAnsi="Courier New" w:cs="Courier New" w:hint="default"/>
+      </w:rPr>
+    </w:lvl>
+    <w:lvl w:ilvl="2" w:tplc="04150005" w:tentative="1">
+      <w:start w:val="1"/>
+      <w:numFmt w:val="bullet"/>
+      <w:lvlText w:val=""/>
+      <w:lvlJc w:val="left"/>
+      <w:pPr>
+        <w:ind w:left="2585" w:hanging="360"/>
+      </w:pPr>
+      <w:rPr>
+        <w:rFonts w:ascii="Wingdings" w:hAnsi="Wingdings" w:hint="default"/>
+      </w:rPr>
+    </w:lvl>
+    <w:lvl w:ilvl="3" w:tplc="04150001" w:tentative="1">
+      <w:start w:val="1"/>
+      <w:numFmt w:val="bullet"/>
+      <w:lvlText w:val=""/>
+      <w:lvlJc w:val="left"/>
+      <w:pPr>
+        <w:ind w:left="3305" w:hanging="360"/>
+      </w:pPr>
+      <w:rPr>
+        <w:rFonts w:ascii="Symbol" w:hAnsi="Symbol" w:hint="default"/>
+      </w:rPr>
+    </w:lvl>
+    <w:lvl w:ilvl="4" w:tplc="04150003" w:tentative="1">
+      <w:start w:val="1"/>
+      <w:numFmt w:val="bullet"/>
+      <w:lvlText w:val="o"/>
+      <w:lvlJc w:val="left"/>
+      <w:pPr>
+        <w:ind w:left="4025" w:hanging="360"/>
+      </w:pPr>
+      <w:rPr>
+        <w:rFonts w:ascii="Courier New" w:hAnsi="Courier New" w:cs="Courier New" w:hint="default"/>
+      </w:rPr>
+    </w:lvl>
+    <w:lvl w:ilvl="5" w:tplc="04150005" w:tentative="1">
+      <w:start w:val="1"/>
+      <w:numFmt w:val="bullet"/>
+      <w:lvlText w:val=""/>
+      <w:lvlJc w:val="left"/>
+      <w:pPr>
+        <w:ind w:left="4745" w:hanging="360"/>
+      </w:pPr>
+      <w:rPr>
+        <w:rFonts w:ascii="Wingdings" w:hAnsi="Wingdings" w:hint="default"/>
+      </w:rPr>
+    </w:lvl>
+    <w:lvl w:ilvl="6" w:tplc="04150001" w:tentative="1">
+      <w:start w:val="1"/>
+      <w:numFmt w:val="bullet"/>
+      <w:lvlText w:val=""/>
+      <w:lvlJc w:val="left"/>
+      <w:pPr>
+        <w:ind w:left="5465" w:hanging="360"/>
+      </w:pPr>
+      <w:rPr>
+        <w:rFonts w:ascii="Symbol" w:hAnsi="Symbol" w:hint="default"/>
+      </w:rPr>
+    </w:lvl>
+    <w:lvl w:ilvl="7" w:tplc="04150003" w:tentative="1">
+      <w:start w:val="1"/>
+      <w:numFmt w:val="bullet"/>
+      <w:lvlText w:val="o"/>
+      <w:lvlJc w:val="left"/>
+      <w:pPr>
+        <w:ind w:left="6185" w:hanging="360"/>
+      </w:pPr>
+      <w:rPr>
+        <w:rFonts w:ascii="Courier New" w:hAnsi="Courier New" w:cs="Courier New" w:hint="default"/>
+      </w:rPr>
+    </w:lvl>
+    <w:lvl w:ilvl="8" w:tplc="04150005" w:tentative="1">
+      <w:start w:val="1"/>
+      <w:numFmt w:val="bullet"/>
+      <w:lvlText w:val=""/>
+      <w:lvlJc w:val="left"/>
+      <w:pPr>
+        <w:ind w:left="6905" w:hanging="360"/>
+      </w:pPr>
+      <w:rPr>
+        <w:rFonts w:ascii="Wingdings" w:hAnsi="Wingdings" w:hint="default"/>
+      </w:rPr>
+    </w:lvl>
+  </w:abstractNum>
+  <w:abstractNum w:abstractNumId="4">
     <w:nsid w:val="7D8816D6"/>
     <w:multiLevelType w:val="hybridMultilevel"/>
     <w:tmpl w:val="7BC0E060"/>
@@ -876,16 +1630,19 @@
     <w:abstractNumId w:val="0"/>
   </w:num>
   <w:num w:numId="3">
-    <w:abstractNumId w:val="3"/>
+    <w:abstractNumId w:val="4"/>
   </w:num>
   <w:num w:numId="4">
     <w:abstractNumId w:val="2"/>
+  </w:num>
+  <w:num w:numId="5">
+    <w:abstractNumId w:val="3"/>
   </w:num>
 </w:numbering>
 </file>
 
 <file path=word/styles.xml><?xml version="1.0" encoding="utf-8"?>
-<w:styles xmlns:mc="http://schemas.openxmlformats.org/markup-compatibility/2006" xmlns:r="http://schemas.openxmlformats.org/officeDocument/2006/relationships" xmlns:w="http://schemas.openxmlformats.org/wordprocessingml/2006/main" xmlns:w14="http://schemas.microsoft.com/office/word/2010/wordml" xmlns:w15="http://schemas.microsoft.com/office/word/2012/wordml" mc:Ignorable="w14 w15">
+<w:styles xmlns:mc="http://schemas.openxmlformats.org/markup-compatibility/2006" xmlns:r="http://schemas.openxmlformats.org/officeDocument/2006/relationships" xmlns:w="http://schemas.openxmlformats.org/wordprocessingml/2006/main" xmlns:w14="http://schemas.microsoft.com/office/word/2010/wordml" mc:Ignorable="w14">
   <w:docDefaults>
     <w:rPrDefault>
       <w:rPr>
@@ -901,380 +1658,146 @@
       </w:pPr>
     </w:pPrDefault>
   </w:docDefaults>
-  <w:latentStyles w:defLockedState="0" w:defUIPriority="99" w:defSemiHidden="0" w:defUnhideWhenUsed="0" w:defQFormat="0" w:count="371">
-    <w:lsdException w:name="Normal" w:uiPriority="0" w:qFormat="1"/>
-    <w:lsdException w:name="heading 1" w:uiPriority="9" w:qFormat="1"/>
-    <w:lsdException w:name="heading 2" w:semiHidden="1" w:uiPriority="9" w:unhideWhenUsed="1" w:qFormat="1"/>
-    <w:lsdException w:name="heading 3" w:semiHidden="1" w:uiPriority="9" w:unhideWhenUsed="1" w:qFormat="1"/>
-    <w:lsdException w:name="heading 4" w:semiHidden="1" w:uiPriority="9" w:unhideWhenUsed="1" w:qFormat="1"/>
-    <w:lsdException w:name="heading 5" w:semiHidden="1" w:uiPriority="9" w:unhideWhenUsed="1" w:qFormat="1"/>
-    <w:lsdException w:name="heading 6" w:semiHidden="1" w:uiPriority="9" w:unhideWhenUsed="1" w:qFormat="1"/>
-    <w:lsdException w:name="heading 7" w:semiHidden="1" w:uiPriority="9" w:unhideWhenUsed="1" w:qFormat="1"/>
-    <w:lsdException w:name="heading 8" w:semiHidden="1" w:uiPriority="9" w:unhideWhenUsed="1" w:qFormat="1"/>
-    <w:lsdException w:name="heading 9" w:semiHidden="1" w:uiPriority="9" w:unhideWhenUsed="1" w:qFormat="1"/>
-    <w:lsdException w:name="index 1" w:semiHidden="1" w:unhideWhenUsed="1"/>
-    <w:lsdException w:name="index 2" w:semiHidden="1" w:unhideWhenUsed="1"/>
-    <w:lsdException w:name="index 3" w:semiHidden="1" w:unhideWhenUsed="1"/>
-    <w:lsdException w:name="index 4" w:semiHidden="1" w:unhideWhenUsed="1"/>
-    <w:lsdException w:name="index 5" w:semiHidden="1" w:unhideWhenUsed="1"/>
-    <w:lsdException w:name="index 6" w:semiHidden="1" w:unhideWhenUsed="1"/>
-    <w:lsdException w:name="index 7" w:semiHidden="1" w:unhideWhenUsed="1"/>
-    <w:lsdException w:name="index 8" w:semiHidden="1" w:unhideWhenUsed="1"/>
-    <w:lsdException w:name="index 9" w:semiHidden="1" w:unhideWhenUsed="1"/>
-    <w:lsdException w:name="toc 1" w:semiHidden="1" w:uiPriority="39" w:unhideWhenUsed="1"/>
-    <w:lsdException w:name="toc 2" w:semiHidden="1" w:uiPriority="39" w:unhideWhenUsed="1"/>
-    <w:lsdException w:name="toc 3" w:semiHidden="1" w:uiPriority="39" w:unhideWhenUsed="1"/>
-    <w:lsdException w:name="toc 4" w:semiHidden="1" w:uiPriority="39" w:unhideWhenUsed="1"/>
-    <w:lsdException w:name="toc 5" w:semiHidden="1" w:uiPriority="39" w:unhideWhenUsed="1"/>
-    <w:lsdException w:name="toc 6" w:semiHidden="1" w:uiPriority="39" w:unhideWhenUsed="1"/>
-    <w:lsdException w:name="toc 7" w:semiHidden="1" w:uiPriority="39" w:unhideWhenUsed="1"/>
-    <w:lsdException w:name="toc 8" w:semiHidden="1" w:uiPriority="39" w:unhideWhenUsed="1"/>
-    <w:lsdException w:name="toc 9" w:semiHidden="1" w:uiPriority="39" w:unhideWhenUsed="1"/>
-    <w:lsdException w:name="Normal Indent" w:semiHidden="1" w:unhideWhenUsed="1"/>
-    <w:lsdException w:name="footnote text" w:semiHidden="1" w:unhideWhenUsed="1"/>
-    <w:lsdException w:name="annotation text" w:semiHidden="1" w:unhideWhenUsed="1"/>
-    <w:lsdException w:name="header" w:semiHidden="1" w:uiPriority="0" w:unhideWhenUsed="1"/>
-    <w:lsdException w:name="footer" w:semiHidden="1" w:unhideWhenUsed="1"/>
-    <w:lsdException w:name="index heading" w:semiHidden="1" w:unhideWhenUsed="1"/>
-    <w:lsdException w:name="caption" w:semiHidden="1" w:uiPriority="35" w:unhideWhenUsed="1" w:qFormat="1"/>
-    <w:lsdException w:name="table of figures" w:semiHidden="1" w:unhideWhenUsed="1"/>
-    <w:lsdException w:name="envelope address" w:semiHidden="1" w:unhideWhenUsed="1"/>
-    <w:lsdException w:name="envelope return" w:semiHidden="1" w:unhideWhenUsed="1"/>
-    <w:lsdException w:name="footnote reference" w:semiHidden="1" w:unhideWhenUsed="1"/>
-    <w:lsdException w:name="annotation reference" w:semiHidden="1" w:unhideWhenUsed="1"/>
-    <w:lsdException w:name="line number" w:semiHidden="1" w:unhideWhenUsed="1"/>
-    <w:lsdException w:name="page number" w:semiHidden="1" w:unhideWhenUsed="1"/>
-    <w:lsdException w:name="endnote reference" w:semiHidden="1" w:unhideWhenUsed="1"/>
-    <w:lsdException w:name="endnote text" w:semiHidden="1" w:unhideWhenUsed="1"/>
-    <w:lsdException w:name="table of authorities" w:semiHidden="1" w:unhideWhenUsed="1"/>
-    <w:lsdException w:name="macro" w:semiHidden="1" w:unhideWhenUsed="1"/>
-    <w:lsdException w:name="toa heading" w:semiHidden="1" w:unhideWhenUsed="1"/>
-    <w:lsdException w:name="List" w:semiHidden="1" w:unhideWhenUsed="1"/>
-    <w:lsdException w:name="List Bullet" w:semiHidden="1" w:unhideWhenUsed="1"/>
-    <w:lsdException w:name="List Number" w:semiHidden="1" w:unhideWhenUsed="1"/>
-    <w:lsdException w:name="List 2" w:semiHidden="1" w:unhideWhenUsed="1"/>
-    <w:lsdException w:name="List 3" w:semiHidden="1" w:unhideWhenUsed="1"/>
-    <w:lsdException w:name="List 4" w:semiHidden="1" w:unhideWhenUsed="1"/>
-    <w:lsdException w:name="List 5" w:semiHidden="1" w:unhideWhenUsed="1"/>
-    <w:lsdException w:name="List Bullet 2" w:semiHidden="1" w:unhideWhenUsed="1"/>
-    <w:lsdException w:name="List Bullet 3" w:semiHidden="1" w:unhideWhenUsed="1"/>
-    <w:lsdException w:name="List Bullet 4" w:semiHidden="1" w:unhideWhenUsed="1"/>
-    <w:lsdException w:name="List Bullet 5" w:semiHidden="1" w:unhideWhenUsed="1"/>
-    <w:lsdException w:name="List Number 2" w:semiHidden="1" w:unhideWhenUsed="1"/>
-    <w:lsdException w:name="List Number 3" w:semiHidden="1" w:unhideWhenUsed="1"/>
-    <w:lsdException w:name="List Number 4" w:semiHidden="1" w:unhideWhenUsed="1"/>
-    <w:lsdException w:name="List Number 5" w:semiHidden="1" w:unhideWhenUsed="1"/>
-    <w:lsdException w:name="Title" w:uiPriority="10" w:qFormat="1"/>
-    <w:lsdException w:name="Closing" w:semiHidden="1" w:unhideWhenUsed="1"/>
-    <w:lsdException w:name="Signature" w:semiHidden="1" w:unhideWhenUsed="1"/>
-    <w:lsdException w:name="Default Paragraph Font" w:semiHidden="1" w:uiPriority="1" w:unhideWhenUsed="1"/>
-    <w:lsdException w:name="Body Text" w:semiHidden="1" w:unhideWhenUsed="1"/>
-    <w:lsdException w:name="Body Text Indent" w:semiHidden="1" w:unhideWhenUsed="1"/>
-    <w:lsdException w:name="List Continue" w:semiHidden="1" w:unhideWhenUsed="1"/>
-    <w:lsdException w:name="List Continue 2" w:semiHidden="1" w:unhideWhenUsed="1"/>
-    <w:lsdException w:name="List Continue 3" w:semiHidden="1" w:unhideWhenUsed="1"/>
-    <w:lsdException w:name="List Continue 4" w:semiHidden="1" w:unhideWhenUsed="1"/>
-    <w:lsdException w:name="List Continue 5" w:semiHidden="1" w:unhideWhenUsed="1"/>
-    <w:lsdException w:name="Message Header" w:semiHidden="1" w:unhideWhenUsed="1"/>
-    <w:lsdException w:name="Subtitle" w:uiPriority="11" w:qFormat="1"/>
-    <w:lsdException w:name="Salutation" w:semiHidden="1" w:unhideWhenUsed="1"/>
-    <w:lsdException w:name="Date" w:semiHidden="1" w:unhideWhenUsed="1"/>
-    <w:lsdException w:name="Body Text First Indent" w:semiHidden="1" w:unhideWhenUsed="1"/>
-    <w:lsdException w:name="Body Text First Indent 2" w:semiHidden="1" w:unhideWhenUsed="1"/>
-    <w:lsdException w:name="Note Heading" w:semiHidden="1" w:unhideWhenUsed="1"/>
-    <w:lsdException w:name="Body Text 2" w:semiHidden="1" w:unhideWhenUsed="1"/>
-    <w:lsdException w:name="Body Text 3" w:semiHidden="1" w:unhideWhenUsed="1"/>
-    <w:lsdException w:name="Body Text Indent 2" w:semiHidden="1" w:unhideWhenUsed="1"/>
-    <w:lsdException w:name="Body Text Indent 3" w:semiHidden="1" w:unhideWhenUsed="1"/>
-    <w:lsdException w:name="Block Text" w:semiHidden="1" w:unhideWhenUsed="1"/>
-    <w:lsdException w:name="Hyperlink" w:semiHidden="1" w:unhideWhenUsed="1"/>
-    <w:lsdException w:name="FollowedHyperlink" w:semiHidden="1" w:unhideWhenUsed="1"/>
-    <w:lsdException w:name="Strong" w:uiPriority="22" w:qFormat="1"/>
-    <w:lsdException w:name="Emphasis" w:uiPriority="20" w:qFormat="1"/>
-    <w:lsdException w:name="Document Map" w:semiHidden="1" w:unhideWhenUsed="1"/>
-    <w:lsdException w:name="Plain Text" w:semiHidden="1" w:unhideWhenUsed="1"/>
-    <w:lsdException w:name="E-mail Signature" w:semiHidden="1" w:unhideWhenUsed="1"/>
-    <w:lsdException w:name="HTML Top of Form" w:semiHidden="1" w:unhideWhenUsed="1"/>
-    <w:lsdException w:name="HTML Bottom of Form" w:semiHidden="1" w:unhideWhenUsed="1"/>
-    <w:lsdException w:name="Normal (Web)" w:semiHidden="1" w:unhideWhenUsed="1"/>
-    <w:lsdException w:name="HTML Acronym" w:semiHidden="1" w:unhideWhenUsed="1"/>
-    <w:lsdException w:name="HTML Address" w:semiHidden="1" w:unhideWhenUsed="1"/>
-    <w:lsdException w:name="HTML Cite" w:semiHidden="1" w:unhideWhenUsed="1"/>
-    <w:lsdException w:name="HTML Code" w:semiHidden="1" w:unhideWhenUsed="1"/>
-    <w:lsdException w:name="HTML Definition" w:semiHidden="1" w:unhideWhenUsed="1"/>
-    <w:lsdException w:name="HTML Keyboard" w:semiHidden="1" w:unhideWhenUsed="1"/>
-    <w:lsdException w:name="HTML Preformatted" w:semiHidden="1" w:unhideWhenUsed="1"/>
-    <w:lsdException w:name="HTML Sample" w:semiHidden="1" w:unhideWhenUsed="1"/>
-    <w:lsdException w:name="HTML Typewriter" w:semiHidden="1" w:unhideWhenUsed="1"/>
-    <w:lsdException w:name="HTML Variable" w:semiHidden="1" w:unhideWhenUsed="1"/>
-    <w:lsdException w:name="Normal Table" w:semiHidden="1" w:unhideWhenUsed="1"/>
-    <w:lsdException w:name="annotation subject" w:semiHidden="1" w:unhideWhenUsed="1"/>
-    <w:lsdException w:name="No List" w:semiHidden="1" w:unhideWhenUsed="1"/>
-    <w:lsdException w:name="Outline List 1" w:semiHidden="1" w:unhideWhenUsed="1"/>
-    <w:lsdException w:name="Outline List 2" w:semiHidden="1" w:unhideWhenUsed="1"/>
-    <w:lsdException w:name="Outline List 3" w:semiHidden="1" w:unhideWhenUsed="1"/>
-    <w:lsdException w:name="Table Simple 1" w:semiHidden="1" w:unhideWhenUsed="1"/>
-    <w:lsdException w:name="Table Simple 2" w:semiHidden="1" w:unhideWhenUsed="1"/>
-    <w:lsdException w:name="Table Simple 3" w:semiHidden="1" w:unhideWhenUsed="1"/>
-    <w:lsdException w:name="Table Classic 1" w:semiHidden="1" w:unhideWhenUsed="1"/>
-    <w:lsdException w:name="Table Classic 2" w:semiHidden="1" w:unhideWhenUsed="1"/>
-    <w:lsdException w:name="Table Classic 3" w:semiHidden="1" w:unhideWhenUsed="1"/>
-    <w:lsdException w:name="Table Classic 4" w:semiHidden="1" w:unhideWhenUsed="1"/>
-    <w:lsdException w:name="Table Colorful 1" w:semiHidden="1" w:unhideWhenUsed="1"/>
-    <w:lsdException w:name="Table Colorful 2" w:semiHidden="1" w:unhideWhenUsed="1"/>
-    <w:lsdException w:name="Table Colorful 3" w:semiHidden="1" w:unhideWhenUsed="1"/>
-    <w:lsdException w:name="Table Columns 1" w:semiHidden="1" w:unhideWhenUsed="1"/>
-    <w:lsdException w:name="Table Columns 2" w:semiHidden="1" w:unhideWhenUsed="1"/>
-    <w:lsdException w:name="Table Columns 3" w:semiHidden="1" w:unhideWhenUsed="1"/>
-    <w:lsdException w:name="Table Columns 4" w:semiHidden="1" w:unhideWhenUsed="1"/>
-    <w:lsdException w:name="Table Columns 5" w:semiHidden="1" w:unhideWhenUsed="1"/>
-    <w:lsdException w:name="Table Grid 1" w:semiHidden="1" w:unhideWhenUsed="1"/>
-    <w:lsdException w:name="Table Grid 2" w:semiHidden="1" w:unhideWhenUsed="1"/>
-    <w:lsdException w:name="Table Grid 3" w:semiHidden="1" w:unhideWhenUsed="1"/>
-    <w:lsdException w:name="Table Grid 4" w:semiHidden="1" w:unhideWhenUsed="1"/>
-    <w:lsdException w:name="Table Grid 5" w:semiHidden="1" w:unhideWhenUsed="1"/>
-    <w:lsdException w:name="Table Grid 6" w:semiHidden="1" w:unhideWhenUsed="1"/>
-    <w:lsdException w:name="Table Grid 7" w:semiHidden="1" w:unhideWhenUsed="1"/>
-    <w:lsdException w:name="Table Grid 8" w:semiHidden="1" w:unhideWhenUsed="1"/>
-    <w:lsdException w:name="Table List 1" w:semiHidden="1" w:unhideWhenUsed="1"/>
-    <w:lsdException w:name="Table List 2" w:semiHidden="1" w:unhideWhenUsed="1"/>
-    <w:lsdException w:name="Table List 3" w:semiHidden="1" w:unhideWhenUsed="1"/>
-    <w:lsdException w:name="Table List 4" w:semiHidden="1" w:unhideWhenUsed="1"/>
-    <w:lsdException w:name="Table List 5" w:semiHidden="1" w:unhideWhenUsed="1"/>
-    <w:lsdException w:name="Table List 6" w:semiHidden="1" w:unhideWhenUsed="1"/>
-    <w:lsdException w:name="Table List 7" w:semiHidden="1" w:unhideWhenUsed="1"/>
-    <w:lsdException w:name="Table List 8" w:semiHidden="1" w:unhideWhenUsed="1"/>
-    <w:lsdException w:name="Table 3D effects 1" w:semiHidden="1" w:unhideWhenUsed="1"/>
-    <w:lsdException w:name="Table 3D effects 2" w:semiHidden="1" w:unhideWhenUsed="1"/>
-    <w:lsdException w:name="Table 3D effects 3" w:semiHidden="1" w:unhideWhenUsed="1"/>
-    <w:lsdException w:name="Table Contemporary" w:semiHidden="1" w:unhideWhenUsed="1"/>
-    <w:lsdException w:name="Table Elegant" w:semiHidden="1" w:unhideWhenUsed="1"/>
-    <w:lsdException w:name="Table Professional" w:semiHidden="1" w:unhideWhenUsed="1"/>
-    <w:lsdException w:name="Table Subtle 1" w:semiHidden="1" w:unhideWhenUsed="1"/>
-    <w:lsdException w:name="Table Subtle 2" w:semiHidden="1" w:unhideWhenUsed="1"/>
-    <w:lsdException w:name="Table Web 1" w:semiHidden="1" w:unhideWhenUsed="1"/>
-    <w:lsdException w:name="Table Web 2" w:semiHidden="1" w:unhideWhenUsed="1"/>
-    <w:lsdException w:name="Table Web 3" w:semiHidden="1" w:unhideWhenUsed="1"/>
-    <w:lsdException w:name="Balloon Text" w:semiHidden="1" w:unhideWhenUsed="1"/>
-    <w:lsdException w:name="Table Grid" w:uiPriority="39"/>
-    <w:lsdException w:name="Table Theme" w:semiHidden="1" w:unhideWhenUsed="1"/>
-    <w:lsdException w:name="Placeholder Text" w:semiHidden="1"/>
-    <w:lsdException w:name="No Spacing" w:uiPriority="1" w:qFormat="1"/>
-    <w:lsdException w:name="Light Shading" w:uiPriority="60"/>
-    <w:lsdException w:name="Light List" w:uiPriority="61"/>
-    <w:lsdException w:name="Light Grid" w:uiPriority="62"/>
-    <w:lsdException w:name="Medium Shading 1" w:uiPriority="63"/>
-    <w:lsdException w:name="Medium Shading 2" w:uiPriority="64"/>
-    <w:lsdException w:name="Medium List 1" w:uiPriority="65"/>
-    <w:lsdException w:name="Medium List 2" w:uiPriority="66"/>
-    <w:lsdException w:name="Medium Grid 1" w:uiPriority="67"/>
-    <w:lsdException w:name="Medium Grid 2" w:uiPriority="68"/>
-    <w:lsdException w:name="Medium Grid 3" w:uiPriority="69"/>
-    <w:lsdException w:name="Dark List" w:uiPriority="70"/>
-    <w:lsdException w:name="Colorful Shading" w:uiPriority="71"/>
-    <w:lsdException w:name="Colorful List" w:uiPriority="72"/>
-    <w:lsdException w:name="Colorful Grid" w:uiPriority="73"/>
-    <w:lsdException w:name="Light Shading Accent 1" w:uiPriority="60"/>
-    <w:lsdException w:name="Light List Accent 1" w:uiPriority="61"/>
-    <w:lsdException w:name="Light Grid Accent 1" w:uiPriority="62"/>
-    <w:lsdException w:name="Medium Shading 1 Accent 1" w:uiPriority="63"/>
-    <w:lsdException w:name="Medium Shading 2 Accent 1" w:uiPriority="64"/>
-    <w:lsdException w:name="Medium List 1 Accent 1" w:uiPriority="65"/>
-    <w:lsdException w:name="Revision" w:semiHidden="1"/>
-    <w:lsdException w:name="List Paragraph" w:uiPriority="34" w:qFormat="1"/>
-    <w:lsdException w:name="Quote" w:uiPriority="29" w:qFormat="1"/>
-    <w:lsdException w:name="Intense Quote" w:uiPriority="30" w:qFormat="1"/>
-    <w:lsdException w:name="Medium List 2 Accent 1" w:uiPriority="66"/>
-    <w:lsdException w:name="Medium Grid 1 Accent 1" w:uiPriority="67"/>
-    <w:lsdException w:name="Medium Grid 2 Accent 1" w:uiPriority="68"/>
-    <w:lsdException w:name="Medium Grid 3 Accent 1" w:uiPriority="69"/>
-    <w:lsdException w:name="Dark List Accent 1" w:uiPriority="70"/>
-    <w:lsdException w:name="Colorful Shading Accent 1" w:uiPriority="71"/>
-    <w:lsdException w:name="Colorful List Accent 1" w:uiPriority="72"/>
-    <w:lsdException w:name="Colorful Grid Accent 1" w:uiPriority="73"/>
-    <w:lsdException w:name="Light Shading Accent 2" w:uiPriority="60"/>
-    <w:lsdException w:name="Light List Accent 2" w:uiPriority="61"/>
-    <w:lsdException w:name="Light Grid Accent 2" w:uiPriority="62"/>
-    <w:lsdException w:name="Medium Shading 1 Accent 2" w:uiPriority="63"/>
-    <w:lsdException w:name="Medium Shading 2 Accent 2" w:uiPriority="64"/>
-    <w:lsdException w:name="Medium List 1 Accent 2" w:uiPriority="65"/>
-    <w:lsdException w:name="Medium List 2 Accent 2" w:uiPriority="66"/>
-    <w:lsdException w:name="Medium Grid 1 Accent 2" w:uiPriority="67"/>
-    <w:lsdException w:name="Medium Grid 2 Accent 2" w:uiPriority="68"/>
-    <w:lsdException w:name="Medium Grid 3 Accent 2" w:uiPriority="69"/>
-    <w:lsdException w:name="Dark List Accent 2" w:uiPriority="70"/>
-    <w:lsdException w:name="Colorful Shading Accent 2" w:uiPriority="71"/>
-    <w:lsdException w:name="Colorful List Accent 2" w:uiPriority="72"/>
-    <w:lsdException w:name="Colorful Grid Accent 2" w:uiPriority="73"/>
-    <w:lsdException w:name="Light Shading Accent 3" w:uiPriority="60"/>
-    <w:lsdException w:name="Light List Accent 3" w:uiPriority="61"/>
-    <w:lsdException w:name="Light Grid Accent 3" w:uiPriority="62"/>
-    <w:lsdException w:name="Medium Shading 1 Accent 3" w:uiPriority="63"/>
-    <w:lsdException w:name="Medium Shading 2 Accent 3" w:uiPriority="64"/>
-    <w:lsdException w:name="Medium List 1 Accent 3" w:uiPriority="65"/>
-    <w:lsdException w:name="Medium List 2 Accent 3" w:uiPriority="66"/>
-    <w:lsdException w:name="Medium Grid 1 Accent 3" w:uiPriority="67"/>
-    <w:lsdException w:name="Medium Grid 2 Accent 3" w:uiPriority="68"/>
-    <w:lsdException w:name="Medium Grid 3 Accent 3" w:uiPriority="69"/>
-    <w:lsdException w:name="Dark List Accent 3" w:uiPriority="70"/>
-    <w:lsdException w:name="Colorful Shading Accent 3" w:uiPriority="71"/>
-    <w:lsdException w:name="Colorful List Accent 3" w:uiPriority="72"/>
-    <w:lsdException w:name="Colorful Grid Accent 3" w:uiPriority="73"/>
-    <w:lsdException w:name="Light Shading Accent 4" w:uiPriority="60"/>
-    <w:lsdException w:name="Light List Accent 4" w:uiPriority="61"/>
-    <w:lsdException w:name="Light Grid Accent 4" w:uiPriority="62"/>
-    <w:lsdException w:name="Medium Shading 1 Accent 4" w:uiPriority="63"/>
-    <w:lsdException w:name="Medium Shading 2 Accent 4" w:uiPriority="64"/>
-    <w:lsdException w:name="Medium List 1 Accent 4" w:uiPriority="65"/>
-    <w:lsdException w:name="Medium List 2 Accent 4" w:uiPriority="66"/>
-    <w:lsdException w:name="Medium Grid 1 Accent 4" w:uiPriority="67"/>
-    <w:lsdException w:name="Medium Grid 2 Accent 4" w:uiPriority="68"/>
-    <w:lsdException w:name="Medium Grid 3 Accent 4" w:uiPriority="69"/>
-    <w:lsdException w:name="Dark List Accent 4" w:uiPriority="70"/>
-    <w:lsdException w:name="Colorful Shading Accent 4" w:uiPriority="71"/>
-    <w:lsdException w:name="Colorful List Accent 4" w:uiPriority="72"/>
-    <w:lsdException w:name="Colorful Grid Accent 4" w:uiPriority="73"/>
-    <w:lsdException w:name="Light Shading Accent 5" w:uiPriority="60"/>
-    <w:lsdException w:name="Light List Accent 5" w:uiPriority="61"/>
-    <w:lsdException w:name="Light Grid Accent 5" w:uiPriority="62"/>
-    <w:lsdException w:name="Medium Shading 1 Accent 5" w:uiPriority="63"/>
-    <w:lsdException w:name="Medium Shading 2 Accent 5" w:uiPriority="64"/>
-    <w:lsdException w:name="Medium List 1 Accent 5" w:uiPriority="65"/>
-    <w:lsdException w:name="Medium List 2 Accent 5" w:uiPriority="66"/>
-    <w:lsdException w:name="Medium Grid 1 Accent 5" w:uiPriority="67"/>
-    <w:lsdException w:name="Medium Grid 2 Accent 5" w:uiPriority="68"/>
-    <w:lsdException w:name="Medium Grid 3 Accent 5" w:uiPriority="69"/>
-    <w:lsdException w:name="Dark List Accent 5" w:uiPriority="70"/>
-    <w:lsdException w:name="Colorful Shading Accent 5" w:uiPriority="71"/>
-    <w:lsdException w:name="Colorful List Accent 5" w:uiPriority="72"/>
-    <w:lsdException w:name="Colorful Grid Accent 5" w:uiPriority="73"/>
-    <w:lsdException w:name="Light Shading Accent 6" w:uiPriority="60"/>
-    <w:lsdException w:name="Light List Accent 6" w:uiPriority="61"/>
-    <w:lsdException w:name="Light Grid Accent 6" w:uiPriority="62"/>
-    <w:lsdException w:name="Medium Shading 1 Accent 6" w:uiPriority="63"/>
-    <w:lsdException w:name="Medium Shading 2 Accent 6" w:uiPriority="64"/>
-    <w:lsdException w:name="Medium List 1 Accent 6" w:uiPriority="65"/>
-    <w:lsdException w:name="Medium List 2 Accent 6" w:uiPriority="66"/>
-    <w:lsdException w:name="Medium Grid 1 Accent 6" w:uiPriority="67"/>
-    <w:lsdException w:name="Medium Grid 2 Accent 6" w:uiPriority="68"/>
-    <w:lsdException w:name="Medium Grid 3 Accent 6" w:uiPriority="69"/>
-    <w:lsdException w:name="Dark List Accent 6" w:uiPriority="70"/>
-    <w:lsdException w:name="Colorful Shading Accent 6" w:uiPriority="71"/>
-    <w:lsdException w:name="Colorful List Accent 6" w:uiPriority="72"/>
-    <w:lsdException w:name="Colorful Grid Accent 6" w:uiPriority="73"/>
-    <w:lsdException w:name="Subtle Emphasis" w:uiPriority="19" w:qFormat="1"/>
-    <w:lsdException w:name="Intense Emphasis" w:uiPriority="21" w:qFormat="1"/>
-    <w:lsdException w:name="Subtle Reference" w:uiPriority="31" w:qFormat="1"/>
-    <w:lsdException w:name="Intense Reference" w:uiPriority="32" w:qFormat="1"/>
-    <w:lsdException w:name="Book Title" w:uiPriority="33" w:qFormat="1"/>
-    <w:lsdException w:name="Bibliography" w:semiHidden="1" w:uiPriority="37" w:unhideWhenUsed="1"/>
-    <w:lsdException w:name="TOC Heading" w:semiHidden="1" w:uiPriority="39" w:unhideWhenUsed="1" w:qFormat="1"/>
-    <w:lsdException w:name="Plain Table 1" w:uiPriority="41"/>
-    <w:lsdException w:name="Plain Table 2" w:uiPriority="42"/>
-    <w:lsdException w:name="Plain Table 3" w:uiPriority="43"/>
-    <w:lsdException w:name="Plain Table 4" w:uiPriority="44"/>
-    <w:lsdException w:name="Plain Table 5" w:uiPriority="45"/>
-    <w:lsdException w:name="Grid Table Light" w:uiPriority="40"/>
-    <w:lsdException w:name="Grid Table 1 Light" w:uiPriority="46"/>
-    <w:lsdException w:name="Grid Table 2" w:uiPriority="47"/>
-    <w:lsdException w:name="Grid Table 3" w:uiPriority="48"/>
-    <w:lsdException w:name="Grid Table 4" w:uiPriority="49"/>
-    <w:lsdException w:name="Grid Table 5 Dark" w:uiPriority="50"/>
-    <w:lsdException w:name="Grid Table 6 Colorful" w:uiPriority="51"/>
-    <w:lsdException w:name="Grid Table 7 Colorful" w:uiPriority="52"/>
-    <w:lsdException w:name="Grid Table 1 Light Accent 1" w:uiPriority="46"/>
-    <w:lsdException w:name="Grid Table 2 Accent 1" w:uiPriority="47"/>
-    <w:lsdException w:name="Grid Table 3 Accent 1" w:uiPriority="48"/>
-    <w:lsdException w:name="Grid Table 4 Accent 1" w:uiPriority="49"/>
-    <w:lsdException w:name="Grid Table 5 Dark Accent 1" w:uiPriority="50"/>
-    <w:lsdException w:name="Grid Table 6 Colorful Accent 1" w:uiPriority="51"/>
-    <w:lsdException w:name="Grid Table 7 Colorful Accent 1" w:uiPriority="52"/>
-    <w:lsdException w:name="Grid Table 1 Light Accent 2" w:uiPriority="46"/>
-    <w:lsdException w:name="Grid Table 2 Accent 2" w:uiPriority="47"/>
-    <w:lsdException w:name="Grid Table 3 Accent 2" w:uiPriority="48"/>
-    <w:lsdException w:name="Grid Table 4 Accent 2" w:uiPriority="49"/>
-    <w:lsdException w:name="Grid Table 5 Dark Accent 2" w:uiPriority="50"/>
-    <w:lsdException w:name="Grid Table 6 Colorful Accent 2" w:uiPriority="51"/>
-    <w:lsdException w:name="Grid Table 7 Colorful Accent 2" w:uiPriority="52"/>
-    <w:lsdException w:name="Grid Table 1 Light Accent 3" w:uiPriority="46"/>
-    <w:lsdException w:name="Grid Table 2 Accent 3" w:uiPriority="47"/>
-    <w:lsdException w:name="Grid Table 3 Accent 3" w:uiPriority="48"/>
-    <w:lsdException w:name="Grid Table 4 Accent 3" w:uiPriority="49"/>
-    <w:lsdException w:name="Grid Table 5 Dark Accent 3" w:uiPriority="50"/>
-    <w:lsdException w:name="Grid Table 6 Colorful Accent 3" w:uiPriority="51"/>
-    <w:lsdException w:name="Grid Table 7 Colorful Accent 3" w:uiPriority="52"/>
-    <w:lsdException w:name="Grid Table 1 Light Accent 4" w:uiPriority="46"/>
-    <w:lsdException w:name="Grid Table 2 Accent 4" w:uiPriority="47"/>
-    <w:lsdException w:name="Grid Table 3 Accent 4" w:uiPriority="48"/>
-    <w:lsdException w:name="Grid Table 4 Accent 4" w:uiPriority="49"/>
-    <w:lsdException w:name="Grid Table 5 Dark Accent 4" w:uiPriority="50"/>
-    <w:lsdException w:name="Grid Table 6 Colorful Accent 4" w:uiPriority="51"/>
-    <w:lsdException w:name="Grid Table 7 Colorful Accent 4" w:uiPriority="52"/>
-    <w:lsdException w:name="Grid Table 1 Light Accent 5" w:uiPriority="46"/>
-    <w:lsdException w:name="Grid Table 2 Accent 5" w:uiPriority="47"/>
-    <w:lsdException w:name="Grid Table 3 Accent 5" w:uiPriority="48"/>
-    <w:lsdException w:name="Grid Table 4 Accent 5" w:uiPriority="49"/>
-    <w:lsdException w:name="Grid Table 5 Dark Accent 5" w:uiPriority="50"/>
-    <w:lsdException w:name="Grid Table 6 Colorful Accent 5" w:uiPriority="51"/>
-    <w:lsdException w:name="Grid Table 7 Colorful Accent 5" w:uiPriority="52"/>
-    <w:lsdException w:name="Grid Table 1 Light Accent 6" w:uiPriority="46"/>
-    <w:lsdException w:name="Grid Table 2 Accent 6" w:uiPriority="47"/>
-    <w:lsdException w:name="Grid Table 3 Accent 6" w:uiPriority="48"/>
-    <w:lsdException w:name="Grid Table 4 Accent 6" w:uiPriority="49"/>
-    <w:lsdException w:name="Grid Table 5 Dark Accent 6" w:uiPriority="50"/>
-    <w:lsdException w:name="Grid Table 6 Colorful Accent 6" w:uiPriority="51"/>
-    <w:lsdException w:name="Grid Table 7 Colorful Accent 6" w:uiPriority="52"/>
-    <w:lsdException w:name="List Table 1 Light" w:uiPriority="46"/>
-    <w:lsdException w:name="List Table 2" w:uiPriority="47"/>
-    <w:lsdException w:name="List Table 3" w:uiPriority="48"/>
-    <w:lsdException w:name="List Table 4" w:uiPriority="49"/>
-    <w:lsdException w:name="List Table 5 Dark" w:uiPriority="50"/>
-    <w:lsdException w:name="List Table 6 Colorful" w:uiPriority="51"/>
-    <w:lsdException w:name="List Table 7 Colorful" w:uiPriority="52"/>
-    <w:lsdException w:name="List Table 1 Light Accent 1" w:uiPriority="46"/>
-    <w:lsdException w:name="List Table 2 Accent 1" w:uiPriority="47"/>
-    <w:lsdException w:name="List Table 3 Accent 1" w:uiPriority="48"/>
-    <w:lsdException w:name="List Table 4 Accent 1" w:uiPriority="49"/>
-    <w:lsdException w:name="List Table 5 Dark Accent 1" w:uiPriority="50"/>
-    <w:lsdException w:name="List Table 6 Colorful Accent 1" w:uiPriority="51"/>
-    <w:lsdException w:name="List Table 7 Colorful Accent 1" w:uiPriority="52"/>
-    <w:lsdException w:name="List Table 1 Light Accent 2" w:uiPriority="46"/>
-    <w:lsdException w:name="List Table 2 Accent 2" w:uiPriority="47"/>
-    <w:lsdException w:name="List Table 3 Accent 2" w:uiPriority="48"/>
-    <w:lsdException w:name="List Table 4 Accent 2" w:uiPriority="49"/>
-    <w:lsdException w:name="List Table 5 Dark Accent 2" w:uiPriority="50"/>
-    <w:lsdException w:name="List Table 6 Colorful Accent 2" w:uiPriority="51"/>
-    <w:lsdException w:name="List Table 7 Colorful Accent 2" w:uiPriority="52"/>
-    <w:lsdException w:name="List Table 1 Light Accent 3" w:uiPriority="46"/>
-    <w:lsdException w:name="List Table 2 Accent 3" w:uiPriority="47"/>
-    <w:lsdException w:name="List Table 3 Accent 3" w:uiPriority="48"/>
-    <w:lsdException w:name="List Table 4 Accent 3" w:uiPriority="49"/>
-    <w:lsdException w:name="List Table 5 Dark Accent 3" w:uiPriority="50"/>
-    <w:lsdException w:name="List Table 6 Colorful Accent 3" w:uiPriority="51"/>
-    <w:lsdException w:name="List Table 7 Colorful Accent 3" w:uiPriority="52"/>
-    <w:lsdException w:name="List Table 1 Light Accent 4" w:uiPriority="46"/>
-    <w:lsdException w:name="List Table 2 Accent 4" w:uiPriority="47"/>
-    <w:lsdException w:name="List Table 3 Accent 4" w:uiPriority="48"/>
-    <w:lsdException w:name="List Table 4 Accent 4" w:uiPriority="49"/>
-    <w:lsdException w:name="List Table 5 Dark Accent 4" w:uiPriority="50"/>
-    <w:lsdException w:name="List Table 6 Colorful Accent 4" w:uiPriority="51"/>
-    <w:lsdException w:name="List Table 7 Colorful Accent 4" w:uiPriority="52"/>
-    <w:lsdException w:name="List Table 1 Light Accent 5" w:uiPriority="46"/>
-    <w:lsdException w:name="List Table 2 Accent 5" w:uiPriority="47"/>
-    <w:lsdException w:name="List Table 3 Accent 5" w:uiPriority="48"/>
-    <w:lsdException w:name="List Table 4 Accent 5" w:uiPriority="49"/>
-    <w:lsdException w:name="List Table 5 Dark Accent 5" w:uiPriority="50"/>
-    <w:lsdException w:name="List Table 6 Colorful Accent 5" w:uiPriority="51"/>
-    <w:lsdException w:name="List Table 7 Colorful Accent 5" w:uiPriority="52"/>
-    <w:lsdException w:name="List Table 1 Light Accent 6" w:uiPriority="46"/>
-    <w:lsdException w:name="List Table 2 Accent 6" w:uiPriority="47"/>
-    <w:lsdException w:name="List Table 3 Accent 6" w:uiPriority="48"/>
-    <w:lsdException w:name="List Table 4 Accent 6" w:uiPriority="49"/>
-    <w:lsdException w:name="List Table 5 Dark Accent 6" w:uiPriority="50"/>
-    <w:lsdException w:name="List Table 6 Colorful Accent 6" w:uiPriority="51"/>
-    <w:lsdException w:name="List Table 7 Colorful Accent 6" w:uiPriority="52"/>
+  <w:latentStyles w:defLockedState="0" w:defUIPriority="99" w:defSemiHidden="1" w:defUnhideWhenUsed="1" w:defQFormat="0" w:count="267">
+    <w:lsdException w:name="Normal" w:semiHidden="0" w:uiPriority="0" w:unhideWhenUsed="0" w:qFormat="1"/>
+    <w:lsdException w:name="heading 1" w:semiHidden="0" w:uiPriority="9" w:unhideWhenUsed="0" w:qFormat="1"/>
+    <w:lsdException w:name="heading 2" w:uiPriority="9" w:qFormat="1"/>
+    <w:lsdException w:name="heading 3" w:uiPriority="9" w:qFormat="1"/>
+    <w:lsdException w:name="heading 4" w:uiPriority="9" w:qFormat="1"/>
+    <w:lsdException w:name="heading 5" w:uiPriority="9" w:qFormat="1"/>
+    <w:lsdException w:name="heading 6" w:uiPriority="9" w:qFormat="1"/>
+    <w:lsdException w:name="heading 7" w:uiPriority="9" w:qFormat="1"/>
+    <w:lsdException w:name="heading 8" w:uiPriority="9" w:qFormat="1"/>
+    <w:lsdException w:name="heading 9" w:uiPriority="9" w:qFormat="1"/>
+    <w:lsdException w:name="toc 1" w:uiPriority="39"/>
+    <w:lsdException w:name="toc 2" w:uiPriority="39"/>
+    <w:lsdException w:name="toc 3" w:uiPriority="39"/>
+    <w:lsdException w:name="toc 4" w:uiPriority="39"/>
+    <w:lsdException w:name="toc 5" w:uiPriority="39"/>
+    <w:lsdException w:name="toc 6" w:uiPriority="39"/>
+    <w:lsdException w:name="toc 7" w:uiPriority="39"/>
+    <w:lsdException w:name="toc 8" w:uiPriority="39"/>
+    <w:lsdException w:name="toc 9" w:uiPriority="39"/>
+    <w:lsdException w:name="caption" w:uiPriority="35" w:qFormat="1"/>
+    <w:lsdException w:name="Title" w:semiHidden="0" w:uiPriority="10" w:unhideWhenUsed="0" w:qFormat="1"/>
+    <w:lsdException w:name="Default Paragraph Font" w:uiPriority="1"/>
+    <w:lsdException w:name="Subtitle" w:semiHidden="0" w:uiPriority="11" w:unhideWhenUsed="0" w:qFormat="1"/>
+    <w:lsdException w:name="Strong" w:semiHidden="0" w:uiPriority="22" w:unhideWhenUsed="0" w:qFormat="1"/>
+    <w:lsdException w:name="Emphasis" w:semiHidden="0" w:uiPriority="20" w:unhideWhenUsed="0" w:qFormat="1"/>
+    <w:lsdException w:name="Table Grid" w:semiHidden="0" w:uiPriority="39" w:unhideWhenUsed="0"/>
+    <w:lsdException w:name="Placeholder Text" w:unhideWhenUsed="0"/>
+    <w:lsdException w:name="No Spacing" w:semiHidden="0" w:uiPriority="1" w:unhideWhenUsed="0" w:qFormat="1"/>
+    <w:lsdException w:name="Light Shading" w:semiHidden="0" w:uiPriority="60" w:unhideWhenUsed="0"/>
+    <w:lsdException w:name="Light List" w:semiHidden="0" w:uiPriority="61" w:unhideWhenUsed="0"/>
+    <w:lsdException w:name="Light Grid" w:semiHidden="0" w:uiPriority="62" w:unhideWhenUsed="0"/>
+    <w:lsdException w:name="Medium Shading 1" w:semiHidden="0" w:uiPriority="63" w:unhideWhenUsed="0"/>
+    <w:lsdException w:name="Medium Shading 2" w:semiHidden="0" w:uiPriority="64" w:unhideWhenUsed="0"/>
+    <w:lsdException w:name="Medium List 1" w:semiHidden="0" w:uiPriority="65" w:unhideWhenUsed="0"/>
+    <w:lsdException w:name="Medium List 2" w:semiHidden="0" w:uiPriority="66" w:unhideWhenUsed="0"/>
+    <w:lsdException w:name="Medium Grid 1" w:semiHidden="0" w:uiPriority="67" w:unhideWhenUsed="0"/>
+    <w:lsdException w:name="Medium Grid 2" w:semiHidden="0" w:uiPriority="68" w:unhideWhenUsed="0"/>
+    <w:lsdException w:name="Medium Grid 3" w:semiHidden="0" w:uiPriority="69" w:unhideWhenUsed="0"/>
+    <w:lsdException w:name="Dark List" w:semiHidden="0" w:uiPriority="70" w:unhideWhenUsed="0"/>
+    <w:lsdException w:name="Colorful Shading" w:semiHidden="0" w:uiPriority="71" w:unhideWhenUsed="0"/>
+    <w:lsdException w:name="Colorful List" w:semiHidden="0" w:uiPriority="72" w:unhideWhenUsed="0"/>
+    <w:lsdException w:name="Colorful Grid" w:semiHidden="0" w:uiPriority="73" w:unhideWhenUsed="0"/>
+    <w:lsdException w:name="Light Shading Accent 1" w:semiHidden="0" w:uiPriority="60" w:unhideWhenUsed="0"/>
+    <w:lsdException w:name="Light List Accent 1" w:semiHidden="0" w:uiPriority="61" w:unhideWhenUsed="0"/>
+    <w:lsdException w:name="Light Grid Accent 1" w:semiHidden="0" w:uiPriority="62" w:unhideWhenUsed="0"/>
+    <w:lsdException w:name="Medium Shading 1 Accent 1" w:semiHidden="0" w:uiPriority="63" w:unhideWhenUsed="0"/>
+    <w:lsdException w:name="Medium Shading 2 Accent 1" w:semiHidden="0" w:uiPriority="64" w:unhideWhenUsed="0"/>
+    <w:lsdException w:name="Medium List 1 Accent 1" w:semiHidden="0" w:uiPriority="65" w:unhideWhenUsed="0"/>
+    <w:lsdException w:name="Revision" w:unhideWhenUsed="0"/>
+    <w:lsdException w:name="List Paragraph" w:semiHidden="0" w:uiPriority="34" w:unhideWhenUsed="0" w:qFormat="1"/>
+    <w:lsdException w:name="Quote" w:semiHidden="0" w:uiPriority="29" w:unhideWhenUsed="0" w:qFormat="1"/>
+    <w:lsdException w:name="Intense Quote" w:semiHidden="0" w:uiPriority="30" w:unhideWhenUsed="0" w:qFormat="1"/>
+    <w:lsdException w:name="Medium List 2 Accent 1" w:semiHidden="0" w:uiPriority="66" w:unhideWhenUsed="0"/>
+    <w:lsdException w:name="Medium Grid 1 Accent 1" w:semiHidden="0" w:uiPriority="67" w:unhideWhenUsed="0"/>
+    <w:lsdException w:name="Medium Grid 2 Accent 1" w:semiHidden="0" w:uiPriority="68" w:unhideWhenUsed="0"/>
+    <w:lsdException w:name="Medium Grid 3 Accent 1" w:semiHidden="0" w:uiPriority="69" w:unhideWhenUsed="0"/>
+    <w:lsdException w:name="Dark List Accent 1" w:semiHidden="0" w:uiPriority="70" w:unhideWhenUsed="0"/>
+    <w:lsdException w:name="Colorful Shading Accent 1" w:semiHidden="0" w:uiPriority="71" w:unhideWhenUsed="0"/>
+    <w:lsdException w:name="Colorful List Accent 1" w:semiHidden="0" w:uiPriority="72" w:unhideWhenUsed="0"/>
+    <w:lsdException w:name="Colorful Grid Accent 1" w:semiHidden="0" w:uiPriority="73" w:unhideWhenUsed="0"/>
+    <w:lsdException w:name="Light Shading Accent 2" w:semiHidden="0" w:uiPriority="60" w:unhideWhenUsed="0"/>
+    <w:lsdException w:name="Light List Accent 2" w:semiHidden="0" w:uiPriority="61" w:unhideWhenUsed="0"/>
+    <w:lsdException w:name="Light Grid Accent 2" w:semiHidden="0" w:uiPriority="62" w:unhideWhenUsed="0"/>
+    <w:lsdException w:name="Medium Shading 1 Accent 2" w:semiHidden="0" w:uiPriority="63" w:unhideWhenUsed="0"/>
+    <w:lsdException w:name="Medium Shading 2 Accent 2" w:semiHidden="0" w:uiPriority="64" w:unhideWhenUsed="0"/>
+    <w:lsdException w:name="Medium List 1 Accent 2" w:semiHidden="0" w:uiPriority="65" w:unhideWhenUsed="0"/>
+    <w:lsdException w:name="Medium List 2 Accent 2" w:semiHidden="0" w:uiPriority="66" w:unhideWhenUsed="0"/>
+    <w:lsdException w:name="Medium Grid 1 Accent 2" w:semiHidden="0" w:uiPriority="67" w:unhideWhenUsed="0"/>
+    <w:lsdException w:name="Medium Grid 2 Accent 2" w:semiHidden="0" w:uiPriority="68" w:unhideWhenUsed="0"/>
+    <w:lsdException w:name="Medium Grid 3 Accent 2" w:semiHidden="0" w:uiPriority="69" w:unhideWhenUsed="0"/>
+    <w:lsdException w:name="Dark List Accent 2" w:semiHidden="0" w:uiPriority="70" w:unhideWhenUsed="0"/>
+    <w:lsdException w:name="Colorful Shading Accent 2" w:semiHidden="0" w:uiPriority="71" w:unhideWhenUsed="0"/>
+    <w:lsdException w:name="Colorful List Accent 2" w:semiHidden="0" w:uiPriority="72" w:unhideWhenUsed="0"/>
+    <w:lsdException w:name="Colorful Grid Accent 2" w:semiHidden="0" w:uiPriority="73" w:unhideWhenUsed="0"/>
+    <w:lsdException w:name="Light Shading Accent 3" w:semiHidden="0" w:uiPriority="60" w:unhideWhenUsed="0"/>
+    <w:lsdException w:name="Light List Accent 3" w:semiHidden="0" w:uiPriority="61" w:unhideWhenUsed="0"/>
+    <w:lsdException w:name="Light Grid Accent 3" w:semiHidden="0" w:uiPriority="62" w:unhideWhenUsed="0"/>
+    <w:lsdException w:name="Medium Shading 1 Accent 3" w:semiHidden="0" w:uiPriority="63" w:unhideWhenUsed="0"/>
+    <w:lsdException w:name="Medium Shading 2 Accent 3" w:semiHidden="0" w:uiPriority="64" w:unhideWhenUsed="0"/>
+    <w:lsdException w:name="Medium List 1 Accent 3" w:semiHidden="0" w:uiPriority="65" w:unhideWhenUsed="0"/>
+    <w:lsdException w:name="Medium List 2 Accent 3" w:semiHidden="0" w:uiPriority="66" w:unhideWhenUsed="0"/>
+    <w:lsdException w:name="Medium Grid 1 Accent 3" w:semiHidden="0" w:uiPriority="67" w:unhideWhenUsed="0"/>
+    <w:lsdException w:name="Medium Grid 2 Accent 3" w:semiHidden="0" w:uiPriority="68" w:unhideWhenUsed="0"/>
+    <w:lsdException w:name="Medium Grid 3 Accent 3" w:semiHidden="0" w:uiPriority="69" w:unhideWhenUsed="0"/>
+    <w:lsdException w:name="Dark List Accent 3" w:semiHidden="0" w:uiPriority="70" w:unhideWhenUsed="0"/>
+    <w:lsdException w:name="Colorful Shading Accent 3" w:semiHidden="0" w:uiPriority="71" w:unhideWhenUsed="0"/>
+    <w:lsdException w:name="Colorful List Accent 3" w:semiHidden="0" w:uiPriority="72" w:unhideWhenUsed="0"/>
+    <w:lsdException w:name="Colorful Grid Accent 3" w:semiHidden="0" w:uiPriority="73" w:unhideWhenUsed="0"/>
+    <w:lsdException w:name="Light Shading Accent 4" w:semiHidden="0" w:uiPriority="60" w:unhideWhenUsed="0"/>
+    <w:lsdException w:name="Light List Accent 4" w:semiHidden="0" w:uiPriority="61" w:unhideWhenUsed="0"/>
+    <w:lsdException w:name="Light Grid Accent 4" w:semiHidden="0" w:uiPriority="62" w:unhideWhenUsed="0"/>
+    <w:lsdException w:name="Medium Shading 1 Accent 4" w:semiHidden="0" w:uiPriority="63" w:unhideWhenUsed="0"/>
+    <w:lsdException w:name="Medium Shading 2 Accent 4" w:semiHidden="0" w:uiPriority="64" w:unhideWhenUsed="0"/>
+    <w:lsdException w:name="Medium List 1 Accent 4" w:semiHidden="0" w:uiPriority="65" w:unhideWhenUsed="0"/>
+    <w:lsdException w:name="Medium List 2 Accent 4" w:semiHidden="0" w:uiPriority="66" w:unhideWhenUsed="0"/>
+    <w:lsdException w:name="Medium Grid 1 Accent 4" w:semiHidden="0" w:uiPriority="67" w:unhideWhenUsed="0"/>
+    <w:lsdException w:name="Medium Grid 2 Accent 4" w:semiHidden="0" w:uiPriority="68" w:unhideWhenUsed="0"/>
+    <w:lsdException w:name="Medium Grid 3 Accent 4" w:semiHidden="0" w:uiPriority="69" w:unhideWhenUsed="0"/>
+    <w:lsdException w:name="Dark List Accent 4" w:semiHidden="0" w:uiPriority="70" w:unhideWhenUsed="0"/>
+    <w:lsdException w:name="Colorful Shading Accent 4" w:semiHidden="0" w:uiPriority="71" w:unhideWhenUsed="0"/>
+    <w:lsdException w:name="Colorful List Accent 4" w:semiHidden="0" w:uiPriority="72" w:unhideWhenUsed="0"/>
+    <w:lsdException w:name="Colorful Grid Accent 4" w:semiHidden="0" w:uiPriority="73" w:unhideWhenUsed="0"/>
+    <w:lsdException w:name="Light Shading Accent 5" w:semiHidden="0" w:uiPriority="60" w:unhideWhenUsed="0"/>
+    <w:lsdException w:name="Light List Accent 5" w:semiHidden="0" w:uiPriority="61" w:unhideWhenUsed="0"/>
+    <w:lsdException w:name="Light Grid Accent 5" w:semiHidden="0" w:uiPriority="62" w:unhideWhenUsed="0"/>
+    <w:lsdException w:name="Medium Shading 1 Accent 5" w:semiHidden="0" w:uiPriority="63" w:unhideWhenUsed="0"/>
+    <w:lsdException w:name="Medium Shading 2 Accent 5" w:semiHidden="0" w:uiPriority="64" w:unhideWhenUsed="0"/>
+    <w:lsdException w:name="Medium List 1 Accent 5" w:semiHidden="0" w:uiPriority="65" w:unhideWhenUsed="0"/>
+    <w:lsdException w:name="Medium List 2 Accent 5" w:semiHidden="0" w:uiPriority="66" w:unhideWhenUsed="0"/>
+    <w:lsdException w:name="Medium Grid 1 Accent 5" w:semiHidden="0" w:uiPriority="67" w:unhideWhenUsed="0"/>
+    <w:lsdException w:name="Medium Grid 2 Accent 5" w:semiHidden="0" w:uiPriority="68" w:unhideWhenUsed="0"/>
+    <w:lsdException w:name="Medium Grid 3 Accent 5" w:semiHidden="0" w:uiPriority="69" w:unhideWhenUsed="0"/>
+    <w:lsdException w:name="Dark List Accent 5" w:semiHidden="0" w:uiPriority="70" w:unhideWhenUsed="0"/>
+    <w:lsdException w:name="Colorful Shading Accent 5" w:semiHidden="0" w:uiPriority="71" w:unhideWhenUsed="0"/>
+    <w:lsdException w:name="Colorful List Accent 5" w:semiHidden="0" w:uiPriority="72" w:unhideWhenUsed="0"/>
+    <w:lsdException w:name="Colorful Grid Accent 5" w:semiHidden="0" w:uiPriority="73" w:unhideWhenUsed="0"/>
+    <w:lsdException w:name="Light Shading Accent 6" w:semiHidden="0" w:uiPriority="60" w:unhideWhenUsed="0"/>
+    <w:lsdException w:name="Light List Accent 6" w:semiHidden="0" w:uiPriority="61" w:unhideWhenUsed="0"/>
+    <w:lsdException w:name="Light Grid Accent 6" w:semiHidden="0" w:uiPriority="62" w:unhideWhenUsed="0"/>
+    <w:lsdException w:name="Medium Shading 1 Accent 6" w:semiHidden="0" w:uiPriority="63" w:unhideWhenUsed="0"/>
+    <w:lsdException w:name="Medium Shading 2 Accent 6" w:semiHidden="0" w:uiPriority="64" w:unhideWhenUsed="0"/>
+    <w:lsdException w:name="Medium List 1 Accent 6" w:semiHidden="0" w:uiPriority="65" w:unhideWhenUsed="0"/>
+    <w:lsdException w:name="Medium List 2 Accent 6" w:semiHidden="0" w:uiPriority="66" w:unhideWhenUsed="0"/>
+    <w:lsdException w:name="Medium Grid 1 Accent 6" w:semiHidden="0" w:uiPriority="67" w:unhideWhenUsed="0"/>
+    <w:lsdException w:name="Medium Grid 2 Accent 6" w:semiHidden="0" w:uiPriority="68" w:unhideWhenUsed="0"/>
+    <w:lsdException w:name="Medium Grid 3 Accent 6" w:semiHidden="0" w:uiPriority="69" w:unhideWhenUsed="0"/>
+    <w:lsdException w:name="Dark List Accent 6" w:semiHidden="0" w:uiPriority="70" w:unhideWhenUsed="0"/>
+    <w:lsdException w:name="Colorful Shading Accent 6" w:semiHidden="0" w:uiPriority="71" w:unhideWhenUsed="0"/>
+    <w:lsdException w:name="Colorful List Accent 6" w:semiHidden="0" w:uiPriority="72" w:unhideWhenUsed="0"/>
+    <w:lsdException w:name="Colorful Grid Accent 6" w:semiHidden="0" w:uiPriority="73" w:unhideWhenUsed="0"/>
+    <w:lsdException w:name="Subtle Emphasis" w:semiHidden="0" w:uiPriority="19" w:unhideWhenUsed="0" w:qFormat="1"/>
+    <w:lsdException w:name="Intense Emphasis" w:semiHidden="0" w:uiPriority="21" w:unhideWhenUsed="0" w:qFormat="1"/>
+    <w:lsdException w:name="Subtle Reference" w:semiHidden="0" w:uiPriority="31" w:unhideWhenUsed="0" w:qFormat="1"/>
+    <w:lsdException w:name="Intense Reference" w:semiHidden="0" w:uiPriority="32" w:unhideWhenUsed="0" w:qFormat="1"/>
+    <w:lsdException w:name="Book Title" w:semiHidden="0" w:uiPriority="33" w:unhideWhenUsed="0" w:qFormat="1"/>
+    <w:lsdException w:name="Bibliography" w:uiPriority="37"/>
+    <w:lsdException w:name="TOC Heading" w:uiPriority="39" w:qFormat="1"/>
   </w:latentStyles>
-  <w:style w:type="paragraph" w:default="1" w:styleId="Normalny">
+  <w:style w:type="paragraph" w:default="1" w:styleId="Normal">
     <w:name w:val="Normal"/>
     <w:qFormat/>
     <w:rsid w:val="006D377C"/>
@@ -1288,11 +1811,11 @@
       <w:lang w:eastAsia="pl-PL"/>
     </w:rPr>
   </w:style>
-  <w:style w:type="paragraph" w:styleId="Nagwek1">
+  <w:style w:type="paragraph" w:styleId="Heading1">
     <w:name w:val="heading 1"/>
-    <w:basedOn w:val="Normalny"/>
-    <w:next w:val="Normalny"/>
-    <w:link w:val="Nagwek1Znak"/>
+    <w:basedOn w:val="Normal"/>
+    <w:next w:val="Normal"/>
+    <w:link w:val="Heading1Char"/>
     <w:uiPriority w:val="9"/>
     <w:qFormat/>
     <w:rsid w:val="006D377C"/>
@@ -1316,11 +1839,11 @@
       <w:lang w:eastAsia="en-US"/>
     </w:rPr>
   </w:style>
-  <w:style w:type="paragraph" w:styleId="Nagwek2">
+  <w:style w:type="paragraph" w:styleId="Heading2">
     <w:name w:val="heading 2"/>
     <w:basedOn w:val="Tekstpracy"/>
     <w:next w:val="Tekstpracy"/>
-    <w:link w:val="Nagwek2Znak"/>
+    <w:link w:val="Heading2Char"/>
     <w:uiPriority w:val="9"/>
     <w:unhideWhenUsed/>
     <w:qFormat/>
@@ -1348,13 +1871,12 @@
       <w:lang w:eastAsia="en-US"/>
     </w:rPr>
   </w:style>
-  <w:style w:type="character" w:default="1" w:styleId="Domylnaczcionkaakapitu">
+  <w:style w:type="character" w:default="1" w:styleId="DefaultParagraphFont">
     <w:name w:val="Default Paragraph Font"/>
     <w:uiPriority w:val="1"/>
-    <w:semiHidden/>
     <w:unhideWhenUsed/>
   </w:style>
-  <w:style w:type="table" w:default="1" w:styleId="Standardowy">
+  <w:style w:type="table" w:default="1" w:styleId="TableNormal">
     <w:name w:val="Normal Table"/>
     <w:uiPriority w:val="99"/>
     <w:semiHidden/>
@@ -1369,16 +1891,16 @@
       </w:tblCellMar>
     </w:tblPr>
   </w:style>
-  <w:style w:type="numbering" w:default="1" w:styleId="Bezlisty">
+  <w:style w:type="numbering" w:default="1" w:styleId="NoList">
     <w:name w:val="No List"/>
     <w:uiPriority w:val="99"/>
     <w:semiHidden/>
     <w:unhideWhenUsed/>
   </w:style>
-  <w:style w:type="character" w:customStyle="1" w:styleId="Nagwek1Znak">
-    <w:name w:val="Nagłówek 1 Znak"/>
-    <w:basedOn w:val="Domylnaczcionkaakapitu"/>
-    <w:link w:val="Nagwek1"/>
+  <w:style w:type="character" w:customStyle="1" w:styleId="Heading1Char">
+    <w:name w:val="Heading 1 Char"/>
+    <w:basedOn w:val="DefaultParagraphFont"/>
+    <w:link w:val="Heading1"/>
     <w:uiPriority w:val="9"/>
     <w:rsid w:val="006D377C"/>
     <w:rPr>
@@ -1389,10 +1911,10 @@
       <w:szCs w:val="28"/>
     </w:rPr>
   </w:style>
-  <w:style w:type="character" w:customStyle="1" w:styleId="Nagwek2Znak">
-    <w:name w:val="Nagłówek 2 Znak"/>
-    <w:basedOn w:val="Domylnaczcionkaakapitu"/>
-    <w:link w:val="Nagwek2"/>
+  <w:style w:type="character" w:customStyle="1" w:styleId="Heading2Char">
+    <w:name w:val="Heading 2 Char"/>
+    <w:basedOn w:val="DefaultParagraphFont"/>
+    <w:link w:val="Heading2"/>
     <w:uiPriority w:val="9"/>
     <w:rsid w:val="006D377C"/>
     <w:rPr>
@@ -1403,34 +1925,10 @@
       <w:szCs w:val="26"/>
     </w:rPr>
   </w:style>
-  <w:style w:type="paragraph" w:styleId="Nagwek">
+  <w:style w:type="paragraph" w:styleId="Header">
     <w:name w:val="header"/>
-    <w:basedOn w:val="Normalny"/>
-    <w:link w:val="NagwekZnak"/>
-    <w:rsid w:val="006D377C"/>
-    <w:pPr>
-      <w:tabs>
-        <w:tab w:val="center" w:pos="4536"/>
-        <w:tab w:val="right" w:pos="9072"/>
-      </w:tabs>
-    </w:pPr>
-  </w:style>
-  <w:style w:type="character" w:customStyle="1" w:styleId="NagwekZnak">
-    <w:name w:val="Nagłówek Znak"/>
-    <w:basedOn w:val="Domylnaczcionkaakapitu"/>
-    <w:link w:val="Nagwek"/>
-    <w:rsid w:val="006D377C"/>
-    <w:rPr>
-      <w:rFonts w:ascii="Times New Roman" w:eastAsia="Times New Roman" w:hAnsi="Times New Roman" w:cs="Times New Roman"/>
-      <w:sz w:val="24"/>
-      <w:szCs w:val="24"/>
-      <w:lang w:eastAsia="pl-PL"/>
-    </w:rPr>
-  </w:style>
-  <w:style w:type="paragraph" w:styleId="Stopka">
-    <w:name w:val="footer"/>
-    <w:basedOn w:val="Normalny"/>
-    <w:link w:val="StopkaZnak"/>
+    <w:basedOn w:val="Normal"/>
+    <w:link w:val="HeaderChar"/>
     <w:uiPriority w:val="99"/>
     <w:rsid w:val="006D377C"/>
     <w:pPr>
@@ -1440,10 +1938,10 @@
       </w:tabs>
     </w:pPr>
   </w:style>
-  <w:style w:type="character" w:customStyle="1" w:styleId="StopkaZnak">
-    <w:name w:val="Stopka Znak"/>
-    <w:basedOn w:val="Domylnaczcionkaakapitu"/>
-    <w:link w:val="Stopka"/>
+  <w:style w:type="character" w:customStyle="1" w:styleId="HeaderChar">
+    <w:name w:val="Header Char"/>
+    <w:basedOn w:val="DefaultParagraphFont"/>
+    <w:link w:val="Header"/>
     <w:uiPriority w:val="99"/>
     <w:rsid w:val="006D377C"/>
     <w:rPr>
@@ -1453,36 +1951,59 @@
       <w:lang w:eastAsia="pl-PL"/>
     </w:rPr>
   </w:style>
+  <w:style w:type="paragraph" w:styleId="Footer">
+    <w:name w:val="footer"/>
+    <w:basedOn w:val="Normal"/>
+    <w:link w:val="FooterChar"/>
+    <w:uiPriority w:val="99"/>
+    <w:rsid w:val="006D377C"/>
+    <w:pPr>
+      <w:tabs>
+        <w:tab w:val="center" w:pos="4536"/>
+        <w:tab w:val="right" w:pos="9072"/>
+      </w:tabs>
+    </w:pPr>
+  </w:style>
+  <w:style w:type="character" w:customStyle="1" w:styleId="FooterChar">
+    <w:name w:val="Footer Char"/>
+    <w:basedOn w:val="DefaultParagraphFont"/>
+    <w:link w:val="Footer"/>
+    <w:uiPriority w:val="99"/>
+    <w:rsid w:val="006D377C"/>
+    <w:rPr>
+      <w:rFonts w:ascii="Times New Roman" w:eastAsia="Times New Roman" w:hAnsi="Times New Roman" w:cs="Times New Roman"/>
+      <w:sz w:val="24"/>
+      <w:szCs w:val="24"/>
+      <w:lang w:eastAsia="pl-PL"/>
+    </w:rPr>
+  </w:style>
   <w:style w:type="paragraph" w:customStyle="1" w:styleId="Tekstpracy">
     <w:name w:val="Tekst pracy"/>
-    <w:basedOn w:val="Akapitzlist"/>
+    <w:basedOn w:val="ListParagraph"/>
     <w:link w:val="TekstpracyZnak"/>
     <w:qFormat/>
-    <w:rsid w:val="006D377C"/>
+    <w:rsid w:val="00A0035A"/>
     <w:pPr>
       <w:spacing w:after="240" w:line="360" w:lineRule="auto"/>
       <w:ind w:left="0" w:firstLine="425"/>
       <w:jc w:val="both"/>
     </w:pPr>
-    <w:rPr>
-      <w:sz w:val="28"/>
-    </w:rPr>
   </w:style>
   <w:style w:type="character" w:customStyle="1" w:styleId="TekstpracyZnak">
     <w:name w:val="Tekst pracy Znak"/>
-    <w:basedOn w:val="Domylnaczcionkaakapitu"/>
+    <w:basedOn w:val="DefaultParagraphFont"/>
     <w:link w:val="Tekstpracy"/>
-    <w:rsid w:val="006D377C"/>
+    <w:rsid w:val="00A0035A"/>
     <w:rPr>
       <w:rFonts w:ascii="Times New Roman" w:eastAsia="Times New Roman" w:hAnsi="Times New Roman" w:cs="Times New Roman"/>
-      <w:sz w:val="28"/>
+      <w:sz w:val="24"/>
       <w:szCs w:val="24"/>
       <w:lang w:eastAsia="pl-PL"/>
     </w:rPr>
   </w:style>
-  <w:style w:type="paragraph" w:styleId="Akapitzlist">
+  <w:style w:type="paragraph" w:styleId="ListParagraph">
     <w:name w:val="List Paragraph"/>
-    <w:basedOn w:val="Normalny"/>
+    <w:basedOn w:val="Normal"/>
     <w:uiPriority w:val="34"/>
     <w:qFormat/>
     <w:rsid w:val="006D377C"/>
@@ -1491,7 +2012,1062 @@
       <w:contextualSpacing/>
     </w:pPr>
   </w:style>
+  <w:style w:type="paragraph" w:styleId="NoSpacing">
+    <w:name w:val="No Spacing"/>
+    <w:link w:val="NoSpacingChar"/>
+    <w:uiPriority w:val="1"/>
+    <w:qFormat/>
+    <w:rsid w:val="00A0035A"/>
+    <w:pPr>
+      <w:spacing w:after="0" w:line="240" w:lineRule="auto"/>
+    </w:pPr>
+    <w:rPr>
+      <w:rFonts w:eastAsiaTheme="minorEastAsia"/>
+      <w:lang w:val="en-US" w:eastAsia="ja-JP"/>
+    </w:rPr>
+  </w:style>
+  <w:style w:type="character" w:customStyle="1" w:styleId="NoSpacingChar">
+    <w:name w:val="No Spacing Char"/>
+    <w:basedOn w:val="DefaultParagraphFont"/>
+    <w:link w:val="NoSpacing"/>
+    <w:uiPriority w:val="1"/>
+    <w:rsid w:val="00A0035A"/>
+    <w:rPr>
+      <w:rFonts w:eastAsiaTheme="minorEastAsia"/>
+      <w:lang w:val="en-US" w:eastAsia="ja-JP"/>
+    </w:rPr>
+  </w:style>
+  <w:style w:type="paragraph" w:styleId="BalloonText">
+    <w:name w:val="Balloon Text"/>
+    <w:basedOn w:val="Normal"/>
+    <w:link w:val="BalloonTextChar"/>
+    <w:uiPriority w:val="99"/>
+    <w:semiHidden/>
+    <w:unhideWhenUsed/>
+    <w:rsid w:val="00A0035A"/>
+    <w:rPr>
+      <w:rFonts w:ascii="Tahoma" w:hAnsi="Tahoma" w:cs="Tahoma"/>
+      <w:sz w:val="16"/>
+      <w:szCs w:val="16"/>
+    </w:rPr>
+  </w:style>
+  <w:style w:type="character" w:customStyle="1" w:styleId="BalloonTextChar">
+    <w:name w:val="Balloon Text Char"/>
+    <w:basedOn w:val="DefaultParagraphFont"/>
+    <w:link w:val="BalloonText"/>
+    <w:uiPriority w:val="99"/>
+    <w:semiHidden/>
+    <w:rsid w:val="00A0035A"/>
+    <w:rPr>
+      <w:rFonts w:ascii="Tahoma" w:eastAsia="Times New Roman" w:hAnsi="Tahoma" w:cs="Tahoma"/>
+      <w:sz w:val="16"/>
+      <w:szCs w:val="16"/>
+      <w:lang w:eastAsia="pl-PL"/>
+    </w:rPr>
+  </w:style>
+  <w:style w:type="paragraph" w:styleId="FootnoteText">
+    <w:name w:val="footnote text"/>
+    <w:basedOn w:val="Normal"/>
+    <w:link w:val="FootnoteTextChar"/>
+    <w:uiPriority w:val="99"/>
+    <w:semiHidden/>
+    <w:unhideWhenUsed/>
+    <w:rsid w:val="00E6041C"/>
+    <w:rPr>
+      <w:sz w:val="20"/>
+      <w:szCs w:val="20"/>
+    </w:rPr>
+  </w:style>
+  <w:style w:type="character" w:customStyle="1" w:styleId="FootnoteTextChar">
+    <w:name w:val="Footnote Text Char"/>
+    <w:basedOn w:val="DefaultParagraphFont"/>
+    <w:link w:val="FootnoteText"/>
+    <w:uiPriority w:val="99"/>
+    <w:semiHidden/>
+    <w:rsid w:val="00E6041C"/>
+    <w:rPr>
+      <w:rFonts w:ascii="Times New Roman" w:eastAsia="Times New Roman" w:hAnsi="Times New Roman" w:cs="Times New Roman"/>
+      <w:sz w:val="20"/>
+      <w:szCs w:val="20"/>
+      <w:lang w:eastAsia="pl-PL"/>
+    </w:rPr>
+  </w:style>
+  <w:style w:type="character" w:styleId="FootnoteReference">
+    <w:name w:val="footnote reference"/>
+    <w:basedOn w:val="DefaultParagraphFont"/>
+    <w:uiPriority w:val="99"/>
+    <w:semiHidden/>
+    <w:unhideWhenUsed/>
+    <w:rsid w:val="00E6041C"/>
+    <w:rPr>
+      <w:vertAlign w:val="superscript"/>
+    </w:rPr>
+  </w:style>
 </w:styles>
+</file>
+
+<file path=word/stylesWithEffects.xml><?xml version="1.0" encoding="utf-8"?>
+<w:styles xmlns:wpc="http://schemas.microsoft.com/office/word/2010/wordprocessingCanvas" xmlns:mc="http://schemas.openxmlformats.org/markup-compatibility/2006" xmlns:o="urn:schemas-microsoft-com:office:office" xmlns:r="http://schemas.openxmlformats.org/officeDocument/2006/relationships" xmlns:m="http://schemas.openxmlformats.org/officeDocument/2006/math" xmlns:v="urn:schemas-microsoft-com:vml" xmlns:wp14="http://schemas.microsoft.com/office/word/2010/wordprocessingDrawing" xmlns:wp="http://schemas.openxmlformats.org/drawingml/2006/wordprocessingDrawing" xmlns:w10="urn:schemas-microsoft-com:office:word" xmlns:w="http://schemas.openxmlformats.org/wordprocessingml/2006/main" xmlns:w14="http://schemas.microsoft.com/office/word/2010/wordml" xmlns:wpg="http://schemas.microsoft.com/office/word/2010/wordprocessingGroup" xmlns:wpi="http://schemas.microsoft.com/office/word/2010/wordprocessingInk" xmlns:wne="http://schemas.microsoft.com/office/word/2006/wordml" xmlns:wps="http://schemas.microsoft.com/office/word/2010/wordprocessingShape" mc:Ignorable="w14 wp14">
+  <w:docDefaults>
+    <w:rPrDefault>
+      <w:rPr>
+        <w:rFonts w:asciiTheme="minorHAnsi" w:eastAsiaTheme="minorHAnsi" w:hAnsiTheme="minorHAnsi" w:cstheme="minorBidi"/>
+        <w:sz w:val="22"/>
+        <w:szCs w:val="22"/>
+        <w:lang w:val="pl-PL" w:eastAsia="en-US" w:bidi="ar-SA"/>
+      </w:rPr>
+    </w:rPrDefault>
+    <w:pPrDefault>
+      <w:pPr>
+        <w:spacing w:after="160" w:line="259" w:lineRule="auto"/>
+      </w:pPr>
+    </w:pPrDefault>
+  </w:docDefaults>
+  <w:latentStyles w:defLockedState="0" w:defUIPriority="99" w:defSemiHidden="1" w:defUnhideWhenUsed="1" w:defQFormat="0" w:count="267">
+    <w:lsdException w:name="Normal" w:semiHidden="0" w:uiPriority="0" w:unhideWhenUsed="0" w:qFormat="1"/>
+    <w:lsdException w:name="heading 1" w:semiHidden="0" w:uiPriority="9" w:unhideWhenUsed="0" w:qFormat="1"/>
+    <w:lsdException w:name="heading 2" w:uiPriority="9" w:qFormat="1"/>
+    <w:lsdException w:name="heading 3" w:uiPriority="9" w:qFormat="1"/>
+    <w:lsdException w:name="heading 4" w:uiPriority="9" w:qFormat="1"/>
+    <w:lsdException w:name="heading 5" w:uiPriority="9" w:qFormat="1"/>
+    <w:lsdException w:name="heading 6" w:uiPriority="9" w:qFormat="1"/>
+    <w:lsdException w:name="heading 7" w:uiPriority="9" w:qFormat="1"/>
+    <w:lsdException w:name="heading 8" w:uiPriority="9" w:qFormat="1"/>
+    <w:lsdException w:name="heading 9" w:uiPriority="9" w:qFormat="1"/>
+    <w:lsdException w:name="toc 1" w:uiPriority="39"/>
+    <w:lsdException w:name="toc 2" w:uiPriority="39"/>
+    <w:lsdException w:name="toc 3" w:uiPriority="39"/>
+    <w:lsdException w:name="toc 4" w:uiPriority="39"/>
+    <w:lsdException w:name="toc 5" w:uiPriority="39"/>
+    <w:lsdException w:name="toc 6" w:uiPriority="39"/>
+    <w:lsdException w:name="toc 7" w:uiPriority="39"/>
+    <w:lsdException w:name="toc 8" w:uiPriority="39"/>
+    <w:lsdException w:name="toc 9" w:uiPriority="39"/>
+    <w:lsdException w:name="caption" w:uiPriority="35" w:qFormat="1"/>
+    <w:lsdException w:name="Title" w:semiHidden="0" w:uiPriority="10" w:unhideWhenUsed="0" w:qFormat="1"/>
+    <w:lsdException w:name="Default Paragraph Font" w:uiPriority="1"/>
+    <w:lsdException w:name="Subtitle" w:semiHidden="0" w:uiPriority="11" w:unhideWhenUsed="0" w:qFormat="1"/>
+    <w:lsdException w:name="Strong" w:semiHidden="0" w:uiPriority="22" w:unhideWhenUsed="0" w:qFormat="1"/>
+    <w:lsdException w:name="Emphasis" w:semiHidden="0" w:uiPriority="20" w:unhideWhenUsed="0" w:qFormat="1"/>
+    <w:lsdException w:name="Table Grid" w:semiHidden="0" w:uiPriority="39" w:unhideWhenUsed="0"/>
+    <w:lsdException w:name="Placeholder Text" w:unhideWhenUsed="0"/>
+    <w:lsdException w:name="No Spacing" w:semiHidden="0" w:uiPriority="1" w:unhideWhenUsed="0" w:qFormat="1"/>
+    <w:lsdException w:name="Light Shading" w:semiHidden="0" w:uiPriority="60" w:unhideWhenUsed="0"/>
+    <w:lsdException w:name="Light List" w:semiHidden="0" w:uiPriority="61" w:unhideWhenUsed="0"/>
+    <w:lsdException w:name="Light Grid" w:semiHidden="0" w:uiPriority="62" w:unhideWhenUsed="0"/>
+    <w:lsdException w:name="Medium Shading 1" w:semiHidden="0" w:uiPriority="63" w:unhideWhenUsed="0"/>
+    <w:lsdException w:name="Medium Shading 2" w:semiHidden="0" w:uiPriority="64" w:unhideWhenUsed="0"/>
+    <w:lsdException w:name="Medium List 1" w:semiHidden="0" w:uiPriority="65" w:unhideWhenUsed="0"/>
+    <w:lsdException w:name="Medium List 2" w:semiHidden="0" w:uiPriority="66" w:unhideWhenUsed="0"/>
+    <w:lsdException w:name="Medium Grid 1" w:semiHidden="0" w:uiPriority="67" w:unhideWhenUsed="0"/>
+    <w:lsdException w:name="Medium Grid 2" w:semiHidden="0" w:uiPriority="68" w:unhideWhenUsed="0"/>
+    <w:lsdException w:name="Medium Grid 3" w:semiHidden="0" w:uiPriority="69" w:unhideWhenUsed="0"/>
+    <w:lsdException w:name="Dark List" w:semiHidden="0" w:uiPriority="70" w:unhideWhenUsed="0"/>
+    <w:lsdException w:name="Colorful Shading" w:semiHidden="0" w:uiPriority="71" w:unhideWhenUsed="0"/>
+    <w:lsdException w:name="Colorful List" w:semiHidden="0" w:uiPriority="72" w:unhideWhenUsed="0"/>
+    <w:lsdException w:name="Colorful Grid" w:semiHidden="0" w:uiPriority="73" w:unhideWhenUsed="0"/>
+    <w:lsdException w:name="Light Shading Accent 1" w:semiHidden="0" w:uiPriority="60" w:unhideWhenUsed="0"/>
+    <w:lsdException w:name="Light List Accent 1" w:semiHidden="0" w:uiPriority="61" w:unhideWhenUsed="0"/>
+    <w:lsdException w:name="Light Grid Accent 1" w:semiHidden="0" w:uiPriority="62" w:unhideWhenUsed="0"/>
+    <w:lsdException w:name="Medium Shading 1 Accent 1" w:semiHidden="0" w:uiPriority="63" w:unhideWhenUsed="0"/>
+    <w:lsdException w:name="Medium Shading 2 Accent 1" w:semiHidden="0" w:uiPriority="64" w:unhideWhenUsed="0"/>
+    <w:lsdException w:name="Medium List 1 Accent 1" w:semiHidden="0" w:uiPriority="65" w:unhideWhenUsed="0"/>
+    <w:lsdException w:name="Revision" w:unhideWhenUsed="0"/>
+    <w:lsdException w:name="List Paragraph" w:semiHidden="0" w:uiPriority="34" w:unhideWhenUsed="0" w:qFormat="1"/>
+    <w:lsdException w:name="Quote" w:semiHidden="0" w:uiPriority="29" w:unhideWhenUsed="0" w:qFormat="1"/>
+    <w:lsdException w:name="Intense Quote" w:semiHidden="0" w:uiPriority="30" w:unhideWhenUsed="0" w:qFormat="1"/>
+    <w:lsdException w:name="Medium List 2 Accent 1" w:semiHidden="0" w:uiPriority="66" w:unhideWhenUsed="0"/>
+    <w:lsdException w:name="Medium Grid 1 Accent 1" w:semiHidden="0" w:uiPriority="67" w:unhideWhenUsed="0"/>
+    <w:lsdException w:name="Medium Grid 2 Accent 1" w:semiHidden="0" w:uiPriority="68" w:unhideWhenUsed="0"/>
+    <w:lsdException w:name="Medium Grid 3 Accent 1" w:semiHidden="0" w:uiPriority="69" w:unhideWhenUsed="0"/>
+    <w:lsdException w:name="Dark List Accent 1" w:semiHidden="0" w:uiPriority="70" w:unhideWhenUsed="0"/>
+    <w:lsdException w:name="Colorful Shading Accent 1" w:semiHidden="0" w:uiPriority="71" w:unhideWhenUsed="0"/>
+    <w:lsdException w:name="Colorful List Accent 1" w:semiHidden="0" w:uiPriority="72" w:unhideWhenUsed="0"/>
+    <w:lsdException w:name="Colorful Grid Accent 1" w:semiHidden="0" w:uiPriority="73" w:unhideWhenUsed="0"/>
+    <w:lsdException w:name="Light Shading Accent 2" w:semiHidden="0" w:uiPriority="60" w:unhideWhenUsed="0"/>
+    <w:lsdException w:name="Light List Accent 2" w:semiHidden="0" w:uiPriority="61" w:unhideWhenUsed="0"/>
+    <w:lsdException w:name="Light Grid Accent 2" w:semiHidden="0" w:uiPriority="62" w:unhideWhenUsed="0"/>
+    <w:lsdException w:name="Medium Shading 1 Accent 2" w:semiHidden="0" w:uiPriority="63" w:unhideWhenUsed="0"/>
+    <w:lsdException w:name="Medium Shading 2 Accent 2" w:semiHidden="0" w:uiPriority="64" w:unhideWhenUsed="0"/>
+    <w:lsdException w:name="Medium List 1 Accent 2" w:semiHidden="0" w:uiPriority="65" w:unhideWhenUsed="0"/>
+    <w:lsdException w:name="Medium List 2 Accent 2" w:semiHidden="0" w:uiPriority="66" w:unhideWhenUsed="0"/>
+    <w:lsdException w:name="Medium Grid 1 Accent 2" w:semiHidden="0" w:uiPriority="67" w:unhideWhenUsed="0"/>
+    <w:lsdException w:name="Medium Grid 2 Accent 2" w:semiHidden="0" w:uiPriority="68" w:unhideWhenUsed="0"/>
+    <w:lsdException w:name="Medium Grid 3 Accent 2" w:semiHidden="0" w:uiPriority="69" w:unhideWhenUsed="0"/>
+    <w:lsdException w:name="Dark List Accent 2" w:semiHidden="0" w:uiPriority="70" w:unhideWhenUsed="0"/>
+    <w:lsdException w:name="Colorful Shading Accent 2" w:semiHidden="0" w:uiPriority="71" w:unhideWhenUsed="0"/>
+    <w:lsdException w:name="Colorful List Accent 2" w:semiHidden="0" w:uiPriority="72" w:unhideWhenUsed="0"/>
+    <w:lsdException w:name="Colorful Grid Accent 2" w:semiHidden="0" w:uiPriority="73" w:unhideWhenUsed="0"/>
+    <w:lsdException w:name="Light Shading Accent 3" w:semiHidden="0" w:uiPriority="60" w:unhideWhenUsed="0"/>
+    <w:lsdException w:name="Light List Accent 3" w:semiHidden="0" w:uiPriority="61" w:unhideWhenUsed="0"/>
+    <w:lsdException w:name="Light Grid Accent 3" w:semiHidden="0" w:uiPriority="62" w:unhideWhenUsed="0"/>
+    <w:lsdException w:name="Medium Shading 1 Accent 3" w:semiHidden="0" w:uiPriority="63" w:unhideWhenUsed="0"/>
+    <w:lsdException w:name="Medium Shading 2 Accent 3" w:semiHidden="0" w:uiPriority="64" w:unhideWhenUsed="0"/>
+    <w:lsdException w:name="Medium List 1 Accent 3" w:semiHidden="0" w:uiPriority="65" w:unhideWhenUsed="0"/>
+    <w:lsdException w:name="Medium List 2 Accent 3" w:semiHidden="0" w:uiPriority="66" w:unhideWhenUsed="0"/>
+    <w:lsdException w:name="Medium Grid 1 Accent 3" w:semiHidden="0" w:uiPriority="67" w:unhideWhenUsed="0"/>
+    <w:lsdException w:name="Medium Grid 2 Accent 3" w:semiHidden="0" w:uiPriority="68" w:unhideWhenUsed="0"/>
+    <w:lsdException w:name="Medium Grid 3 Accent 3" w:semiHidden="0" w:uiPriority="69" w:unhideWhenUsed="0"/>
+    <w:lsdException w:name="Dark List Accent 3" w:semiHidden="0" w:uiPriority="70" w:unhideWhenUsed="0"/>
+    <w:lsdException w:name="Colorful Shading Accent 3" w:semiHidden="0" w:uiPriority="71" w:unhideWhenUsed="0"/>
+    <w:lsdException w:name="Colorful List Accent 3" w:semiHidden="0" w:uiPriority="72" w:unhideWhenUsed="0"/>
+    <w:lsdException w:name="Colorful Grid Accent 3" w:semiHidden="0" w:uiPriority="73" w:unhideWhenUsed="0"/>
+    <w:lsdException w:name="Light Shading Accent 4" w:semiHidden="0" w:uiPriority="60" w:unhideWhenUsed="0"/>
+    <w:lsdException w:name="Light List Accent 4" w:semiHidden="0" w:uiPriority="61" w:unhideWhenUsed="0"/>
+    <w:lsdException w:name="Light Grid Accent 4" w:semiHidden="0" w:uiPriority="62" w:unhideWhenUsed="0"/>
+    <w:lsdException w:name="Medium Shading 1 Accent 4" w:semiHidden="0" w:uiPriority="63" w:unhideWhenUsed="0"/>
+    <w:lsdException w:name="Medium Shading 2 Accent 4" w:semiHidden="0" w:uiPriority="64" w:unhideWhenUsed="0"/>
+    <w:lsdException w:name="Medium List 1 Accent 4" w:semiHidden="0" w:uiPriority="65" w:unhideWhenUsed="0"/>
+    <w:lsdException w:name="Medium List 2 Accent 4" w:semiHidden="0" w:uiPriority="66" w:unhideWhenUsed="0"/>
+    <w:lsdException w:name="Medium Grid 1 Accent 4" w:semiHidden="0" w:uiPriority="67" w:unhideWhenUsed="0"/>
+    <w:lsdException w:name="Medium Grid 2 Accent 4" w:semiHidden="0" w:uiPriority="68" w:unhideWhenUsed="0"/>
+    <w:lsdException w:name="Medium Grid 3 Accent 4" w:semiHidden="0" w:uiPriority="69" w:unhideWhenUsed="0"/>
+    <w:lsdException w:name="Dark List Accent 4" w:semiHidden="0" w:uiPriority="70" w:unhideWhenUsed="0"/>
+    <w:lsdException w:name="Colorful Shading Accent 4" w:semiHidden="0" w:uiPriority="71" w:unhideWhenUsed="0"/>
+    <w:lsdException w:name="Colorful List Accent 4" w:semiHidden="0" w:uiPriority="72" w:unhideWhenUsed="0"/>
+    <w:lsdException w:name="Colorful Grid Accent 4" w:semiHidden="0" w:uiPriority="73" w:unhideWhenUsed="0"/>
+    <w:lsdException w:name="Light Shading Accent 5" w:semiHidden="0" w:uiPriority="60" w:unhideWhenUsed="0"/>
+    <w:lsdException w:name="Light List Accent 5" w:semiHidden="0" w:uiPriority="61" w:unhideWhenUsed="0"/>
+    <w:lsdException w:name="Light Grid Accent 5" w:semiHidden="0" w:uiPriority="62" w:unhideWhenUsed="0"/>
+    <w:lsdException w:name="Medium Shading 1 Accent 5" w:semiHidden="0" w:uiPriority="63" w:unhideWhenUsed="0"/>
+    <w:lsdException w:name="Medium Shading 2 Accent 5" w:semiHidden="0" w:uiPriority="64" w:unhideWhenUsed="0"/>
+    <w:lsdException w:name="Medium List 1 Accent 5" w:semiHidden="0" w:uiPriority="65" w:unhideWhenUsed="0"/>
+    <w:lsdException w:name="Medium List 2 Accent 5" w:semiHidden="0" w:uiPriority="66" w:unhideWhenUsed="0"/>
+    <w:lsdException w:name="Medium Grid 1 Accent 5" w:semiHidden="0" w:uiPriority="67" w:unhideWhenUsed="0"/>
+    <w:lsdException w:name="Medium Grid 2 Accent 5" w:semiHidden="0" w:uiPriority="68" w:unhideWhenUsed="0"/>
+    <w:lsdException w:name="Medium Grid 3 Accent 5" w:semiHidden="0" w:uiPriority="69" w:unhideWhenUsed="0"/>
+    <w:lsdException w:name="Dark List Accent 5" w:semiHidden="0" w:uiPriority="70" w:unhideWhenUsed="0"/>
+    <w:lsdException w:name="Colorful Shading Accent 5" w:semiHidden="0" w:uiPriority="71" w:unhideWhenUsed="0"/>
+    <w:lsdException w:name="Colorful List Accent 5" w:semiHidden="0" w:uiPriority="72" w:unhideWhenUsed="0"/>
+    <w:lsdException w:name="Colorful Grid Accent 5" w:semiHidden="0" w:uiPriority="73" w:unhideWhenUsed="0"/>
+    <w:lsdException w:name="Light Shading Accent 6" w:semiHidden="0" w:uiPriority="60" w:unhideWhenUsed="0"/>
+    <w:lsdException w:name="Light List Accent 6" w:semiHidden="0" w:uiPriority="61" w:unhideWhenUsed="0"/>
+    <w:lsdException w:name="Light Grid Accent 6" w:semiHidden="0" w:uiPriority="62" w:unhideWhenUsed="0"/>
+    <w:lsdException w:name="Medium Shading 1 Accent 6" w:semiHidden="0" w:uiPriority="63" w:unhideWhenUsed="0"/>
+    <w:lsdException w:name="Medium Shading 2 Accent 6" w:semiHidden="0" w:uiPriority="64" w:unhideWhenUsed="0"/>
+    <w:lsdException w:name="Medium List 1 Accent 6" w:semiHidden="0" w:uiPriority="65" w:unhideWhenUsed="0"/>
+    <w:lsdException w:name="Medium List 2 Accent 6" w:semiHidden="0" w:uiPriority="66" w:unhideWhenUsed="0"/>
+    <w:lsdException w:name="Medium Grid 1 Accent 6" w:semiHidden="0" w:uiPriority="67" w:unhideWhenUsed="0"/>
+    <w:lsdException w:name="Medium Grid 2 Accent 6" w:semiHidden="0" w:uiPriority="68" w:unhideWhenUsed="0"/>
+    <w:lsdException w:name="Medium Grid 3 Accent 6" w:semiHidden="0" w:uiPriority="69" w:unhideWhenUsed="0"/>
+    <w:lsdException w:name="Dark List Accent 6" w:semiHidden="0" w:uiPriority="70" w:unhideWhenUsed="0"/>
+    <w:lsdException w:name="Colorful Shading Accent 6" w:semiHidden="0" w:uiPriority="71" w:unhideWhenUsed="0"/>
+    <w:lsdException w:name="Colorful List Accent 6" w:semiHidden="0" w:uiPriority="72" w:unhideWhenUsed="0"/>
+    <w:lsdException w:name="Colorful Grid Accent 6" w:semiHidden="0" w:uiPriority="73" w:unhideWhenUsed="0"/>
+    <w:lsdException w:name="Subtle Emphasis" w:semiHidden="0" w:uiPriority="19" w:unhideWhenUsed="0" w:qFormat="1"/>
+    <w:lsdException w:name="Intense Emphasis" w:semiHidden="0" w:uiPriority="21" w:unhideWhenUsed="0" w:qFormat="1"/>
+    <w:lsdException w:name="Subtle Reference" w:semiHidden="0" w:uiPriority="31" w:unhideWhenUsed="0" w:qFormat="1"/>
+    <w:lsdException w:name="Intense Reference" w:semiHidden="0" w:uiPriority="32" w:unhideWhenUsed="0" w:qFormat="1"/>
+    <w:lsdException w:name="Book Title" w:semiHidden="0" w:uiPriority="33" w:unhideWhenUsed="0" w:qFormat="1"/>
+    <w:lsdException w:name="Bibliography" w:uiPriority="37"/>
+    <w:lsdException w:name="TOC Heading" w:uiPriority="39" w:qFormat="1"/>
+  </w:latentStyles>
+  <w:style w:type="paragraph" w:default="1" w:styleId="Normal">
+    <w:name w:val="Normal"/>
+    <w:qFormat/>
+    <w:rsid w:val="006D377C"/>
+    <w:pPr>
+      <w:spacing w:after="0" w:line="240" w:lineRule="auto"/>
+    </w:pPr>
+    <w:rPr>
+      <w:rFonts w:ascii="Times New Roman" w:eastAsia="Times New Roman" w:hAnsi="Times New Roman" w:cs="Times New Roman"/>
+      <w:sz w:val="24"/>
+      <w:szCs w:val="24"/>
+      <w:lang w:eastAsia="pl-PL"/>
+    </w:rPr>
+  </w:style>
+  <w:style w:type="paragraph" w:styleId="Heading1">
+    <w:name w:val="heading 1"/>
+    <w:basedOn w:val="Normal"/>
+    <w:next w:val="Normal"/>
+    <w:link w:val="Heading1Char"/>
+    <w:uiPriority w:val="9"/>
+    <w:qFormat/>
+    <w:rsid w:val="006D377C"/>
+    <w:pPr>
+      <w:keepNext/>
+      <w:keepLines/>
+      <w:numPr>
+        <w:numId w:val="1"/>
+      </w:numPr>
+      <w:spacing w:before="480" w:line="360" w:lineRule="auto"/>
+      <w:ind w:left="425" w:hanging="425"/>
+      <w:jc w:val="both"/>
+      <w:outlineLvl w:val="0"/>
+    </w:pPr>
+    <w:rPr>
+      <w:rFonts w:eastAsiaTheme="majorEastAsia"/>
+      <w:b/>
+      <w:bCs/>
+      <w:sz w:val="40"/>
+      <w:szCs w:val="28"/>
+      <w:lang w:eastAsia="en-US"/>
+    </w:rPr>
+  </w:style>
+  <w:style w:type="paragraph" w:styleId="Heading2">
+    <w:name w:val="heading 2"/>
+    <w:basedOn w:val="Tekstpracy"/>
+    <w:next w:val="Tekstpracy"/>
+    <w:link w:val="Heading2Char"/>
+    <w:uiPriority w:val="9"/>
+    <w:unhideWhenUsed/>
+    <w:qFormat/>
+    <w:rsid w:val="006D377C"/>
+    <w:pPr>
+      <w:keepNext/>
+      <w:keepLines/>
+      <w:numPr>
+        <w:ilvl w:val="1"/>
+        <w:numId w:val="2"/>
+      </w:numPr>
+      <w:tabs>
+        <w:tab w:val="num" w:pos="360"/>
+      </w:tabs>
+      <w:spacing w:before="200" w:line="276" w:lineRule="auto"/>
+      <w:ind w:left="426" w:firstLine="425"/>
+      <w:outlineLvl w:val="1"/>
+    </w:pPr>
+    <w:rPr>
+      <w:rFonts w:eastAsiaTheme="majorEastAsia"/>
+      <w:b/>
+      <w:bCs/>
+      <w:sz w:val="32"/>
+      <w:szCs w:val="26"/>
+      <w:lang w:eastAsia="en-US"/>
+    </w:rPr>
+  </w:style>
+  <w:style w:type="character" w:default="1" w:styleId="DefaultParagraphFont">
+    <w:name w:val="Default Paragraph Font"/>
+    <w:uiPriority w:val="1"/>
+    <w:unhideWhenUsed/>
+  </w:style>
+  <w:style w:type="table" w:default="1" w:styleId="TableNormal">
+    <w:name w:val="Normal Table"/>
+    <w:uiPriority w:val="99"/>
+    <w:semiHidden/>
+    <w:unhideWhenUsed/>
+    <w:tblPr>
+      <w:tblInd w:w="0" w:type="dxa"/>
+      <w:tblCellMar>
+        <w:top w:w="0" w:type="dxa"/>
+        <w:left w:w="108" w:type="dxa"/>
+        <w:bottom w:w="0" w:type="dxa"/>
+        <w:right w:w="108" w:type="dxa"/>
+      </w:tblCellMar>
+    </w:tblPr>
+  </w:style>
+  <w:style w:type="numbering" w:default="1" w:styleId="NoList">
+    <w:name w:val="No List"/>
+    <w:uiPriority w:val="99"/>
+    <w:semiHidden/>
+    <w:unhideWhenUsed/>
+  </w:style>
+  <w:style w:type="character" w:customStyle="1" w:styleId="Heading1Char">
+    <w:name w:val="Heading 1 Char"/>
+    <w:basedOn w:val="DefaultParagraphFont"/>
+    <w:link w:val="Heading1"/>
+    <w:uiPriority w:val="9"/>
+    <w:rsid w:val="006D377C"/>
+    <w:rPr>
+      <w:rFonts w:ascii="Times New Roman" w:eastAsiaTheme="majorEastAsia" w:hAnsi="Times New Roman" w:cs="Times New Roman"/>
+      <w:b/>
+      <w:bCs/>
+      <w:sz w:val="40"/>
+      <w:szCs w:val="28"/>
+    </w:rPr>
+  </w:style>
+  <w:style w:type="character" w:customStyle="1" w:styleId="Heading2Char">
+    <w:name w:val="Heading 2 Char"/>
+    <w:basedOn w:val="DefaultParagraphFont"/>
+    <w:link w:val="Heading2"/>
+    <w:uiPriority w:val="9"/>
+    <w:rsid w:val="006D377C"/>
+    <w:rPr>
+      <w:rFonts w:ascii="Times New Roman" w:eastAsiaTheme="majorEastAsia" w:hAnsi="Times New Roman" w:cs="Times New Roman"/>
+      <w:b/>
+      <w:bCs/>
+      <w:sz w:val="32"/>
+      <w:szCs w:val="26"/>
+    </w:rPr>
+  </w:style>
+  <w:style w:type="paragraph" w:styleId="Header">
+    <w:name w:val="header"/>
+    <w:basedOn w:val="Normal"/>
+    <w:link w:val="HeaderChar"/>
+    <w:uiPriority w:val="99"/>
+    <w:rsid w:val="006D377C"/>
+    <w:pPr>
+      <w:tabs>
+        <w:tab w:val="center" w:pos="4536"/>
+        <w:tab w:val="right" w:pos="9072"/>
+      </w:tabs>
+    </w:pPr>
+  </w:style>
+  <w:style w:type="character" w:customStyle="1" w:styleId="HeaderChar">
+    <w:name w:val="Header Char"/>
+    <w:basedOn w:val="DefaultParagraphFont"/>
+    <w:link w:val="Header"/>
+    <w:uiPriority w:val="99"/>
+    <w:rsid w:val="006D377C"/>
+    <w:rPr>
+      <w:rFonts w:ascii="Times New Roman" w:eastAsia="Times New Roman" w:hAnsi="Times New Roman" w:cs="Times New Roman"/>
+      <w:sz w:val="24"/>
+      <w:szCs w:val="24"/>
+      <w:lang w:eastAsia="pl-PL"/>
+    </w:rPr>
+  </w:style>
+  <w:style w:type="paragraph" w:styleId="Footer">
+    <w:name w:val="footer"/>
+    <w:basedOn w:val="Normal"/>
+    <w:link w:val="FooterChar"/>
+    <w:uiPriority w:val="99"/>
+    <w:rsid w:val="006D377C"/>
+    <w:pPr>
+      <w:tabs>
+        <w:tab w:val="center" w:pos="4536"/>
+        <w:tab w:val="right" w:pos="9072"/>
+      </w:tabs>
+    </w:pPr>
+  </w:style>
+  <w:style w:type="character" w:customStyle="1" w:styleId="FooterChar">
+    <w:name w:val="Footer Char"/>
+    <w:basedOn w:val="DefaultParagraphFont"/>
+    <w:link w:val="Footer"/>
+    <w:uiPriority w:val="99"/>
+    <w:rsid w:val="006D377C"/>
+    <w:rPr>
+      <w:rFonts w:ascii="Times New Roman" w:eastAsia="Times New Roman" w:hAnsi="Times New Roman" w:cs="Times New Roman"/>
+      <w:sz w:val="24"/>
+      <w:szCs w:val="24"/>
+      <w:lang w:eastAsia="pl-PL"/>
+    </w:rPr>
+  </w:style>
+  <w:style w:type="paragraph" w:customStyle="1" w:styleId="Tekstpracy">
+    <w:name w:val="Tekst pracy"/>
+    <w:basedOn w:val="ListParagraph"/>
+    <w:link w:val="TekstpracyZnak"/>
+    <w:qFormat/>
+    <w:rsid w:val="00A0035A"/>
+    <w:pPr>
+      <w:spacing w:after="240" w:line="360" w:lineRule="auto"/>
+      <w:ind w:left="0" w:firstLine="425"/>
+      <w:jc w:val="both"/>
+    </w:pPr>
+  </w:style>
+  <w:style w:type="character" w:customStyle="1" w:styleId="TekstpracyZnak">
+    <w:name w:val="Tekst pracy Znak"/>
+    <w:basedOn w:val="DefaultParagraphFont"/>
+    <w:link w:val="Tekstpracy"/>
+    <w:rsid w:val="00A0035A"/>
+    <w:rPr>
+      <w:rFonts w:ascii="Times New Roman" w:eastAsia="Times New Roman" w:hAnsi="Times New Roman" w:cs="Times New Roman"/>
+      <w:sz w:val="24"/>
+      <w:szCs w:val="24"/>
+      <w:lang w:eastAsia="pl-PL"/>
+    </w:rPr>
+  </w:style>
+  <w:style w:type="paragraph" w:styleId="ListParagraph">
+    <w:name w:val="List Paragraph"/>
+    <w:basedOn w:val="Normal"/>
+    <w:uiPriority w:val="34"/>
+    <w:qFormat/>
+    <w:rsid w:val="006D377C"/>
+    <w:pPr>
+      <w:ind w:left="720"/>
+      <w:contextualSpacing/>
+    </w:pPr>
+  </w:style>
+  <w:style w:type="paragraph" w:styleId="NoSpacing">
+    <w:name w:val="No Spacing"/>
+    <w:link w:val="NoSpacingChar"/>
+    <w:uiPriority w:val="1"/>
+    <w:qFormat/>
+    <w:rsid w:val="00A0035A"/>
+    <w:pPr>
+      <w:spacing w:after="0" w:line="240" w:lineRule="auto"/>
+    </w:pPr>
+    <w:rPr>
+      <w:rFonts w:eastAsiaTheme="minorEastAsia"/>
+      <w:lang w:val="en-US" w:eastAsia="ja-JP"/>
+    </w:rPr>
+  </w:style>
+  <w:style w:type="character" w:customStyle="1" w:styleId="NoSpacingChar">
+    <w:name w:val="No Spacing Char"/>
+    <w:basedOn w:val="DefaultParagraphFont"/>
+    <w:link w:val="NoSpacing"/>
+    <w:uiPriority w:val="1"/>
+    <w:rsid w:val="00A0035A"/>
+    <w:rPr>
+      <w:rFonts w:eastAsiaTheme="minorEastAsia"/>
+      <w:lang w:val="en-US" w:eastAsia="ja-JP"/>
+    </w:rPr>
+  </w:style>
+  <w:style w:type="paragraph" w:styleId="BalloonText">
+    <w:name w:val="Balloon Text"/>
+    <w:basedOn w:val="Normal"/>
+    <w:link w:val="BalloonTextChar"/>
+    <w:uiPriority w:val="99"/>
+    <w:semiHidden/>
+    <w:unhideWhenUsed/>
+    <w:rsid w:val="00A0035A"/>
+    <w:rPr>
+      <w:rFonts w:ascii="Tahoma" w:hAnsi="Tahoma" w:cs="Tahoma"/>
+      <w:sz w:val="16"/>
+      <w:szCs w:val="16"/>
+    </w:rPr>
+  </w:style>
+  <w:style w:type="character" w:customStyle="1" w:styleId="BalloonTextChar">
+    <w:name w:val="Balloon Text Char"/>
+    <w:basedOn w:val="DefaultParagraphFont"/>
+    <w:link w:val="BalloonText"/>
+    <w:uiPriority w:val="99"/>
+    <w:semiHidden/>
+    <w:rsid w:val="00A0035A"/>
+    <w:rPr>
+      <w:rFonts w:ascii="Tahoma" w:eastAsia="Times New Roman" w:hAnsi="Tahoma" w:cs="Tahoma"/>
+      <w:sz w:val="16"/>
+      <w:szCs w:val="16"/>
+      <w:lang w:eastAsia="pl-PL"/>
+    </w:rPr>
+  </w:style>
+  <w:style w:type="paragraph" w:styleId="FootnoteText">
+    <w:name w:val="footnote text"/>
+    <w:basedOn w:val="Normal"/>
+    <w:link w:val="FootnoteTextChar"/>
+    <w:uiPriority w:val="99"/>
+    <w:semiHidden/>
+    <w:unhideWhenUsed/>
+    <w:rsid w:val="00E6041C"/>
+    <w:rPr>
+      <w:sz w:val="20"/>
+      <w:szCs w:val="20"/>
+    </w:rPr>
+  </w:style>
+  <w:style w:type="character" w:customStyle="1" w:styleId="FootnoteTextChar">
+    <w:name w:val="Footnote Text Char"/>
+    <w:basedOn w:val="DefaultParagraphFont"/>
+    <w:link w:val="FootnoteText"/>
+    <w:uiPriority w:val="99"/>
+    <w:semiHidden/>
+    <w:rsid w:val="00E6041C"/>
+    <w:rPr>
+      <w:rFonts w:ascii="Times New Roman" w:eastAsia="Times New Roman" w:hAnsi="Times New Roman" w:cs="Times New Roman"/>
+      <w:sz w:val="20"/>
+      <w:szCs w:val="20"/>
+      <w:lang w:eastAsia="pl-PL"/>
+    </w:rPr>
+  </w:style>
+  <w:style w:type="character" w:styleId="FootnoteReference">
+    <w:name w:val="footnote reference"/>
+    <w:basedOn w:val="DefaultParagraphFont"/>
+    <w:uiPriority w:val="99"/>
+    <w:semiHidden/>
+    <w:unhideWhenUsed/>
+    <w:rsid w:val="00E6041C"/>
+    <w:rPr>
+      <w:vertAlign w:val="superscript"/>
+    </w:rPr>
+  </w:style>
+</w:styles>
+</file>
+
+<file path=word/glossary/document.xml><?xml version="1.0" encoding="utf-8"?>
+<w:glossaryDocument xmlns:wpc="http://schemas.microsoft.com/office/word/2010/wordprocessingCanvas" xmlns:mc="http://schemas.openxmlformats.org/markup-compatibility/2006" xmlns:o="urn:schemas-microsoft-com:office:office" xmlns:r="http://schemas.openxmlformats.org/officeDocument/2006/relationships" xmlns:m="http://schemas.openxmlformats.org/officeDocument/2006/math" xmlns:v="urn:schemas-microsoft-com:vml" xmlns:wp14="http://schemas.microsoft.com/office/word/2010/wordprocessingDrawing" xmlns:wp="http://schemas.openxmlformats.org/drawingml/2006/wordprocessingDrawing" xmlns:w10="urn:schemas-microsoft-com:office:word" xmlns:w="http://schemas.openxmlformats.org/wordprocessingml/2006/main" xmlns:w14="http://schemas.microsoft.com/office/word/2010/wordml" xmlns:wpg="http://schemas.microsoft.com/office/word/2010/wordprocessingGroup" xmlns:wpi="http://schemas.microsoft.com/office/word/2010/wordprocessingInk" xmlns:wne="http://schemas.microsoft.com/office/word/2006/wordml" xmlns:wps="http://schemas.microsoft.com/office/word/2010/wordprocessingShape" mc:Ignorable="w14 wp14"/>
+</file>
+
+<file path=word/glossary/fontTable.xml><?xml version="1.0" encoding="utf-8"?>
+<w:fonts xmlns:mc="http://schemas.openxmlformats.org/markup-compatibility/2006" xmlns:r="http://schemas.openxmlformats.org/officeDocument/2006/relationships" xmlns:w="http://schemas.openxmlformats.org/wordprocessingml/2006/main" xmlns:w14="http://schemas.microsoft.com/office/word/2010/wordml" mc:Ignorable="w14">
+  <w:font w:name="Times New Roman">
+    <w:altName w:val="Times New Roman"/>
+    <w:panose1 w:val="02020603050405020304"/>
+    <w:charset w:val="EE"/>
+    <w:family w:val="roman"/>
+    <w:pitch w:val="variable"/>
+    <w:sig w:usb0="E0002AFF" w:usb1="C0007841" w:usb2="00000009" w:usb3="00000000" w:csb0="000001FF" w:csb1="00000000"/>
+  </w:font>
+  <w:font w:name="Symbol">
+    <w:panose1 w:val="05050102010706020507"/>
+    <w:charset w:val="02"/>
+    <w:family w:val="roman"/>
+    <w:pitch w:val="variable"/>
+    <w:sig w:usb0="00000000" w:usb1="10000000" w:usb2="00000000" w:usb3="00000000" w:csb0="80000000" w:csb1="00000000"/>
+  </w:font>
+  <w:font w:name="Courier New">
+    <w:panose1 w:val="02070309020205020404"/>
+    <w:charset w:val="EE"/>
+    <w:family w:val="modern"/>
+    <w:pitch w:val="fixed"/>
+    <w:sig w:usb0="E0002AFF" w:usb1="C0007843" w:usb2="00000009" w:usb3="00000000" w:csb0="000001FF" w:csb1="00000000"/>
+  </w:font>
+  <w:font w:name="Wingdings">
+    <w:panose1 w:val="05000000000000000000"/>
+    <w:charset w:val="02"/>
+    <w:family w:val="auto"/>
+    <w:pitch w:val="variable"/>
+    <w:sig w:usb0="00000000" w:usb1="10000000" w:usb2="00000000" w:usb3="00000000" w:csb0="80000000" w:csb1="00000000"/>
+  </w:font>
+  <w:font w:name="Calibri">
+    <w:panose1 w:val="020F0502020204030204"/>
+    <w:charset w:val="EE"/>
+    <w:family w:val="swiss"/>
+    <w:pitch w:val="variable"/>
+    <w:sig w:usb0="E00002FF" w:usb1="4000ACFF" w:usb2="00000001" w:usb3="00000000" w:csb0="0000019F" w:csb1="00000000"/>
+  </w:font>
+  <w:font w:name="Tahoma">
+    <w:panose1 w:val="020B0604030504040204"/>
+    <w:charset w:val="EE"/>
+    <w:family w:val="swiss"/>
+    <w:pitch w:val="variable"/>
+    <w:sig w:usb0="E1002EFF" w:usb1="C000605B" w:usb2="00000029" w:usb3="00000000" w:csb0="000101FF" w:csb1="00000000"/>
+  </w:font>
+  <w:font w:name="Calibri Light">
+    <w:panose1 w:val="020F0302020204030204"/>
+    <w:charset w:val="EE"/>
+    <w:family w:val="swiss"/>
+    <w:pitch w:val="variable"/>
+    <w:sig w:usb0="A00002EF" w:usb1="4000207B" w:usb2="00000000" w:usb3="00000000" w:csb0="0000019F" w:csb1="00000000"/>
+  </w:font>
+  <w:font w:name="Cambria">
+    <w:panose1 w:val="02040503050406030204"/>
+    <w:charset w:val="EE"/>
+    <w:family w:val="roman"/>
+    <w:pitch w:val="variable"/>
+    <w:sig w:usb0="E00002FF" w:usb1="400004FF" w:usb2="00000000" w:usb3="00000000" w:csb0="0000019F" w:csb1="00000000"/>
+  </w:font>
+</w:fonts>
+</file>
+
+<file path=word/glossary/settings.xml><?xml version="1.0" encoding="utf-8"?>
+<w:settings xmlns:mc="http://schemas.openxmlformats.org/markup-compatibility/2006" xmlns:o="urn:schemas-microsoft-com:office:office" xmlns:r="http://schemas.openxmlformats.org/officeDocument/2006/relationships" xmlns:m="http://schemas.openxmlformats.org/officeDocument/2006/math" xmlns:v="urn:schemas-microsoft-com:vml" xmlns:w10="urn:schemas-microsoft-com:office:word" xmlns:w="http://schemas.openxmlformats.org/wordprocessingml/2006/main" xmlns:w14="http://schemas.microsoft.com/office/word/2010/wordml" xmlns:sl="http://schemas.openxmlformats.org/schemaLibrary/2006/main" mc:Ignorable="w14">
+  <w:view w:val="normal"/>
+  <w:defaultTabStop w:val="708"/>
+  <w:hyphenationZone w:val="425"/>
+  <w:characterSpacingControl w:val="doNotCompress"/>
+  <w:compat>
+    <w:useFELayout/>
+    <w:compatSetting w:name="compatibilityMode" w:uri="http://schemas.microsoft.com/office/word" w:val="14"/>
+    <w:compatSetting w:name="overrideTableStyleFontSizeAndJustification" w:uri="http://schemas.microsoft.com/office/word" w:val="1"/>
+    <w:compatSetting w:name="enableOpenTypeFeatures" w:uri="http://schemas.microsoft.com/office/word" w:val="1"/>
+    <w:compatSetting w:name="doNotFlipMirrorIndents" w:uri="http://schemas.microsoft.com/office/word" w:val="1"/>
+  </w:compat>
+  <w:rsids>
+    <w:rsidRoot w:val="00EC34F4"/>
+    <w:rsid w:val="00873226"/>
+    <w:rsid w:val="00EC34F4"/>
+  </w:rsids>
+  <m:mathPr>
+    <m:mathFont m:val="Cambria Math"/>
+    <m:brkBin m:val="before"/>
+    <m:brkBinSub m:val="--"/>
+    <m:smallFrac m:val="0"/>
+    <m:dispDef/>
+    <m:lMargin m:val="0"/>
+    <m:rMargin m:val="0"/>
+    <m:defJc m:val="centerGroup"/>
+    <m:wrapIndent m:val="1440"/>
+    <m:intLim m:val="subSup"/>
+    <m:naryLim m:val="undOvr"/>
+  </m:mathPr>
+  <w:themeFontLang w:val="pl-PL"/>
+  <w:clrSchemeMapping w:bg1="light1" w:t1="dark1" w:bg2="light2" w:t2="dark2" w:accent1="accent1" w:accent2="accent2" w:accent3="accent3" w:accent4="accent4" w:accent5="accent5" w:accent6="accent6" w:hyperlink="hyperlink" w:followedHyperlink="followedHyperlink"/>
+  <w:decimalSymbol w:val=","/>
+  <w:listSeparator w:val=";"/>
+</w:settings>
+</file>
+
+<file path=word/glossary/styles.xml><?xml version="1.0" encoding="utf-8"?>
+<w:styles xmlns:mc="http://schemas.openxmlformats.org/markup-compatibility/2006" xmlns:r="http://schemas.openxmlformats.org/officeDocument/2006/relationships" xmlns:w="http://schemas.openxmlformats.org/wordprocessingml/2006/main" xmlns:w14="http://schemas.microsoft.com/office/word/2010/wordml" mc:Ignorable="w14">
+  <w:docDefaults>
+    <w:rPrDefault>
+      <w:rPr>
+        <w:rFonts w:asciiTheme="minorHAnsi" w:eastAsiaTheme="minorEastAsia" w:hAnsiTheme="minorHAnsi" w:cstheme="minorBidi"/>
+        <w:sz w:val="22"/>
+        <w:szCs w:val="22"/>
+        <w:lang w:val="pl-PL" w:eastAsia="pl-PL" w:bidi="ar-SA"/>
+      </w:rPr>
+    </w:rPrDefault>
+    <w:pPrDefault>
+      <w:pPr>
+        <w:spacing w:after="200" w:line="276" w:lineRule="auto"/>
+      </w:pPr>
+    </w:pPrDefault>
+  </w:docDefaults>
+  <w:latentStyles w:defLockedState="0" w:defUIPriority="99" w:defSemiHidden="1" w:defUnhideWhenUsed="1" w:defQFormat="0" w:count="267">
+    <w:lsdException w:name="Normal" w:semiHidden="0" w:uiPriority="0" w:unhideWhenUsed="0" w:qFormat="1"/>
+    <w:lsdException w:name="heading 1" w:semiHidden="0" w:uiPriority="9" w:unhideWhenUsed="0" w:qFormat="1"/>
+    <w:lsdException w:name="heading 2" w:uiPriority="9" w:qFormat="1"/>
+    <w:lsdException w:name="heading 3" w:uiPriority="9" w:qFormat="1"/>
+    <w:lsdException w:name="heading 4" w:uiPriority="9" w:qFormat="1"/>
+    <w:lsdException w:name="heading 5" w:uiPriority="9" w:qFormat="1"/>
+    <w:lsdException w:name="heading 6" w:uiPriority="9" w:qFormat="1"/>
+    <w:lsdException w:name="heading 7" w:uiPriority="9" w:qFormat="1"/>
+    <w:lsdException w:name="heading 8" w:uiPriority="9" w:qFormat="1"/>
+    <w:lsdException w:name="heading 9" w:uiPriority="9" w:qFormat="1"/>
+    <w:lsdException w:name="toc 1" w:uiPriority="39"/>
+    <w:lsdException w:name="toc 2" w:uiPriority="39"/>
+    <w:lsdException w:name="toc 3" w:uiPriority="39"/>
+    <w:lsdException w:name="toc 4" w:uiPriority="39"/>
+    <w:lsdException w:name="toc 5" w:uiPriority="39"/>
+    <w:lsdException w:name="toc 6" w:uiPriority="39"/>
+    <w:lsdException w:name="toc 7" w:uiPriority="39"/>
+    <w:lsdException w:name="toc 8" w:uiPriority="39"/>
+    <w:lsdException w:name="toc 9" w:uiPriority="39"/>
+    <w:lsdException w:name="caption" w:uiPriority="35" w:qFormat="1"/>
+    <w:lsdException w:name="Title" w:semiHidden="0" w:uiPriority="10" w:unhideWhenUsed="0" w:qFormat="1"/>
+    <w:lsdException w:name="Default Paragraph Font" w:uiPriority="1"/>
+    <w:lsdException w:name="Subtitle" w:semiHidden="0" w:uiPriority="11" w:unhideWhenUsed="0" w:qFormat="1"/>
+    <w:lsdException w:name="Strong" w:semiHidden="0" w:uiPriority="22" w:unhideWhenUsed="0" w:qFormat="1"/>
+    <w:lsdException w:name="Emphasis" w:semiHidden="0" w:uiPriority="20" w:unhideWhenUsed="0" w:qFormat="1"/>
+    <w:lsdException w:name="Table Grid" w:semiHidden="0" w:uiPriority="59" w:unhideWhenUsed="0"/>
+    <w:lsdException w:name="Placeholder Text" w:unhideWhenUsed="0"/>
+    <w:lsdException w:name="No Spacing" w:semiHidden="0" w:uiPriority="1" w:unhideWhenUsed="0" w:qFormat="1"/>
+    <w:lsdException w:name="Light Shading" w:semiHidden="0" w:uiPriority="60" w:unhideWhenUsed="0"/>
+    <w:lsdException w:name="Light List" w:semiHidden="0" w:uiPriority="61" w:unhideWhenUsed="0"/>
+    <w:lsdException w:name="Light Grid" w:semiHidden="0" w:uiPriority="62" w:unhideWhenUsed="0"/>
+    <w:lsdException w:name="Medium Shading 1" w:semiHidden="0" w:uiPriority="63" w:unhideWhenUsed="0"/>
+    <w:lsdException w:name="Medium Shading 2" w:semiHidden="0" w:uiPriority="64" w:unhideWhenUsed="0"/>
+    <w:lsdException w:name="Medium List 1" w:semiHidden="0" w:uiPriority="65" w:unhideWhenUsed="0"/>
+    <w:lsdException w:name="Medium List 2" w:semiHidden="0" w:uiPriority="66" w:unhideWhenUsed="0"/>
+    <w:lsdException w:name="Medium Grid 1" w:semiHidden="0" w:uiPriority="67" w:unhideWhenUsed="0"/>
+    <w:lsdException w:name="Medium Grid 2" w:semiHidden="0" w:uiPriority="68" w:unhideWhenUsed="0"/>
+    <w:lsdException w:name="Medium Grid 3" w:semiHidden="0" w:uiPriority="69" w:unhideWhenUsed="0"/>
+    <w:lsdException w:name="Dark List" w:semiHidden="0" w:uiPriority="70" w:unhideWhenUsed="0"/>
+    <w:lsdException w:name="Colorful Shading" w:semiHidden="0" w:uiPriority="71" w:unhideWhenUsed="0"/>
+    <w:lsdException w:name="Colorful List" w:semiHidden="0" w:uiPriority="72" w:unhideWhenUsed="0"/>
+    <w:lsdException w:name="Colorful Grid" w:semiHidden="0" w:uiPriority="73" w:unhideWhenUsed="0"/>
+    <w:lsdException w:name="Light Shading Accent 1" w:semiHidden="0" w:uiPriority="60" w:unhideWhenUsed="0"/>
+    <w:lsdException w:name="Light List Accent 1" w:semiHidden="0" w:uiPriority="61" w:unhideWhenUsed="0"/>
+    <w:lsdException w:name="Light Grid Accent 1" w:semiHidden="0" w:uiPriority="62" w:unhideWhenUsed="0"/>
+    <w:lsdException w:name="Medium Shading 1 Accent 1" w:semiHidden="0" w:uiPriority="63" w:unhideWhenUsed="0"/>
+    <w:lsdException w:name="Medium Shading 2 Accent 1" w:semiHidden="0" w:uiPriority="64" w:unhideWhenUsed="0"/>
+    <w:lsdException w:name="Medium List 1 Accent 1" w:semiHidden="0" w:uiPriority="65" w:unhideWhenUsed="0"/>
+    <w:lsdException w:name="Revision" w:unhideWhenUsed="0"/>
+    <w:lsdException w:name="List Paragraph" w:semiHidden="0" w:uiPriority="34" w:unhideWhenUsed="0" w:qFormat="1"/>
+    <w:lsdException w:name="Quote" w:semiHidden="0" w:uiPriority="29" w:unhideWhenUsed="0" w:qFormat="1"/>
+    <w:lsdException w:name="Intense Quote" w:semiHidden="0" w:uiPriority="30" w:unhideWhenUsed="0" w:qFormat="1"/>
+    <w:lsdException w:name="Medium List 2 Accent 1" w:semiHidden="0" w:uiPriority="66" w:unhideWhenUsed="0"/>
+    <w:lsdException w:name="Medium Grid 1 Accent 1" w:semiHidden="0" w:uiPriority="67" w:unhideWhenUsed="0"/>
+    <w:lsdException w:name="Medium Grid 2 Accent 1" w:semiHidden="0" w:uiPriority="68" w:unhideWhenUsed="0"/>
+    <w:lsdException w:name="Medium Grid 3 Accent 1" w:semiHidden="0" w:uiPriority="69" w:unhideWhenUsed="0"/>
+    <w:lsdException w:name="Dark List Accent 1" w:semiHidden="0" w:uiPriority="70" w:unhideWhenUsed="0"/>
+    <w:lsdException w:name="Colorful Shading Accent 1" w:semiHidden="0" w:uiPriority="71" w:unhideWhenUsed="0"/>
+    <w:lsdException w:name="Colorful List Accent 1" w:semiHidden="0" w:uiPriority="72" w:unhideWhenUsed="0"/>
+    <w:lsdException w:name="Colorful Grid Accent 1" w:semiHidden="0" w:uiPriority="73" w:unhideWhenUsed="0"/>
+    <w:lsdException w:name="Light Shading Accent 2" w:semiHidden="0" w:uiPriority="60" w:unhideWhenUsed="0"/>
+    <w:lsdException w:name="Light List Accent 2" w:semiHidden="0" w:uiPriority="61" w:unhideWhenUsed="0"/>
+    <w:lsdException w:name="Light Grid Accent 2" w:semiHidden="0" w:uiPriority="62" w:unhideWhenUsed="0"/>
+    <w:lsdException w:name="Medium Shading 1 Accent 2" w:semiHidden="0" w:uiPriority="63" w:unhideWhenUsed="0"/>
+    <w:lsdException w:name="Medium Shading 2 Accent 2" w:semiHidden="0" w:uiPriority="64" w:unhideWhenUsed="0"/>
+    <w:lsdException w:name="Medium List 1 Accent 2" w:semiHidden="0" w:uiPriority="65" w:unhideWhenUsed="0"/>
+    <w:lsdException w:name="Medium List 2 Accent 2" w:semiHidden="0" w:uiPriority="66" w:unhideWhenUsed="0"/>
+    <w:lsdException w:name="Medium Grid 1 Accent 2" w:semiHidden="0" w:uiPriority="67" w:unhideWhenUsed="0"/>
+    <w:lsdException w:name="Medium Grid 2 Accent 2" w:semiHidden="0" w:uiPriority="68" w:unhideWhenUsed="0"/>
+    <w:lsdException w:name="Medium Grid 3 Accent 2" w:semiHidden="0" w:uiPriority="69" w:unhideWhenUsed="0"/>
+    <w:lsdException w:name="Dark List Accent 2" w:semiHidden="0" w:uiPriority="70" w:unhideWhenUsed="0"/>
+    <w:lsdException w:name="Colorful Shading Accent 2" w:semiHidden="0" w:uiPriority="71" w:unhideWhenUsed="0"/>
+    <w:lsdException w:name="Colorful List Accent 2" w:semiHidden="0" w:uiPriority="72" w:unhideWhenUsed="0"/>
+    <w:lsdException w:name="Colorful Grid Accent 2" w:semiHidden="0" w:uiPriority="73" w:unhideWhenUsed="0"/>
+    <w:lsdException w:name="Light Shading Accent 3" w:semiHidden="0" w:uiPriority="60" w:unhideWhenUsed="0"/>
+    <w:lsdException w:name="Light List Accent 3" w:semiHidden="0" w:uiPriority="61" w:unhideWhenUsed="0"/>
+    <w:lsdException w:name="Light Grid Accent 3" w:semiHidden="0" w:uiPriority="62" w:unhideWhenUsed="0"/>
+    <w:lsdException w:name="Medium Shading 1 Accent 3" w:semiHidden="0" w:uiPriority="63" w:unhideWhenUsed="0"/>
+    <w:lsdException w:name="Medium Shading 2 Accent 3" w:semiHidden="0" w:uiPriority="64" w:unhideWhenUsed="0"/>
+    <w:lsdException w:name="Medium List 1 Accent 3" w:semiHidden="0" w:uiPriority="65" w:unhideWhenUsed="0"/>
+    <w:lsdException w:name="Medium List 2 Accent 3" w:semiHidden="0" w:uiPriority="66" w:unhideWhenUsed="0"/>
+    <w:lsdException w:name="Medium Grid 1 Accent 3" w:semiHidden="0" w:uiPriority="67" w:unhideWhenUsed="0"/>
+    <w:lsdException w:name="Medium Grid 2 Accent 3" w:semiHidden="0" w:uiPriority="68" w:unhideWhenUsed="0"/>
+    <w:lsdException w:name="Medium Grid 3 Accent 3" w:semiHidden="0" w:uiPriority="69" w:unhideWhenUsed="0"/>
+    <w:lsdException w:name="Dark List Accent 3" w:semiHidden="0" w:uiPriority="70" w:unhideWhenUsed="0"/>
+    <w:lsdException w:name="Colorful Shading Accent 3" w:semiHidden="0" w:uiPriority="71" w:unhideWhenUsed="0"/>
+    <w:lsdException w:name="Colorful List Accent 3" w:semiHidden="0" w:uiPriority="72" w:unhideWhenUsed="0"/>
+    <w:lsdException w:name="Colorful Grid Accent 3" w:semiHidden="0" w:uiPriority="73" w:unhideWhenUsed="0"/>
+    <w:lsdException w:name="Light Shading Accent 4" w:semiHidden="0" w:uiPriority="60" w:unhideWhenUsed="0"/>
+    <w:lsdException w:name="Light List Accent 4" w:semiHidden="0" w:uiPriority="61" w:unhideWhenUsed="0"/>
+    <w:lsdException w:name="Light Grid Accent 4" w:semiHidden="0" w:uiPriority="62" w:unhideWhenUsed="0"/>
+    <w:lsdException w:name="Medium Shading 1 Accent 4" w:semiHidden="0" w:uiPriority="63" w:unhideWhenUsed="0"/>
+    <w:lsdException w:name="Medium Shading 2 Accent 4" w:semiHidden="0" w:uiPriority="64" w:unhideWhenUsed="0"/>
+    <w:lsdException w:name="Medium List 1 Accent 4" w:semiHidden="0" w:uiPriority="65" w:unhideWhenUsed="0"/>
+    <w:lsdException w:name="Medium List 2 Accent 4" w:semiHidden="0" w:uiPriority="66" w:unhideWhenUsed="0"/>
+    <w:lsdException w:name="Medium Grid 1 Accent 4" w:semiHidden="0" w:uiPriority="67" w:unhideWhenUsed="0"/>
+    <w:lsdException w:name="Medium Grid 2 Accent 4" w:semiHidden="0" w:uiPriority="68" w:unhideWhenUsed="0"/>
+    <w:lsdException w:name="Medium Grid 3 Accent 4" w:semiHidden="0" w:uiPriority="69" w:unhideWhenUsed="0"/>
+    <w:lsdException w:name="Dark List Accent 4" w:semiHidden="0" w:uiPriority="70" w:unhideWhenUsed="0"/>
+    <w:lsdException w:name="Colorful Shading Accent 4" w:semiHidden="0" w:uiPriority="71" w:unhideWhenUsed="0"/>
+    <w:lsdException w:name="Colorful List Accent 4" w:semiHidden="0" w:uiPriority="72" w:unhideWhenUsed="0"/>
+    <w:lsdException w:name="Colorful Grid Accent 4" w:semiHidden="0" w:uiPriority="73" w:unhideWhenUsed="0"/>
+    <w:lsdException w:name="Light Shading Accent 5" w:semiHidden="0" w:uiPriority="60" w:unhideWhenUsed="0"/>
+    <w:lsdException w:name="Light List Accent 5" w:semiHidden="0" w:uiPriority="61" w:unhideWhenUsed="0"/>
+    <w:lsdException w:name="Light Grid Accent 5" w:semiHidden="0" w:uiPriority="62" w:unhideWhenUsed="0"/>
+    <w:lsdException w:name="Medium Shading 1 Accent 5" w:semiHidden="0" w:uiPriority="63" w:unhideWhenUsed="0"/>
+    <w:lsdException w:name="Medium Shading 2 Accent 5" w:semiHidden="0" w:uiPriority="64" w:unhideWhenUsed="0"/>
+    <w:lsdException w:name="Medium List 1 Accent 5" w:semiHidden="0" w:uiPriority="65" w:unhideWhenUsed="0"/>
+    <w:lsdException w:name="Medium List 2 Accent 5" w:semiHidden="0" w:uiPriority="66" w:unhideWhenUsed="0"/>
+    <w:lsdException w:name="Medium Grid 1 Accent 5" w:semiHidden="0" w:uiPriority="67" w:unhideWhenUsed="0"/>
+    <w:lsdException w:name="Medium Grid 2 Accent 5" w:semiHidden="0" w:uiPriority="68" w:unhideWhenUsed="0"/>
+    <w:lsdException w:name="Medium Grid 3 Accent 5" w:semiHidden="0" w:uiPriority="69" w:unhideWhenUsed="0"/>
+    <w:lsdException w:name="Dark List Accent 5" w:semiHidden="0" w:uiPriority="70" w:unhideWhenUsed="0"/>
+    <w:lsdException w:name="Colorful Shading Accent 5" w:semiHidden="0" w:uiPriority="71" w:unhideWhenUsed="0"/>
+    <w:lsdException w:name="Colorful List Accent 5" w:semiHidden="0" w:uiPriority="72" w:unhideWhenUsed="0"/>
+    <w:lsdException w:name="Colorful Grid Accent 5" w:semiHidden="0" w:uiPriority="73" w:unhideWhenUsed="0"/>
+    <w:lsdException w:name="Light Shading Accent 6" w:semiHidden="0" w:uiPriority="60" w:unhideWhenUsed="0"/>
+    <w:lsdException w:name="Light List Accent 6" w:semiHidden="0" w:uiPriority="61" w:unhideWhenUsed="0"/>
+    <w:lsdException w:name="Light Grid Accent 6" w:semiHidden="0" w:uiPriority="62" w:unhideWhenUsed="0"/>
+    <w:lsdException w:name="Medium Shading 1 Accent 6" w:semiHidden="0" w:uiPriority="63" w:unhideWhenUsed="0"/>
+    <w:lsdException w:name="Medium Shading 2 Accent 6" w:semiHidden="0" w:uiPriority="64" w:unhideWhenUsed="0"/>
+    <w:lsdException w:name="Medium List 1 Accent 6" w:semiHidden="0" w:uiPriority="65" w:unhideWhenUsed="0"/>
+    <w:lsdException w:name="Medium List 2 Accent 6" w:semiHidden="0" w:uiPriority="66" w:unhideWhenUsed="0"/>
+    <w:lsdException w:name="Medium Grid 1 Accent 6" w:semiHidden="0" w:uiPriority="67" w:unhideWhenUsed="0"/>
+    <w:lsdException w:name="Medium Grid 2 Accent 6" w:semiHidden="0" w:uiPriority="68" w:unhideWhenUsed="0"/>
+    <w:lsdException w:name="Medium Grid 3 Accent 6" w:semiHidden="0" w:uiPriority="69" w:unhideWhenUsed="0"/>
+    <w:lsdException w:name="Dark List Accent 6" w:semiHidden="0" w:uiPriority="70" w:unhideWhenUsed="0"/>
+    <w:lsdException w:name="Colorful Shading Accent 6" w:semiHidden="0" w:uiPriority="71" w:unhideWhenUsed="0"/>
+    <w:lsdException w:name="Colorful List Accent 6" w:semiHidden="0" w:uiPriority="72" w:unhideWhenUsed="0"/>
+    <w:lsdException w:name="Colorful Grid Accent 6" w:semiHidden="0" w:uiPriority="73" w:unhideWhenUsed="0"/>
+    <w:lsdException w:name="Subtle Emphasis" w:semiHidden="0" w:uiPriority="19" w:unhideWhenUsed="0" w:qFormat="1"/>
+    <w:lsdException w:name="Intense Emphasis" w:semiHidden="0" w:uiPriority="21" w:unhideWhenUsed="0" w:qFormat="1"/>
+    <w:lsdException w:name="Subtle Reference" w:semiHidden="0" w:uiPriority="31" w:unhideWhenUsed="0" w:qFormat="1"/>
+    <w:lsdException w:name="Intense Reference" w:semiHidden="0" w:uiPriority="32" w:unhideWhenUsed="0" w:qFormat="1"/>
+    <w:lsdException w:name="Book Title" w:semiHidden="0" w:uiPriority="33" w:unhideWhenUsed="0" w:qFormat="1"/>
+    <w:lsdException w:name="Bibliography" w:uiPriority="37"/>
+    <w:lsdException w:name="TOC Heading" w:uiPriority="39" w:qFormat="1"/>
+  </w:latentStyles>
+  <w:style w:type="paragraph" w:default="1" w:styleId="Normal">
+    <w:name w:val="Normal"/>
+    <w:qFormat/>
+  </w:style>
+  <w:style w:type="character" w:default="1" w:styleId="DefaultParagraphFont">
+    <w:name w:val="Default Paragraph Font"/>
+    <w:uiPriority w:val="1"/>
+    <w:semiHidden/>
+    <w:unhideWhenUsed/>
+  </w:style>
+  <w:style w:type="table" w:default="1" w:styleId="TableNormal">
+    <w:name w:val="Normal Table"/>
+    <w:uiPriority w:val="99"/>
+    <w:semiHidden/>
+    <w:unhideWhenUsed/>
+    <w:tblPr>
+      <w:tblInd w:w="0" w:type="dxa"/>
+      <w:tblCellMar>
+        <w:top w:w="0" w:type="dxa"/>
+        <w:left w:w="108" w:type="dxa"/>
+        <w:bottom w:w="0" w:type="dxa"/>
+        <w:right w:w="108" w:type="dxa"/>
+      </w:tblCellMar>
+    </w:tblPr>
+  </w:style>
+  <w:style w:type="numbering" w:default="1" w:styleId="NoList">
+    <w:name w:val="No List"/>
+    <w:uiPriority w:val="99"/>
+    <w:semiHidden/>
+    <w:unhideWhenUsed/>
+  </w:style>
+  <w:style w:type="paragraph" w:customStyle="1" w:styleId="B43E9306CB8144568F6C3D82351D9765">
+    <w:name w:val="B43E9306CB8144568F6C3D82351D9765"/>
+    <w:rsid w:val="00EC34F4"/>
+  </w:style>
+</w:styles>
+</file>
+
+<file path=word/glossary/stylesWithEffects.xml><?xml version="1.0" encoding="utf-8"?>
+<w:styles xmlns:wpc="http://schemas.microsoft.com/office/word/2010/wordprocessingCanvas" xmlns:mc="http://schemas.openxmlformats.org/markup-compatibility/2006" xmlns:o="urn:schemas-microsoft-com:office:office" xmlns:r="http://schemas.openxmlformats.org/officeDocument/2006/relationships" xmlns:m="http://schemas.openxmlformats.org/officeDocument/2006/math" xmlns:v="urn:schemas-microsoft-com:vml" xmlns:wp14="http://schemas.microsoft.com/office/word/2010/wordprocessingDrawing" xmlns:wp="http://schemas.openxmlformats.org/drawingml/2006/wordprocessingDrawing" xmlns:w10="urn:schemas-microsoft-com:office:word" xmlns:w="http://schemas.openxmlformats.org/wordprocessingml/2006/main" xmlns:w14="http://schemas.microsoft.com/office/word/2010/wordml" xmlns:wpg="http://schemas.microsoft.com/office/word/2010/wordprocessingGroup" xmlns:wpi="http://schemas.microsoft.com/office/word/2010/wordprocessingInk" xmlns:wne="http://schemas.microsoft.com/office/word/2006/wordml" xmlns:wps="http://schemas.microsoft.com/office/word/2010/wordprocessingShape" mc:Ignorable="w14 wp14">
+  <w:docDefaults>
+    <w:rPrDefault>
+      <w:rPr>
+        <w:rFonts w:asciiTheme="minorHAnsi" w:eastAsiaTheme="minorEastAsia" w:hAnsiTheme="minorHAnsi" w:cstheme="minorBidi"/>
+        <w:sz w:val="22"/>
+        <w:szCs w:val="22"/>
+        <w:lang w:val="pl-PL" w:eastAsia="pl-PL" w:bidi="ar-SA"/>
+      </w:rPr>
+    </w:rPrDefault>
+    <w:pPrDefault>
+      <w:pPr>
+        <w:spacing w:after="200" w:line="276" w:lineRule="auto"/>
+      </w:pPr>
+    </w:pPrDefault>
+  </w:docDefaults>
+  <w:latentStyles w:defLockedState="0" w:defUIPriority="99" w:defSemiHidden="1" w:defUnhideWhenUsed="1" w:defQFormat="0" w:count="267">
+    <w:lsdException w:name="Normal" w:semiHidden="0" w:uiPriority="0" w:unhideWhenUsed="0" w:qFormat="1"/>
+    <w:lsdException w:name="heading 1" w:semiHidden="0" w:uiPriority="9" w:unhideWhenUsed="0" w:qFormat="1"/>
+    <w:lsdException w:name="heading 2" w:uiPriority="9" w:qFormat="1"/>
+    <w:lsdException w:name="heading 3" w:uiPriority="9" w:qFormat="1"/>
+    <w:lsdException w:name="heading 4" w:uiPriority="9" w:qFormat="1"/>
+    <w:lsdException w:name="heading 5" w:uiPriority="9" w:qFormat="1"/>
+    <w:lsdException w:name="heading 6" w:uiPriority="9" w:qFormat="1"/>
+    <w:lsdException w:name="heading 7" w:uiPriority="9" w:qFormat="1"/>
+    <w:lsdException w:name="heading 8" w:uiPriority="9" w:qFormat="1"/>
+    <w:lsdException w:name="heading 9" w:uiPriority="9" w:qFormat="1"/>
+    <w:lsdException w:name="toc 1" w:uiPriority="39"/>
+    <w:lsdException w:name="toc 2" w:uiPriority="39"/>
+    <w:lsdException w:name="toc 3" w:uiPriority="39"/>
+    <w:lsdException w:name="toc 4" w:uiPriority="39"/>
+    <w:lsdException w:name="toc 5" w:uiPriority="39"/>
+    <w:lsdException w:name="toc 6" w:uiPriority="39"/>
+    <w:lsdException w:name="toc 7" w:uiPriority="39"/>
+    <w:lsdException w:name="toc 8" w:uiPriority="39"/>
+    <w:lsdException w:name="toc 9" w:uiPriority="39"/>
+    <w:lsdException w:name="caption" w:uiPriority="35" w:qFormat="1"/>
+    <w:lsdException w:name="Title" w:semiHidden="0" w:uiPriority="10" w:unhideWhenUsed="0" w:qFormat="1"/>
+    <w:lsdException w:name="Default Paragraph Font" w:uiPriority="1"/>
+    <w:lsdException w:name="Subtitle" w:semiHidden="0" w:uiPriority="11" w:unhideWhenUsed="0" w:qFormat="1"/>
+    <w:lsdException w:name="Strong" w:semiHidden="0" w:uiPriority="22" w:unhideWhenUsed="0" w:qFormat="1"/>
+    <w:lsdException w:name="Emphasis" w:semiHidden="0" w:uiPriority="20" w:unhideWhenUsed="0" w:qFormat="1"/>
+    <w:lsdException w:name="Table Grid" w:semiHidden="0" w:uiPriority="59" w:unhideWhenUsed="0"/>
+    <w:lsdException w:name="Placeholder Text" w:unhideWhenUsed="0"/>
+    <w:lsdException w:name="No Spacing" w:semiHidden="0" w:uiPriority="1" w:unhideWhenUsed="0" w:qFormat="1"/>
+    <w:lsdException w:name="Light Shading" w:semiHidden="0" w:uiPriority="60" w:unhideWhenUsed="0"/>
+    <w:lsdException w:name="Light List" w:semiHidden="0" w:uiPriority="61" w:unhideWhenUsed="0"/>
+    <w:lsdException w:name="Light Grid" w:semiHidden="0" w:uiPriority="62" w:unhideWhenUsed="0"/>
+    <w:lsdException w:name="Medium Shading 1" w:semiHidden="0" w:uiPriority="63" w:unhideWhenUsed="0"/>
+    <w:lsdException w:name="Medium Shading 2" w:semiHidden="0" w:uiPriority="64" w:unhideWhenUsed="0"/>
+    <w:lsdException w:name="Medium List 1" w:semiHidden="0" w:uiPriority="65" w:unhideWhenUsed="0"/>
+    <w:lsdException w:name="Medium List 2" w:semiHidden="0" w:uiPriority="66" w:unhideWhenUsed="0"/>
+    <w:lsdException w:name="Medium Grid 1" w:semiHidden="0" w:uiPriority="67" w:unhideWhenUsed="0"/>
+    <w:lsdException w:name="Medium Grid 2" w:semiHidden="0" w:uiPriority="68" w:unhideWhenUsed="0"/>
+    <w:lsdException w:name="Medium Grid 3" w:semiHidden="0" w:uiPriority="69" w:unhideWhenUsed="0"/>
+    <w:lsdException w:name="Dark List" w:semiHidden="0" w:uiPriority="70" w:unhideWhenUsed="0"/>
+    <w:lsdException w:name="Colorful Shading" w:semiHidden="0" w:uiPriority="71" w:unhideWhenUsed="0"/>
+    <w:lsdException w:name="Colorful List" w:semiHidden="0" w:uiPriority="72" w:unhideWhenUsed="0"/>
+    <w:lsdException w:name="Colorful Grid" w:semiHidden="0" w:uiPriority="73" w:unhideWhenUsed="0"/>
+    <w:lsdException w:name="Light Shading Accent 1" w:semiHidden="0" w:uiPriority="60" w:unhideWhenUsed="0"/>
+    <w:lsdException w:name="Light List Accent 1" w:semiHidden="0" w:uiPriority="61" w:unhideWhenUsed="0"/>
+    <w:lsdException w:name="Light Grid Accent 1" w:semiHidden="0" w:uiPriority="62" w:unhideWhenUsed="0"/>
+    <w:lsdException w:name="Medium Shading 1 Accent 1" w:semiHidden="0" w:uiPriority="63" w:unhideWhenUsed="0"/>
+    <w:lsdException w:name="Medium Shading 2 Accent 1" w:semiHidden="0" w:uiPriority="64" w:unhideWhenUsed="0"/>
+    <w:lsdException w:name="Medium List 1 Accent 1" w:semiHidden="0" w:uiPriority="65" w:unhideWhenUsed="0"/>
+    <w:lsdException w:name="Revision" w:unhideWhenUsed="0"/>
+    <w:lsdException w:name="List Paragraph" w:semiHidden="0" w:uiPriority="34" w:unhideWhenUsed="0" w:qFormat="1"/>
+    <w:lsdException w:name="Quote" w:semiHidden="0" w:uiPriority="29" w:unhideWhenUsed="0" w:qFormat="1"/>
+    <w:lsdException w:name="Intense Quote" w:semiHidden="0" w:uiPriority="30" w:unhideWhenUsed="0" w:qFormat="1"/>
+    <w:lsdException w:name="Medium List 2 Accent 1" w:semiHidden="0" w:uiPriority="66" w:unhideWhenUsed="0"/>
+    <w:lsdException w:name="Medium Grid 1 Accent 1" w:semiHidden="0" w:uiPriority="67" w:unhideWhenUsed="0"/>
+    <w:lsdException w:name="Medium Grid 2 Accent 1" w:semiHidden="0" w:uiPriority="68" w:unhideWhenUsed="0"/>
+    <w:lsdException w:name="Medium Grid 3 Accent 1" w:semiHidden="0" w:uiPriority="69" w:unhideWhenUsed="0"/>
+    <w:lsdException w:name="Dark List Accent 1" w:semiHidden="0" w:uiPriority="70" w:unhideWhenUsed="0"/>
+    <w:lsdException w:name="Colorful Shading Accent 1" w:semiHidden="0" w:uiPriority="71" w:unhideWhenUsed="0"/>
+    <w:lsdException w:name="Colorful List Accent 1" w:semiHidden="0" w:uiPriority="72" w:unhideWhenUsed="0"/>
+    <w:lsdException w:name="Colorful Grid Accent 1" w:semiHidden="0" w:uiPriority="73" w:unhideWhenUsed="0"/>
+    <w:lsdException w:name="Light Shading Accent 2" w:semiHidden="0" w:uiPriority="60" w:unhideWhenUsed="0"/>
+    <w:lsdException w:name="Light List Accent 2" w:semiHidden="0" w:uiPriority="61" w:unhideWhenUsed="0"/>
+    <w:lsdException w:name="Light Grid Accent 2" w:semiHidden="0" w:uiPriority="62" w:unhideWhenUsed="0"/>
+    <w:lsdException w:name="Medium Shading 1 Accent 2" w:semiHidden="0" w:uiPriority="63" w:unhideWhenUsed="0"/>
+    <w:lsdException w:name="Medium Shading 2 Accent 2" w:semiHidden="0" w:uiPriority="64" w:unhideWhenUsed="0"/>
+    <w:lsdException w:name="Medium List 1 Accent 2" w:semiHidden="0" w:uiPriority="65" w:unhideWhenUsed="0"/>
+    <w:lsdException w:name="Medium List 2 Accent 2" w:semiHidden="0" w:uiPriority="66" w:unhideWhenUsed="0"/>
+    <w:lsdException w:name="Medium Grid 1 Accent 2" w:semiHidden="0" w:uiPriority="67" w:unhideWhenUsed="0"/>
+    <w:lsdException w:name="Medium Grid 2 Accent 2" w:semiHidden="0" w:uiPriority="68" w:unhideWhenUsed="0"/>
+    <w:lsdException w:name="Medium Grid 3 Accent 2" w:semiHidden="0" w:uiPriority="69" w:unhideWhenUsed="0"/>
+    <w:lsdException w:name="Dark List Accent 2" w:semiHidden="0" w:uiPriority="70" w:unhideWhenUsed="0"/>
+    <w:lsdException w:name="Colorful Shading Accent 2" w:semiHidden="0" w:uiPriority="71" w:unhideWhenUsed="0"/>
+    <w:lsdException w:name="Colorful List Accent 2" w:semiHidden="0" w:uiPriority="72" w:unhideWhenUsed="0"/>
+    <w:lsdException w:name="Colorful Grid Accent 2" w:semiHidden="0" w:uiPriority="73" w:unhideWhenUsed="0"/>
+    <w:lsdException w:name="Light Shading Accent 3" w:semiHidden="0" w:uiPriority="60" w:unhideWhenUsed="0"/>
+    <w:lsdException w:name="Light List Accent 3" w:semiHidden="0" w:uiPriority="61" w:unhideWhenUsed="0"/>
+    <w:lsdException w:name="Light Grid Accent 3" w:semiHidden="0" w:uiPriority="62" w:unhideWhenUsed="0"/>
+    <w:lsdException w:name="Medium Shading 1 Accent 3" w:semiHidden="0" w:uiPriority="63" w:unhideWhenUsed="0"/>
+    <w:lsdException w:name="Medium Shading 2 Accent 3" w:semiHidden="0" w:uiPriority="64" w:unhideWhenUsed="0"/>
+    <w:lsdException w:name="Medium List 1 Accent 3" w:semiHidden="0" w:uiPriority="65" w:unhideWhenUsed="0"/>
+    <w:lsdException w:name="Medium List 2 Accent 3" w:semiHidden="0" w:uiPriority="66" w:unhideWhenUsed="0"/>
+    <w:lsdException w:name="Medium Grid 1 Accent 3" w:semiHidden="0" w:uiPriority="67" w:unhideWhenUsed="0"/>
+    <w:lsdException w:name="Medium Grid 2 Accent 3" w:semiHidden="0" w:uiPriority="68" w:unhideWhenUsed="0"/>
+    <w:lsdException w:name="Medium Grid 3 Accent 3" w:semiHidden="0" w:uiPriority="69" w:unhideWhenUsed="0"/>
+    <w:lsdException w:name="Dark List Accent 3" w:semiHidden="0" w:uiPriority="70" w:unhideWhenUsed="0"/>
+    <w:lsdException w:name="Colorful Shading Accent 3" w:semiHidden="0" w:uiPriority="71" w:unhideWhenUsed="0"/>
+    <w:lsdException w:name="Colorful List Accent 3" w:semiHidden="0" w:uiPriority="72" w:unhideWhenUsed="0"/>
+    <w:lsdException w:name="Colorful Grid Accent 3" w:semiHidden="0" w:uiPriority="73" w:unhideWhenUsed="0"/>
+    <w:lsdException w:name="Light Shading Accent 4" w:semiHidden="0" w:uiPriority="60" w:unhideWhenUsed="0"/>
+    <w:lsdException w:name="Light List Accent 4" w:semiHidden="0" w:uiPriority="61" w:unhideWhenUsed="0"/>
+    <w:lsdException w:name="Light Grid Accent 4" w:semiHidden="0" w:uiPriority="62" w:unhideWhenUsed="0"/>
+    <w:lsdException w:name="Medium Shading 1 Accent 4" w:semiHidden="0" w:uiPriority="63" w:unhideWhenUsed="0"/>
+    <w:lsdException w:name="Medium Shading 2 Accent 4" w:semiHidden="0" w:uiPriority="64" w:unhideWhenUsed="0"/>
+    <w:lsdException w:name="Medium List 1 Accent 4" w:semiHidden="0" w:uiPriority="65" w:unhideWhenUsed="0"/>
+    <w:lsdException w:name="Medium List 2 Accent 4" w:semiHidden="0" w:uiPriority="66" w:unhideWhenUsed="0"/>
+    <w:lsdException w:name="Medium Grid 1 Accent 4" w:semiHidden="0" w:uiPriority="67" w:unhideWhenUsed="0"/>
+    <w:lsdException w:name="Medium Grid 2 Accent 4" w:semiHidden="0" w:uiPriority="68" w:unhideWhenUsed="0"/>
+    <w:lsdException w:name="Medium Grid 3 Accent 4" w:semiHidden="0" w:uiPriority="69" w:unhideWhenUsed="0"/>
+    <w:lsdException w:name="Dark List Accent 4" w:semiHidden="0" w:uiPriority="70" w:unhideWhenUsed="0"/>
+    <w:lsdException w:name="Colorful Shading Accent 4" w:semiHidden="0" w:uiPriority="71" w:unhideWhenUsed="0"/>
+    <w:lsdException w:name="Colorful List Accent 4" w:semiHidden="0" w:uiPriority="72" w:unhideWhenUsed="0"/>
+    <w:lsdException w:name="Colorful Grid Accent 4" w:semiHidden="0" w:uiPriority="73" w:unhideWhenUsed="0"/>
+    <w:lsdException w:name="Light Shading Accent 5" w:semiHidden="0" w:uiPriority="60" w:unhideWhenUsed="0"/>
+    <w:lsdException w:name="Light List Accent 5" w:semiHidden="0" w:uiPriority="61" w:unhideWhenUsed="0"/>
+    <w:lsdException w:name="Light Grid Accent 5" w:semiHidden="0" w:uiPriority="62" w:unhideWhenUsed="0"/>
+    <w:lsdException w:name="Medium Shading 1 Accent 5" w:semiHidden="0" w:uiPriority="63" w:unhideWhenUsed="0"/>
+    <w:lsdException w:name="Medium Shading 2 Accent 5" w:semiHidden="0" w:uiPriority="64" w:unhideWhenUsed="0"/>
+    <w:lsdException w:name="Medium List 1 Accent 5" w:semiHidden="0" w:uiPriority="65" w:unhideWhenUsed="0"/>
+    <w:lsdException w:name="Medium List 2 Accent 5" w:semiHidden="0" w:uiPriority="66" w:unhideWhenUsed="0"/>
+    <w:lsdException w:name="Medium Grid 1 Accent 5" w:semiHidden="0" w:uiPriority="67" w:unhideWhenUsed="0"/>
+    <w:lsdException w:name="Medium Grid 2 Accent 5" w:semiHidden="0" w:uiPriority="68" w:unhideWhenUsed="0"/>
+    <w:lsdException w:name="Medium Grid 3 Accent 5" w:semiHidden="0" w:uiPriority="69" w:unhideWhenUsed="0"/>
+    <w:lsdException w:name="Dark List Accent 5" w:semiHidden="0" w:uiPriority="70" w:unhideWhenUsed="0"/>
+    <w:lsdException w:name="Colorful Shading Accent 5" w:semiHidden="0" w:uiPriority="71" w:unhideWhenUsed="0"/>
+    <w:lsdException w:name="Colorful List Accent 5" w:semiHidden="0" w:uiPriority="72" w:unhideWhenUsed="0"/>
+    <w:lsdException w:name="Colorful Grid Accent 5" w:semiHidden="0" w:uiPriority="73" w:unhideWhenUsed="0"/>
+    <w:lsdException w:name="Light Shading Accent 6" w:semiHidden="0" w:uiPriority="60" w:unhideWhenUsed="0"/>
+    <w:lsdException w:name="Light List Accent 6" w:semiHidden="0" w:uiPriority="61" w:unhideWhenUsed="0"/>
+    <w:lsdException w:name="Light Grid Accent 6" w:semiHidden="0" w:uiPriority="62" w:unhideWhenUsed="0"/>
+    <w:lsdException w:name="Medium Shading 1 Accent 6" w:semiHidden="0" w:uiPriority="63" w:unhideWhenUsed="0"/>
+    <w:lsdException w:name="Medium Shading 2 Accent 6" w:semiHidden="0" w:uiPriority="64" w:unhideWhenUsed="0"/>
+    <w:lsdException w:name="Medium List 1 Accent 6" w:semiHidden="0" w:uiPriority="65" w:unhideWhenUsed="0"/>
+    <w:lsdException w:name="Medium List 2 Accent 6" w:semiHidden="0" w:uiPriority="66" w:unhideWhenUsed="0"/>
+    <w:lsdException w:name="Medium Grid 1 Accent 6" w:semiHidden="0" w:uiPriority="67" w:unhideWhenUsed="0"/>
+    <w:lsdException w:name="Medium Grid 2 Accent 6" w:semiHidden="0" w:uiPriority="68" w:unhideWhenUsed="0"/>
+    <w:lsdException w:name="Medium Grid 3 Accent 6" w:semiHidden="0" w:uiPriority="69" w:unhideWhenUsed="0"/>
+    <w:lsdException w:name="Dark List Accent 6" w:semiHidden="0" w:uiPriority="70" w:unhideWhenUsed="0"/>
+    <w:lsdException w:name="Colorful Shading Accent 6" w:semiHidden="0" w:uiPriority="71" w:unhideWhenUsed="0"/>
+    <w:lsdException w:name="Colorful List Accent 6" w:semiHidden="0" w:uiPriority="72" w:unhideWhenUsed="0"/>
+    <w:lsdException w:name="Colorful Grid Accent 6" w:semiHidden="0" w:uiPriority="73" w:unhideWhenUsed="0"/>
+    <w:lsdException w:name="Subtle Emphasis" w:semiHidden="0" w:uiPriority="19" w:unhideWhenUsed="0" w:qFormat="1"/>
+    <w:lsdException w:name="Intense Emphasis" w:semiHidden="0" w:uiPriority="21" w:unhideWhenUsed="0" w:qFormat="1"/>
+    <w:lsdException w:name="Subtle Reference" w:semiHidden="0" w:uiPriority="31" w:unhideWhenUsed="0" w:qFormat="1"/>
+    <w:lsdException w:name="Intense Reference" w:semiHidden="0" w:uiPriority="32" w:unhideWhenUsed="0" w:qFormat="1"/>
+    <w:lsdException w:name="Book Title" w:semiHidden="0" w:uiPriority="33" w:unhideWhenUsed="0" w:qFormat="1"/>
+    <w:lsdException w:name="Bibliography" w:uiPriority="37"/>
+    <w:lsdException w:name="TOC Heading" w:uiPriority="39" w:qFormat="1"/>
+  </w:latentStyles>
+  <w:style w:type="paragraph" w:default="1" w:styleId="Normal">
+    <w:name w:val="Normal"/>
+    <w:qFormat/>
+  </w:style>
+  <w:style w:type="character" w:default="1" w:styleId="DefaultParagraphFont">
+    <w:name w:val="Default Paragraph Font"/>
+    <w:uiPriority w:val="1"/>
+    <w:semiHidden/>
+    <w:unhideWhenUsed/>
+  </w:style>
+  <w:style w:type="table" w:default="1" w:styleId="TableNormal">
+    <w:name w:val="Normal Table"/>
+    <w:uiPriority w:val="99"/>
+    <w:semiHidden/>
+    <w:unhideWhenUsed/>
+    <w:tblPr>
+      <w:tblInd w:w="0" w:type="dxa"/>
+      <w:tblCellMar>
+        <w:top w:w="0" w:type="dxa"/>
+        <w:left w:w="108" w:type="dxa"/>
+        <w:bottom w:w="0" w:type="dxa"/>
+        <w:right w:w="108" w:type="dxa"/>
+      </w:tblCellMar>
+    </w:tblPr>
+  </w:style>
+  <w:style w:type="numbering" w:default="1" w:styleId="NoList">
+    <w:name w:val="No List"/>
+    <w:uiPriority w:val="99"/>
+    <w:semiHidden/>
+    <w:unhideWhenUsed/>
+  </w:style>
+  <w:style w:type="paragraph" w:customStyle="1" w:styleId="B43E9306CB8144568F6C3D82351D9765">
+    <w:name w:val="B43E9306CB8144568F6C3D82351D9765"/>
+    <w:rsid w:val="00EC34F4"/>
+  </w:style>
+</w:styles>
+</file>
+
+<file path=word/glossary/webSettings.xml><?xml version="1.0" encoding="utf-8"?>
+<w:webSettings xmlns:mc="http://schemas.openxmlformats.org/markup-compatibility/2006" xmlns:r="http://schemas.openxmlformats.org/officeDocument/2006/relationships" xmlns:w="http://schemas.openxmlformats.org/wordprocessingml/2006/main" xmlns:w14="http://schemas.microsoft.com/office/word/2010/wordml" mc:Ignorable="w14">
+  <w:optimizeForBrowser/>
+  <w:allowPNG/>
+</w:webSettings>
 </file>
 
 <file path=word/theme/theme1.xml><?xml version="1.0" encoding="utf-8"?>
@@ -1749,7 +3325,7 @@
   <a:extraClrSchemeLst/>
   <a:extLst>
     <a:ext uri="{05A4C25C-085E-4340-85A3-A5531E510DB2}">
-      <thm15:themeFamily xmlns:thm15="http://schemas.microsoft.com/office/thememl/2012/main" name="Office Theme" id="{62F939B6-93AF-4DB8-9C6B-D6C7DFDC589F}" vid="{4A3C46E8-61CC-4603-A589-7422A47A8E4A}"/>
+      <thm15:themeFamily xmlns:thm15="http://schemas.microsoft.com/office/thememl/2012/main" xmlns="" name="Office Theme" id="{62F939B6-93AF-4DB8-9C6B-D6C7DFDC589F}" vid="{4A3C46E8-61CC-4603-A589-7422A47A8E4A}"/>
     </a:ext>
   </a:extLst>
 </a:theme>
@@ -1760,7 +3336,7 @@
 </file>
 
 <file path=customXml/itemProps1.xml><?xml version="1.0" encoding="utf-8"?>
-<ds:datastoreItem xmlns:ds="http://schemas.openxmlformats.org/officeDocument/2006/customXml" ds:itemID="{B5AADDD8-FD7F-44A7-8555-7FE624468097}">
+<ds:datastoreItem xmlns:ds="http://schemas.openxmlformats.org/officeDocument/2006/customXml" ds:itemID="{446AA1F5-F019-42B9-A791-D21356E72D81}">
   <ds:schemaRefs>
     <ds:schemaRef ds:uri="http://schemas.openxmlformats.org/officeDocument/2006/bibliography"/>
   </ds:schemaRefs>

</xml_diff>

<commit_message>
adcded wifitrigger and bug fixing
</commit_message>
<xml_diff>
--- a/praca/treść pracy.docx
+++ b/praca/treść pracy.docx
@@ -234,8 +234,6 @@
         <w:t>Spis treści</w:t>
       </w:r>
     </w:p>
-    <w:bookmarkStart w:id="1" w:name="_GoBack"/>
-    <w:bookmarkEnd w:id="1"/>
     <w:p>
       <w:pPr>
         <w:pStyle w:val="Spistreci1"/>
@@ -4023,29 +4021,29 @@
       <w:pPr>
         <w:pStyle w:val="Nagwek1"/>
       </w:pPr>
-      <w:bookmarkStart w:id="2" w:name="_Toc393277081"/>
-      <w:bookmarkStart w:id="3" w:name="_Toc394776343"/>
+      <w:bookmarkStart w:id="1" w:name="_Toc393277081"/>
+      <w:bookmarkStart w:id="2" w:name="_Toc394776343"/>
       <w:r>
         <w:lastRenderedPageBreak/>
         <w:t>Wstęp</w:t>
       </w:r>
       <w:bookmarkEnd w:id="0"/>
+      <w:bookmarkEnd w:id="1"/>
       <w:bookmarkEnd w:id="2"/>
-      <w:bookmarkEnd w:id="3"/>
     </w:p>
     <w:p>
       <w:pPr>
         <w:pStyle w:val="Nagwek2"/>
       </w:pPr>
-      <w:bookmarkStart w:id="4" w:name="_Toc355550141"/>
-      <w:bookmarkStart w:id="5" w:name="_Toc393277082"/>
-      <w:bookmarkStart w:id="6" w:name="_Toc394776344"/>
+      <w:bookmarkStart w:id="3" w:name="_Toc355550141"/>
+      <w:bookmarkStart w:id="4" w:name="_Toc393277082"/>
+      <w:bookmarkStart w:id="5" w:name="_Toc394776344"/>
       <w:r>
         <w:t>Problematyka i zakres pracy</w:t>
       </w:r>
+      <w:bookmarkEnd w:id="3"/>
       <w:bookmarkEnd w:id="4"/>
       <w:bookmarkEnd w:id="5"/>
-      <w:bookmarkEnd w:id="6"/>
     </w:p>
     <w:p>
       <w:pPr>
@@ -4399,8 +4397,8 @@
       <w:pPr>
         <w:pStyle w:val="Nagwek2"/>
       </w:pPr>
-      <w:bookmarkStart w:id="7" w:name="_Toc393277083"/>
-      <w:bookmarkStart w:id="8" w:name="_Toc394776345"/>
+      <w:bookmarkStart w:id="6" w:name="_Toc393277083"/>
+      <w:bookmarkStart w:id="7" w:name="_Toc394776345"/>
       <w:r>
         <w:t>Cele</w:t>
       </w:r>
@@ -4410,8 +4408,8 @@
       <w:r>
         <w:t xml:space="preserve"> pracy</w:t>
       </w:r>
+      <w:bookmarkEnd w:id="6"/>
       <w:bookmarkEnd w:id="7"/>
-      <w:bookmarkEnd w:id="8"/>
     </w:p>
     <w:p>
       <w:pPr>
@@ -4935,16 +4933,16 @@
       <w:pPr>
         <w:pStyle w:val="Nagwek2"/>
       </w:pPr>
-      <w:bookmarkStart w:id="9" w:name="_Toc393277084"/>
-      <w:bookmarkStart w:id="10" w:name="_Toc394776346"/>
+      <w:bookmarkStart w:id="8" w:name="_Toc393277084"/>
+      <w:bookmarkStart w:id="9" w:name="_Toc394776346"/>
       <w:r>
         <w:t>Przegląd</w:t>
       </w:r>
       <w:r>
         <w:t xml:space="preserve"> literatury</w:t>
       </w:r>
+      <w:bookmarkEnd w:id="8"/>
       <w:bookmarkEnd w:id="9"/>
-      <w:bookmarkEnd w:id="10"/>
     </w:p>
     <w:p>
       <w:pPr>
@@ -5310,13 +5308,13 @@
       <w:pPr>
         <w:pStyle w:val="Nagwek2"/>
       </w:pPr>
-      <w:bookmarkStart w:id="11" w:name="_Toc393277085"/>
-      <w:bookmarkStart w:id="12" w:name="_Toc394776347"/>
+      <w:bookmarkStart w:id="10" w:name="_Toc393277085"/>
+      <w:bookmarkStart w:id="11" w:name="_Toc394776347"/>
       <w:r>
         <w:t>Układ pracy</w:t>
       </w:r>
+      <w:bookmarkEnd w:id="10"/>
       <w:bookmarkEnd w:id="11"/>
-      <w:bookmarkEnd w:id="12"/>
     </w:p>
     <w:p>
       <w:pPr>
@@ -5775,14 +5773,14 @@
       <w:pPr>
         <w:pStyle w:val="Nagwek1"/>
       </w:pPr>
-      <w:bookmarkStart w:id="13" w:name="_Toc393277086"/>
-      <w:bookmarkStart w:id="14" w:name="_Toc394776348"/>
+      <w:bookmarkStart w:id="12" w:name="_Toc393277086"/>
+      <w:bookmarkStart w:id="13" w:name="_Toc394776348"/>
       <w:r>
         <w:lastRenderedPageBreak/>
         <w:t>Podstawowe informacje o Androidzie</w:t>
       </w:r>
+      <w:bookmarkEnd w:id="12"/>
       <w:bookmarkEnd w:id="13"/>
-      <w:bookmarkEnd w:id="14"/>
     </w:p>
     <w:p>
       <w:pPr>
@@ -5806,63 +5804,64 @@
           <w:lang w:eastAsia="en-US"/>
         </w:rPr>
       </w:pPr>
-      <w:bookmarkStart w:id="15" w:name="_Toc391994345"/>
-      <w:bookmarkStart w:id="16" w:name="_Toc391994361"/>
-      <w:bookmarkStart w:id="17" w:name="_Toc392069139"/>
-      <w:bookmarkStart w:id="18" w:name="_Toc392249516"/>
-      <w:bookmarkStart w:id="19" w:name="_Toc392501342"/>
-      <w:bookmarkStart w:id="20" w:name="_Toc393031684"/>
-      <w:bookmarkStart w:id="21" w:name="_Toc393185920"/>
-      <w:bookmarkStart w:id="22" w:name="_Toc393188624"/>
-      <w:bookmarkStart w:id="23" w:name="_Toc393188641"/>
-      <w:bookmarkStart w:id="24" w:name="_Toc393188673"/>
-      <w:bookmarkStart w:id="25" w:name="_Toc393188690"/>
-      <w:bookmarkStart w:id="26" w:name="_Toc393188744"/>
-      <w:bookmarkStart w:id="27" w:name="_Toc393190681"/>
-      <w:bookmarkStart w:id="28" w:name="_Toc393269898"/>
-      <w:bookmarkStart w:id="29" w:name="_Toc393276718"/>
-      <w:bookmarkStart w:id="30" w:name="_Toc393277087"/>
-      <w:bookmarkStart w:id="31" w:name="_Toc393278655"/>
-      <w:bookmarkStart w:id="32" w:name="_Toc393356827"/>
-      <w:bookmarkStart w:id="33" w:name="_Toc393365218"/>
-      <w:bookmarkStart w:id="34" w:name="_Toc393365318"/>
-      <w:bookmarkStart w:id="35" w:name="_Toc393368815"/>
-      <w:bookmarkStart w:id="36" w:name="_Toc393445319"/>
-      <w:bookmarkStart w:id="37" w:name="_Toc393445610"/>
-      <w:bookmarkStart w:id="38" w:name="_Toc393445635"/>
-      <w:bookmarkStart w:id="39" w:name="_Toc393445823"/>
-      <w:bookmarkStart w:id="40" w:name="_Toc393445894"/>
-      <w:bookmarkStart w:id="41" w:name="_Toc393446119"/>
-      <w:bookmarkStart w:id="42" w:name="_Toc393457136"/>
-      <w:bookmarkStart w:id="43" w:name="_Toc393888635"/>
-      <w:bookmarkStart w:id="44" w:name="_Toc393914075"/>
-      <w:bookmarkStart w:id="45" w:name="_Toc393914962"/>
-      <w:bookmarkStart w:id="46" w:name="_Toc393963066"/>
-      <w:bookmarkStart w:id="47" w:name="_Toc393970608"/>
-      <w:bookmarkStart w:id="48" w:name="_Toc394257398"/>
-      <w:bookmarkStart w:id="49" w:name="_Toc394400909"/>
-      <w:bookmarkStart w:id="50" w:name="_Toc394481077"/>
-      <w:bookmarkStart w:id="51" w:name="_Toc394481175"/>
-      <w:bookmarkStart w:id="52" w:name="_Toc394481264"/>
-      <w:bookmarkStart w:id="53" w:name="_Toc394482602"/>
-      <w:bookmarkStart w:id="54" w:name="_Toc394482699"/>
-      <w:bookmarkStart w:id="55" w:name="_Toc394483039"/>
-      <w:bookmarkStart w:id="56" w:name="_Toc394483307"/>
-      <w:bookmarkStart w:id="57" w:name="_Toc394485106"/>
-      <w:bookmarkStart w:id="58" w:name="_Toc394487603"/>
-      <w:bookmarkStart w:id="59" w:name="_Toc394488156"/>
-      <w:bookmarkStart w:id="60" w:name="_Toc394513594"/>
-      <w:bookmarkStart w:id="61" w:name="_Toc394513729"/>
-      <w:bookmarkStart w:id="62" w:name="_Toc394572653"/>
-      <w:bookmarkStart w:id="63" w:name="_Toc394585761"/>
-      <w:bookmarkStart w:id="64" w:name="_Toc394596170"/>
-      <w:bookmarkStart w:id="65" w:name="_Toc394602403"/>
-      <w:bookmarkStart w:id="66" w:name="_Toc394685890"/>
-      <w:bookmarkStart w:id="67" w:name="_Toc394762944"/>
-      <w:bookmarkStart w:id="68" w:name="_Toc394765956"/>
-      <w:bookmarkStart w:id="69" w:name="_Toc394770951"/>
-      <w:bookmarkStart w:id="70" w:name="_Toc394773066"/>
-      <w:bookmarkStart w:id="71" w:name="_Toc394776349"/>
+      <w:bookmarkStart w:id="14" w:name="_Toc391994345"/>
+      <w:bookmarkStart w:id="15" w:name="_Toc391994361"/>
+      <w:bookmarkStart w:id="16" w:name="_Toc392069139"/>
+      <w:bookmarkStart w:id="17" w:name="_Toc392249516"/>
+      <w:bookmarkStart w:id="18" w:name="_Toc392501342"/>
+      <w:bookmarkStart w:id="19" w:name="_Toc393031684"/>
+      <w:bookmarkStart w:id="20" w:name="_Toc393185920"/>
+      <w:bookmarkStart w:id="21" w:name="_Toc393188624"/>
+      <w:bookmarkStart w:id="22" w:name="_Toc393188641"/>
+      <w:bookmarkStart w:id="23" w:name="_Toc393188673"/>
+      <w:bookmarkStart w:id="24" w:name="_Toc393188690"/>
+      <w:bookmarkStart w:id="25" w:name="_Toc393188744"/>
+      <w:bookmarkStart w:id="26" w:name="_Toc393190681"/>
+      <w:bookmarkStart w:id="27" w:name="_Toc393269898"/>
+      <w:bookmarkStart w:id="28" w:name="_Toc393276718"/>
+      <w:bookmarkStart w:id="29" w:name="_Toc393277087"/>
+      <w:bookmarkStart w:id="30" w:name="_Toc393278655"/>
+      <w:bookmarkStart w:id="31" w:name="_Toc393356827"/>
+      <w:bookmarkStart w:id="32" w:name="_Toc393365218"/>
+      <w:bookmarkStart w:id="33" w:name="_Toc393365318"/>
+      <w:bookmarkStart w:id="34" w:name="_Toc393368815"/>
+      <w:bookmarkStart w:id="35" w:name="_Toc393445319"/>
+      <w:bookmarkStart w:id="36" w:name="_Toc393445610"/>
+      <w:bookmarkStart w:id="37" w:name="_Toc393445635"/>
+      <w:bookmarkStart w:id="38" w:name="_Toc393445823"/>
+      <w:bookmarkStart w:id="39" w:name="_Toc393445894"/>
+      <w:bookmarkStart w:id="40" w:name="_Toc393446119"/>
+      <w:bookmarkStart w:id="41" w:name="_Toc393457136"/>
+      <w:bookmarkStart w:id="42" w:name="_Toc393888635"/>
+      <w:bookmarkStart w:id="43" w:name="_Toc393914075"/>
+      <w:bookmarkStart w:id="44" w:name="_Toc393914962"/>
+      <w:bookmarkStart w:id="45" w:name="_Toc393963066"/>
+      <w:bookmarkStart w:id="46" w:name="_Toc393970608"/>
+      <w:bookmarkStart w:id="47" w:name="_Toc394257398"/>
+      <w:bookmarkStart w:id="48" w:name="_Toc394400909"/>
+      <w:bookmarkStart w:id="49" w:name="_Toc394481077"/>
+      <w:bookmarkStart w:id="50" w:name="_Toc394481175"/>
+      <w:bookmarkStart w:id="51" w:name="_Toc394481264"/>
+      <w:bookmarkStart w:id="52" w:name="_Toc394482602"/>
+      <w:bookmarkStart w:id="53" w:name="_Toc394482699"/>
+      <w:bookmarkStart w:id="54" w:name="_Toc394483039"/>
+      <w:bookmarkStart w:id="55" w:name="_Toc394483307"/>
+      <w:bookmarkStart w:id="56" w:name="_Toc394485106"/>
+      <w:bookmarkStart w:id="57" w:name="_Toc394487603"/>
+      <w:bookmarkStart w:id="58" w:name="_Toc394488156"/>
+      <w:bookmarkStart w:id="59" w:name="_Toc394513594"/>
+      <w:bookmarkStart w:id="60" w:name="_Toc394513729"/>
+      <w:bookmarkStart w:id="61" w:name="_Toc394572653"/>
+      <w:bookmarkStart w:id="62" w:name="_Toc394585761"/>
+      <w:bookmarkStart w:id="63" w:name="_Toc394596170"/>
+      <w:bookmarkStart w:id="64" w:name="_Toc394602403"/>
+      <w:bookmarkStart w:id="65" w:name="_Toc394685890"/>
+      <w:bookmarkStart w:id="66" w:name="_Toc394762944"/>
+      <w:bookmarkStart w:id="67" w:name="_Toc394765956"/>
+      <w:bookmarkStart w:id="68" w:name="_Toc394770951"/>
+      <w:bookmarkStart w:id="69" w:name="_Toc394773066"/>
+      <w:bookmarkStart w:id="70" w:name="_Toc394776349"/>
+      <w:bookmarkEnd w:id="14"/>
       <w:bookmarkEnd w:id="15"/>
       <w:bookmarkEnd w:id="16"/>
       <w:bookmarkEnd w:id="17"/>
@@ -5919,7 +5918,6 @@
       <w:bookmarkEnd w:id="68"/>
       <w:bookmarkEnd w:id="69"/>
       <w:bookmarkEnd w:id="70"/>
-      <w:bookmarkEnd w:id="71"/>
     </w:p>
     <w:p>
       <w:pPr>
@@ -5943,63 +5941,64 @@
           <w:lang w:eastAsia="en-US"/>
         </w:rPr>
       </w:pPr>
-      <w:bookmarkStart w:id="72" w:name="_Toc391994346"/>
-      <w:bookmarkStart w:id="73" w:name="_Toc391994362"/>
-      <w:bookmarkStart w:id="74" w:name="_Toc392069140"/>
-      <w:bookmarkStart w:id="75" w:name="_Toc392249517"/>
-      <w:bookmarkStart w:id="76" w:name="_Toc392501343"/>
-      <w:bookmarkStart w:id="77" w:name="_Toc393031685"/>
-      <w:bookmarkStart w:id="78" w:name="_Toc393185921"/>
-      <w:bookmarkStart w:id="79" w:name="_Toc393188625"/>
-      <w:bookmarkStart w:id="80" w:name="_Toc393188642"/>
-      <w:bookmarkStart w:id="81" w:name="_Toc393188674"/>
-      <w:bookmarkStart w:id="82" w:name="_Toc393188691"/>
-      <w:bookmarkStart w:id="83" w:name="_Toc393188745"/>
-      <w:bookmarkStart w:id="84" w:name="_Toc393190682"/>
-      <w:bookmarkStart w:id="85" w:name="_Toc393269899"/>
-      <w:bookmarkStart w:id="86" w:name="_Toc393276719"/>
-      <w:bookmarkStart w:id="87" w:name="_Toc393277088"/>
-      <w:bookmarkStart w:id="88" w:name="_Toc393278656"/>
-      <w:bookmarkStart w:id="89" w:name="_Toc393356828"/>
-      <w:bookmarkStart w:id="90" w:name="_Toc393365219"/>
-      <w:bookmarkStart w:id="91" w:name="_Toc393365319"/>
-      <w:bookmarkStart w:id="92" w:name="_Toc393368816"/>
-      <w:bookmarkStart w:id="93" w:name="_Toc393445320"/>
-      <w:bookmarkStart w:id="94" w:name="_Toc393445611"/>
-      <w:bookmarkStart w:id="95" w:name="_Toc393445636"/>
-      <w:bookmarkStart w:id="96" w:name="_Toc393445824"/>
-      <w:bookmarkStart w:id="97" w:name="_Toc393445895"/>
-      <w:bookmarkStart w:id="98" w:name="_Toc393446120"/>
-      <w:bookmarkStart w:id="99" w:name="_Toc393457137"/>
-      <w:bookmarkStart w:id="100" w:name="_Toc393888636"/>
-      <w:bookmarkStart w:id="101" w:name="_Toc393914076"/>
-      <w:bookmarkStart w:id="102" w:name="_Toc393914963"/>
-      <w:bookmarkStart w:id="103" w:name="_Toc393963067"/>
-      <w:bookmarkStart w:id="104" w:name="_Toc393970609"/>
-      <w:bookmarkStart w:id="105" w:name="_Toc394257399"/>
-      <w:bookmarkStart w:id="106" w:name="_Toc394400910"/>
-      <w:bookmarkStart w:id="107" w:name="_Toc394481078"/>
-      <w:bookmarkStart w:id="108" w:name="_Toc394481176"/>
-      <w:bookmarkStart w:id="109" w:name="_Toc394481265"/>
-      <w:bookmarkStart w:id="110" w:name="_Toc394482603"/>
-      <w:bookmarkStart w:id="111" w:name="_Toc394482700"/>
-      <w:bookmarkStart w:id="112" w:name="_Toc394483040"/>
-      <w:bookmarkStart w:id="113" w:name="_Toc394483308"/>
-      <w:bookmarkStart w:id="114" w:name="_Toc394485107"/>
-      <w:bookmarkStart w:id="115" w:name="_Toc394487604"/>
-      <w:bookmarkStart w:id="116" w:name="_Toc394488157"/>
-      <w:bookmarkStart w:id="117" w:name="_Toc394513595"/>
-      <w:bookmarkStart w:id="118" w:name="_Toc394513730"/>
-      <w:bookmarkStart w:id="119" w:name="_Toc394572654"/>
-      <w:bookmarkStart w:id="120" w:name="_Toc394585762"/>
-      <w:bookmarkStart w:id="121" w:name="_Toc394596171"/>
-      <w:bookmarkStart w:id="122" w:name="_Toc394602404"/>
-      <w:bookmarkStart w:id="123" w:name="_Toc394685891"/>
-      <w:bookmarkStart w:id="124" w:name="_Toc394762945"/>
-      <w:bookmarkStart w:id="125" w:name="_Toc394765957"/>
-      <w:bookmarkStart w:id="126" w:name="_Toc394770952"/>
-      <w:bookmarkStart w:id="127" w:name="_Toc394773067"/>
-      <w:bookmarkStart w:id="128" w:name="_Toc394776350"/>
+      <w:bookmarkStart w:id="71" w:name="_Toc391994346"/>
+      <w:bookmarkStart w:id="72" w:name="_Toc391994362"/>
+      <w:bookmarkStart w:id="73" w:name="_Toc392069140"/>
+      <w:bookmarkStart w:id="74" w:name="_Toc392249517"/>
+      <w:bookmarkStart w:id="75" w:name="_Toc392501343"/>
+      <w:bookmarkStart w:id="76" w:name="_Toc393031685"/>
+      <w:bookmarkStart w:id="77" w:name="_Toc393185921"/>
+      <w:bookmarkStart w:id="78" w:name="_Toc393188625"/>
+      <w:bookmarkStart w:id="79" w:name="_Toc393188642"/>
+      <w:bookmarkStart w:id="80" w:name="_Toc393188674"/>
+      <w:bookmarkStart w:id="81" w:name="_Toc393188691"/>
+      <w:bookmarkStart w:id="82" w:name="_Toc393188745"/>
+      <w:bookmarkStart w:id="83" w:name="_Toc393190682"/>
+      <w:bookmarkStart w:id="84" w:name="_Toc393269899"/>
+      <w:bookmarkStart w:id="85" w:name="_Toc393276719"/>
+      <w:bookmarkStart w:id="86" w:name="_Toc393277088"/>
+      <w:bookmarkStart w:id="87" w:name="_Toc393278656"/>
+      <w:bookmarkStart w:id="88" w:name="_Toc393356828"/>
+      <w:bookmarkStart w:id="89" w:name="_Toc393365219"/>
+      <w:bookmarkStart w:id="90" w:name="_Toc393365319"/>
+      <w:bookmarkStart w:id="91" w:name="_Toc393368816"/>
+      <w:bookmarkStart w:id="92" w:name="_Toc393445320"/>
+      <w:bookmarkStart w:id="93" w:name="_Toc393445611"/>
+      <w:bookmarkStart w:id="94" w:name="_Toc393445636"/>
+      <w:bookmarkStart w:id="95" w:name="_Toc393445824"/>
+      <w:bookmarkStart w:id="96" w:name="_Toc393445895"/>
+      <w:bookmarkStart w:id="97" w:name="_Toc393446120"/>
+      <w:bookmarkStart w:id="98" w:name="_Toc393457137"/>
+      <w:bookmarkStart w:id="99" w:name="_Toc393888636"/>
+      <w:bookmarkStart w:id="100" w:name="_Toc393914076"/>
+      <w:bookmarkStart w:id="101" w:name="_Toc393914963"/>
+      <w:bookmarkStart w:id="102" w:name="_Toc393963067"/>
+      <w:bookmarkStart w:id="103" w:name="_Toc393970609"/>
+      <w:bookmarkStart w:id="104" w:name="_Toc394257399"/>
+      <w:bookmarkStart w:id="105" w:name="_Toc394400910"/>
+      <w:bookmarkStart w:id="106" w:name="_Toc394481078"/>
+      <w:bookmarkStart w:id="107" w:name="_Toc394481176"/>
+      <w:bookmarkStart w:id="108" w:name="_Toc394481265"/>
+      <w:bookmarkStart w:id="109" w:name="_Toc394482603"/>
+      <w:bookmarkStart w:id="110" w:name="_Toc394482700"/>
+      <w:bookmarkStart w:id="111" w:name="_Toc394483040"/>
+      <w:bookmarkStart w:id="112" w:name="_Toc394483308"/>
+      <w:bookmarkStart w:id="113" w:name="_Toc394485107"/>
+      <w:bookmarkStart w:id="114" w:name="_Toc394487604"/>
+      <w:bookmarkStart w:id="115" w:name="_Toc394488157"/>
+      <w:bookmarkStart w:id="116" w:name="_Toc394513595"/>
+      <w:bookmarkStart w:id="117" w:name="_Toc394513730"/>
+      <w:bookmarkStart w:id="118" w:name="_Toc394572654"/>
+      <w:bookmarkStart w:id="119" w:name="_Toc394585762"/>
+      <w:bookmarkStart w:id="120" w:name="_Toc394596171"/>
+      <w:bookmarkStart w:id="121" w:name="_Toc394602404"/>
+      <w:bookmarkStart w:id="122" w:name="_Toc394685891"/>
+      <w:bookmarkStart w:id="123" w:name="_Toc394762945"/>
+      <w:bookmarkStart w:id="124" w:name="_Toc394765957"/>
+      <w:bookmarkStart w:id="125" w:name="_Toc394770952"/>
+      <w:bookmarkStart w:id="126" w:name="_Toc394773067"/>
+      <w:bookmarkStart w:id="127" w:name="_Toc394776350"/>
+      <w:bookmarkEnd w:id="71"/>
       <w:bookmarkEnd w:id="72"/>
       <w:bookmarkEnd w:id="73"/>
       <w:bookmarkEnd w:id="74"/>
@@ -6056,19 +6055,18 @@
       <w:bookmarkEnd w:id="125"/>
       <w:bookmarkEnd w:id="126"/>
       <w:bookmarkEnd w:id="127"/>
-      <w:bookmarkEnd w:id="128"/>
     </w:p>
     <w:p>
       <w:pPr>
         <w:pStyle w:val="Nagwek2"/>
       </w:pPr>
-      <w:bookmarkStart w:id="129" w:name="_Toc393277089"/>
-      <w:bookmarkStart w:id="130" w:name="_Toc394776351"/>
+      <w:bookmarkStart w:id="128" w:name="_Toc393277089"/>
+      <w:bookmarkStart w:id="129" w:name="_Toc394776351"/>
       <w:r>
         <w:t>Historia Androida</w:t>
       </w:r>
+      <w:bookmarkEnd w:id="128"/>
       <w:bookmarkEnd w:id="129"/>
-      <w:bookmarkEnd w:id="130"/>
     </w:p>
     <w:p>
       <w:pPr>
@@ -6486,13 +6484,13 @@
       <w:pPr>
         <w:pStyle w:val="Nagwek2"/>
       </w:pPr>
-      <w:bookmarkStart w:id="131" w:name="_Toc393277090"/>
-      <w:bookmarkStart w:id="132" w:name="_Toc394776352"/>
+      <w:bookmarkStart w:id="130" w:name="_Toc393277090"/>
+      <w:bookmarkStart w:id="131" w:name="_Toc394776352"/>
       <w:r>
         <w:t>Android Studio</w:t>
       </w:r>
+      <w:bookmarkEnd w:id="130"/>
       <w:bookmarkEnd w:id="131"/>
-      <w:bookmarkEnd w:id="132"/>
     </w:p>
     <w:p>
       <w:pPr>
@@ -6698,9 +6696,9 @@
           <w:lang w:eastAsia="en-US"/>
         </w:rPr>
       </w:pPr>
-      <w:bookmarkStart w:id="133" w:name="_Toc392249683"/>
-      <w:bookmarkStart w:id="134" w:name="_Toc393914289"/>
-      <w:bookmarkStart w:id="135" w:name="_Toc393914378"/>
+      <w:bookmarkStart w:id="132" w:name="_Toc392249683"/>
+      <w:bookmarkStart w:id="133" w:name="_Toc393914289"/>
+      <w:bookmarkStart w:id="134" w:name="_Toc393914378"/>
       <w:r>
         <w:t xml:space="preserve">Rysunek </w:t>
       </w:r>
@@ -6715,31 +6713,31 @@
       <w:r>
         <w:t xml:space="preserve"> </w:t>
       </w:r>
-      <w:bookmarkStart w:id="136" w:name="_Toc394492378"/>
+      <w:bookmarkStart w:id="135" w:name="_Toc394492378"/>
       <w:r>
         <w:t xml:space="preserve">Przykładowy zrzut ekranu z </w:t>
       </w:r>
       <w:r>
         <w:t xml:space="preserve">Intelij </w:t>
       </w:r>
+      <w:bookmarkEnd w:id="132"/>
+      <w:r>
+        <w:t>Android Studio</w:t>
+      </w:r>
       <w:bookmarkEnd w:id="133"/>
-      <w:r>
-        <w:t>Android Studio</w:t>
-      </w:r>
       <w:bookmarkEnd w:id="134"/>
       <w:bookmarkEnd w:id="135"/>
-      <w:bookmarkEnd w:id="136"/>
     </w:p>
     <w:p>
       <w:pPr>
         <w:pStyle w:val="Nagwek2"/>
       </w:pPr>
+      <w:bookmarkStart w:id="136" w:name="_Toc394776353"/>
       <w:bookmarkStart w:id="137" w:name="_Toc393277091"/>
-      <w:bookmarkStart w:id="138" w:name="_Toc394776353"/>
       <w:r>
         <w:t>Gradle</w:t>
       </w:r>
-      <w:bookmarkEnd w:id="138"/>
+      <w:bookmarkEnd w:id="136"/>
     </w:p>
     <w:p>
       <w:pPr>
@@ -6971,14 +6969,15 @@
                 <w:color w:val="000000"/>
                 <w:sz w:val="20"/>
                 <w:szCs w:val="20"/>
+                <w:lang w:val="en-US"/>
               </w:rPr>
             </w:pPr>
-            <w:proofErr w:type="gramStart"/>
             <w:r>
               <w:rPr>
                 <w:rFonts w:ascii="Consolas" w:hAnsi="Consolas" w:cs="Consolas"/>
                 <w:sz w:val="20"/>
                 <w:szCs w:val="20"/>
+                <w:lang w:val="en-US"/>
               </w:rPr>
               <w:t xml:space="preserve">3 </w:t>
             </w:r>
@@ -6988,18 +6987,9 @@
                 <w:color w:val="000000"/>
                 <w:sz w:val="20"/>
                 <w:szCs w:val="20"/>
-              </w:rPr>
-              <w:t xml:space="preserve">  android</w:t>
-            </w:r>
-            <w:proofErr w:type="gramEnd"/>
-            <w:r>
-              <w:rPr>
-                <w:rFonts w:ascii="Consolas" w:hAnsi="Consolas" w:cs="Consolas"/>
-                <w:color w:val="000000"/>
-                <w:sz w:val="20"/>
-                <w:szCs w:val="20"/>
-              </w:rPr>
-              <w:t xml:space="preserve"> {</w:t>
+                <w:lang w:val="en-US"/>
+              </w:rPr>
+              <w:t xml:space="preserve">  android {</w:t>
             </w:r>
           </w:p>
           <w:p>
@@ -7010,14 +7000,15 @@
                 <w:color w:val="000000"/>
                 <w:sz w:val="20"/>
                 <w:szCs w:val="20"/>
+                <w:lang w:val="en-US"/>
               </w:rPr>
             </w:pPr>
-            <w:proofErr w:type="gramStart"/>
             <w:r>
               <w:rPr>
                 <w:rFonts w:ascii="Consolas" w:hAnsi="Consolas" w:cs="Consolas"/>
                 <w:sz w:val="20"/>
                 <w:szCs w:val="20"/>
+                <w:lang w:val="en-US"/>
               </w:rPr>
               <w:t xml:space="preserve">4 </w:t>
             </w:r>
@@ -7027,6 +7018,7 @@
                 <w:color w:val="000000"/>
                 <w:sz w:val="20"/>
                 <w:szCs w:val="20"/>
+                <w:lang w:val="en-US"/>
               </w:rPr>
               <w:t xml:space="preserve">      </w:t>
             </w:r>
@@ -7037,17 +7029,18 @@
                 <w:color w:val="000000"/>
                 <w:sz w:val="20"/>
                 <w:szCs w:val="20"/>
+                <w:lang w:val="en-US"/>
               </w:rPr>
               <w:t>compileSdkVersion</w:t>
             </w:r>
             <w:proofErr w:type="spellEnd"/>
-            <w:proofErr w:type="gramEnd"/>
             <w:r>
               <w:rPr>
                 <w:rFonts w:ascii="Consolas" w:hAnsi="Consolas" w:cs="Consolas"/>
                 <w:color w:val="000000"/>
                 <w:sz w:val="20"/>
                 <w:szCs w:val="20"/>
+                <w:lang w:val="en-US"/>
               </w:rPr>
               <w:t xml:space="preserve"> </w:t>
             </w:r>
@@ -7057,6 +7050,7 @@
                 <w:color w:val="FF8080"/>
                 <w:sz w:val="20"/>
                 <w:szCs w:val="20"/>
+                <w:lang w:val="en-US"/>
               </w:rPr>
               <w:t>19</w:t>
             </w:r>
@@ -7069,14 +7063,15 @@
                 <w:color w:val="000000"/>
                 <w:sz w:val="20"/>
                 <w:szCs w:val="20"/>
+                <w:lang w:val="en-US"/>
               </w:rPr>
             </w:pPr>
-            <w:proofErr w:type="gramStart"/>
             <w:r>
               <w:rPr>
                 <w:rFonts w:ascii="Consolas" w:hAnsi="Consolas" w:cs="Consolas"/>
                 <w:sz w:val="20"/>
                 <w:szCs w:val="20"/>
+                <w:lang w:val="en-US"/>
               </w:rPr>
               <w:t xml:space="preserve">5 </w:t>
             </w:r>
@@ -7086,6 +7081,7 @@
                 <w:color w:val="000000"/>
                 <w:sz w:val="20"/>
                 <w:szCs w:val="20"/>
+                <w:lang w:val="en-US"/>
               </w:rPr>
               <w:t xml:space="preserve">      </w:t>
             </w:r>
@@ -7096,17 +7092,18 @@
                 <w:color w:val="000000"/>
                 <w:sz w:val="20"/>
                 <w:szCs w:val="20"/>
+                <w:lang w:val="en-US"/>
               </w:rPr>
               <w:t>buildToolsVersion</w:t>
             </w:r>
             <w:proofErr w:type="spellEnd"/>
-            <w:proofErr w:type="gramEnd"/>
             <w:r>
               <w:rPr>
                 <w:rFonts w:ascii="Consolas" w:hAnsi="Consolas" w:cs="Consolas"/>
                 <w:color w:val="000000"/>
                 <w:sz w:val="20"/>
                 <w:szCs w:val="20"/>
+                <w:lang w:val="en-US"/>
               </w:rPr>
               <w:t xml:space="preserve"> </w:t>
             </w:r>
@@ -7116,6 +7113,7 @@
                 <w:color w:val="009F00"/>
                 <w:sz w:val="20"/>
                 <w:szCs w:val="20"/>
+                <w:lang w:val="en-US"/>
               </w:rPr>
               <w:t>"19.1.0"</w:t>
             </w:r>
@@ -7128,6 +7126,7 @@
                 <w:color w:val="000000"/>
                 <w:sz w:val="20"/>
                 <w:szCs w:val="20"/>
+                <w:lang w:val="en-US"/>
               </w:rPr>
             </w:pPr>
             <w:r>
@@ -7135,6 +7134,7 @@
                 <w:rFonts w:ascii="Consolas" w:hAnsi="Consolas" w:cs="Consolas"/>
                 <w:sz w:val="20"/>
                 <w:szCs w:val="20"/>
+                <w:lang w:val="en-US"/>
               </w:rPr>
               <w:t xml:space="preserve">6 </w:t>
             </w:r>
@@ -8606,12 +8606,17 @@
         </w:r>
       </w:fldSimple>
       <w:r>
-        <w:t xml:space="preserve"> Przykłady plik build.</w:t>
+        <w:t xml:space="preserve"> </w:t>
+      </w:r>
+      <w:bookmarkStart w:id="138" w:name="_Toc394818467"/>
+      <w:r>
+        <w:t>Przykłady plik build.</w:t>
       </w:r>
       <w:proofErr w:type="gramStart"/>
       <w:r>
         <w:t>gradle</w:t>
       </w:r>
+      <w:bookmarkEnd w:id="138"/>
       <w:proofErr w:type="gramEnd"/>
     </w:p>
     <w:p>
@@ -12103,7 +12108,7 @@
             <w:r>
               <w:t xml:space="preserve"> </w:t>
             </w:r>
-            <w:bookmarkStart w:id="146" w:name="_Toc394685650"/>
+            <w:bookmarkStart w:id="146" w:name="_Toc394818468"/>
             <w:r>
               <w:t>Przykładowy plik AndrodManifest.</w:t>
             </w:r>
@@ -12732,7 +12737,7 @@
       <w:r>
         <w:t xml:space="preserve"> </w:t>
       </w:r>
-      <w:bookmarkStart w:id="149" w:name="_Toc394685651"/>
+      <w:bookmarkStart w:id="149" w:name="_Toc394818469"/>
       <w:r>
         <w:t xml:space="preserve">Tworzenie </w:t>
       </w:r>
@@ -15445,7 +15450,7 @@
       <w:r>
         <w:t xml:space="preserve"> </w:t>
       </w:r>
-      <w:bookmarkStart w:id="162" w:name="_Toc394685652"/>
+      <w:bookmarkStart w:id="162" w:name="_Toc394818470"/>
       <w:r>
         <w:t>Przykładowy plik XML zawierający informacje na temat układu widoku</w:t>
       </w:r>
@@ -17366,7 +17371,7 @@
       <w:r>
         <w:t xml:space="preserve"> </w:t>
       </w:r>
-      <w:bookmarkStart w:id="163" w:name="_Toc394685653"/>
+      <w:bookmarkStart w:id="163" w:name="_Toc394818471"/>
       <w:r>
         <w:t>Przykładowy plik strings.</w:t>
       </w:r>
@@ -19658,7 +19663,7 @@
       <w:r>
         <w:t xml:space="preserve"> </w:t>
       </w:r>
-      <w:bookmarkStart w:id="166" w:name="_Toc394685654"/>
+      <w:bookmarkStart w:id="166" w:name="_Toc394818472"/>
       <w:r>
         <w:t>Fragment StartUpService.</w:t>
       </w:r>
@@ -19911,7 +19916,7 @@
         </w:rPr>
         <w:t xml:space="preserve"> </w:t>
       </w:r>
-      <w:bookmarkStart w:id="167" w:name="_Toc394685655"/>
+      <w:bookmarkStart w:id="167" w:name="_Toc394818473"/>
       <w:proofErr w:type="spellStart"/>
       <w:r>
         <w:rPr>
@@ -19947,6 +19952,15 @@
     <w:p>
       <w:pPr>
         <w:pStyle w:val="Tekstpracy"/>
+        <w:rPr>
+          <w:lang w:val="en-US" w:eastAsia="en-US"/>
+        </w:rPr>
+      </w:pPr>
+    </w:p>
+    <w:p>
+      <w:pPr>
+        <w:pStyle w:val="Tekstpracy"/>
+        <w:ind w:firstLine="0"/>
         <w:rPr>
           <w:lang w:val="en-US" w:eastAsia="en-US"/>
         </w:rPr>
@@ -20968,7 +20982,7 @@
         </w:rPr>
         <w:t xml:space="preserve"> </w:t>
       </w:r>
-      <w:bookmarkStart w:id="176" w:name="_Toc394685656"/>
+      <w:bookmarkStart w:id="176" w:name="_Toc394818474"/>
       <w:r>
         <w:t>Przykładowe jednoznaczne uruchomienie aktywności</w:t>
       </w:r>
@@ -21088,7 +21102,7 @@
       <w:r>
         <w:t xml:space="preserve"> </w:t>
       </w:r>
-      <w:bookmarkStart w:id="178" w:name="_Toc394685657"/>
+      <w:bookmarkStart w:id="178" w:name="_Toc394818475"/>
       <w:r>
         <w:t>Wyświetlenie</w:t>
       </w:r>
@@ -22557,13 +22571,13 @@
       <w:pPr>
         <w:pStyle w:val="Nagwek2"/>
       </w:pPr>
-      <w:bookmarkStart w:id="184" w:name="_Toc393277101"/>
-      <w:bookmarkStart w:id="185" w:name="_Toc394776365"/>
+      <w:bookmarkStart w:id="184" w:name="_Toc394776365"/>
+      <w:bookmarkStart w:id="185" w:name="_Toc393277101"/>
       <w:r>
         <w:lastRenderedPageBreak/>
         <w:t>Dodawanie dodatkowych informacji do intencji</w:t>
       </w:r>
-      <w:bookmarkEnd w:id="185"/>
+      <w:bookmarkEnd w:id="184"/>
     </w:p>
     <w:p>
       <w:pPr>
@@ -23402,14 +23416,14 @@
         <w:pStyle w:val="Nagwek2"/>
       </w:pPr>
       <w:bookmarkStart w:id="189" w:name="_Toc394668983"/>
-      <w:bookmarkStart w:id="190" w:name="_Toc393277102"/>
-      <w:bookmarkStart w:id="191" w:name="_Toc394776369"/>
-      <w:bookmarkEnd w:id="184"/>
+      <w:bookmarkStart w:id="190" w:name="_Toc394776369"/>
+      <w:bookmarkStart w:id="191" w:name="_Toc393277102"/>
+      <w:bookmarkEnd w:id="185"/>
       <w:r>
         <w:t>Podstawowe informacje o IntentFiters</w:t>
       </w:r>
       <w:bookmarkEnd w:id="189"/>
-      <w:bookmarkEnd w:id="191"/>
+      <w:bookmarkEnd w:id="190"/>
     </w:p>
     <w:p>
       <w:pPr>
@@ -23470,7 +23484,7 @@
       <w:r>
         <w:t>eceiver</w:t>
       </w:r>
-      <w:bookmarkEnd w:id="190"/>
+      <w:bookmarkEnd w:id="191"/>
       <w:r>
         <w:t>y</w:t>
       </w:r>
@@ -24525,7 +24539,7 @@
       <w:r>
         <w:t xml:space="preserve"> </w:t>
       </w:r>
-      <w:bookmarkStart w:id="198" w:name="_Toc394685658"/>
+      <w:bookmarkStart w:id="198" w:name="_Toc394818476"/>
       <w:r>
         <w:t xml:space="preserve">Przykładowa </w:t>
       </w:r>
@@ -25007,7 +25021,7 @@
       <w:r>
         <w:t xml:space="preserve"> </w:t>
       </w:r>
-      <w:bookmarkStart w:id="200" w:name="_Toc394685659"/>
+      <w:bookmarkStart w:id="200" w:name="_Toc394818477"/>
       <w:r>
         <w:t xml:space="preserve">Przykład rejestracji BroadcastReceivera </w:t>
       </w:r>
@@ -25360,7 +25374,7 @@
       <w:r>
         <w:t xml:space="preserve"> </w:t>
       </w:r>
-      <w:bookmarkStart w:id="201" w:name="_Toc394685660"/>
+      <w:bookmarkStart w:id="201" w:name="_Toc394818478"/>
       <w:r>
         <w:t>Rejestracja nowego odbiornika w kodze aplikacji</w:t>
       </w:r>
@@ -25699,7 +25713,7 @@
       <w:r>
         <w:t xml:space="preserve"> </w:t>
       </w:r>
-      <w:bookmarkStart w:id="203" w:name="_Toc394685661"/>
+      <w:bookmarkStart w:id="203" w:name="_Toc394818479"/>
       <w:r>
         <w:t>Wysyłanie wiadomości</w:t>
       </w:r>
@@ -26405,7 +26419,7 @@
         <w:t xml:space="preserve"> </w:t>
       </w:r>
       <w:bookmarkStart w:id="206" w:name="_Toc394664514"/>
-      <w:bookmarkStart w:id="207" w:name="_Toc394685662"/>
+      <w:bookmarkStart w:id="207" w:name="_Toc394818480"/>
       <w:r>
         <w:t>Otrzymanie nowej instancji LocalBroadcastManager oraz rejestracja lokalnego odbiornika</w:t>
       </w:r>
@@ -26455,7 +26469,7 @@
         <w:t xml:space="preserve"> </w:t>
       </w:r>
       <w:bookmarkStart w:id="208" w:name="_Toc394664515"/>
-      <w:bookmarkStart w:id="209" w:name="_Toc394685663"/>
+      <w:bookmarkStart w:id="209" w:name="_Toc394818481"/>
       <w:r>
         <w:t>Nadanie lokalnej wiadomości</w:t>
       </w:r>
@@ -29707,19 +29721,7 @@
           <w:rPr>
             <w:rStyle w:val="Hipercze"/>
           </w:rPr>
-          <w:t>http://grad</w:t>
-        </w:r>
-        <w:r>
-          <w:rPr>
-            <w:rStyle w:val="Hipercze"/>
-          </w:rPr>
-          <w:t>l</w:t>
-        </w:r>
-        <w:r>
-          <w:rPr>
-            <w:rStyle w:val="Hipercze"/>
-          </w:rPr>
-          <w:t>e.org</w:t>
+          <w:t>http://gradle.org</w:t>
         </w:r>
       </w:hyperlink>
       <w:r>
@@ -30521,6 +30523,8 @@
         <w:fldChar w:fldCharType="separate"/>
       </w:r>
     </w:p>
+    <w:bookmarkStart w:id="228" w:name="_GoBack"/>
+    <w:bookmarkEnd w:id="228"/>
     <w:p>
       <w:pPr>
         <w:pStyle w:val="Spisilustracji"/>
@@ -30534,64 +30538,115 @@
           <w:szCs w:val="22"/>
         </w:rPr>
       </w:pPr>
-      <w:hyperlink w:anchor="_Toc394685650" w:history="1">
-        <w:r>
-          <w:rPr>
-            <w:rStyle w:val="Hipercze"/>
-            <w:rFonts w:eastAsiaTheme="majorEastAsia"/>
-            <w:noProof/>
-          </w:rPr>
-          <w:t>Przykładowy plik AndrodManifest.xml</w:t>
-        </w:r>
-        <w:r>
-          <w:rPr>
-            <w:noProof/>
-            <w:webHidden/>
-          </w:rPr>
-          <w:tab/>
-        </w:r>
-        <w:r>
-          <w:rPr>
-            <w:noProof/>
-            <w:webHidden/>
-          </w:rPr>
-          <w:fldChar w:fldCharType="begin"/>
-        </w:r>
-        <w:r>
-          <w:rPr>
-            <w:noProof/>
-            <w:webHidden/>
-          </w:rPr>
-          <w:instrText xml:space="preserve"> PAGEREF _Toc394685650 \h </w:instrText>
-        </w:r>
-        <w:r>
-          <w:rPr>
-            <w:noProof/>
-            <w:webHidden/>
-          </w:rPr>
-        </w:r>
-        <w:r>
-          <w:rPr>
-            <w:noProof/>
-            <w:webHidden/>
-          </w:rPr>
-          <w:fldChar w:fldCharType="separate"/>
-        </w:r>
-        <w:r>
-          <w:rPr>
-            <w:noProof/>
-            <w:webHidden/>
-          </w:rPr>
-          <w:t>11</w:t>
-        </w:r>
-        <w:r>
-          <w:rPr>
-            <w:noProof/>
-            <w:webHidden/>
-          </w:rPr>
-          <w:fldChar w:fldCharType="end"/>
-        </w:r>
-      </w:hyperlink>
+      <w:r>
+        <w:rPr>
+          <w:rStyle w:val="Hipercze"/>
+          <w:rFonts w:eastAsiaTheme="majorEastAsia"/>
+          <w:noProof/>
+        </w:rPr>
+        <w:fldChar w:fldCharType="begin"/>
+      </w:r>
+      <w:r>
+        <w:rPr>
+          <w:rStyle w:val="Hipercze"/>
+          <w:rFonts w:eastAsiaTheme="majorEastAsia"/>
+          <w:noProof/>
+        </w:rPr>
+        <w:instrText xml:space="preserve"> </w:instrText>
+      </w:r>
+      <w:r>
+        <w:rPr>
+          <w:noProof/>
+        </w:rPr>
+        <w:instrText>HYPERLINK \l "_Toc394818467"</w:instrText>
+      </w:r>
+      <w:r>
+        <w:rPr>
+          <w:rStyle w:val="Hipercze"/>
+          <w:rFonts w:eastAsiaTheme="majorEastAsia"/>
+          <w:noProof/>
+        </w:rPr>
+        <w:instrText xml:space="preserve"> </w:instrText>
+      </w:r>
+      <w:r>
+        <w:rPr>
+          <w:rStyle w:val="Hipercze"/>
+          <w:rFonts w:eastAsiaTheme="majorEastAsia"/>
+          <w:noProof/>
+        </w:rPr>
+      </w:r>
+      <w:r>
+        <w:rPr>
+          <w:rStyle w:val="Hipercze"/>
+          <w:rFonts w:eastAsiaTheme="majorEastAsia"/>
+          <w:noProof/>
+        </w:rPr>
+        <w:fldChar w:fldCharType="separate"/>
+      </w:r>
+      <w:r>
+        <w:rPr>
+          <w:rStyle w:val="Hipercze"/>
+          <w:rFonts w:eastAsiaTheme="majorEastAsia"/>
+          <w:noProof/>
+        </w:rPr>
+        <w:t>Przykłady plik build.gradle</w:t>
+      </w:r>
+      <w:r>
+        <w:rPr>
+          <w:noProof/>
+          <w:webHidden/>
+        </w:rPr>
+        <w:tab/>
+      </w:r>
+      <w:r>
+        <w:rPr>
+          <w:noProof/>
+          <w:webHidden/>
+        </w:rPr>
+        <w:fldChar w:fldCharType="begin"/>
+      </w:r>
+      <w:r>
+        <w:rPr>
+          <w:noProof/>
+          <w:webHidden/>
+        </w:rPr>
+        <w:instrText xml:space="preserve"> PAGEREF _Toc394818467 \h </w:instrText>
+      </w:r>
+      <w:r>
+        <w:rPr>
+          <w:noProof/>
+          <w:webHidden/>
+        </w:rPr>
+      </w:r>
+      <w:r>
+        <w:rPr>
+          <w:noProof/>
+          <w:webHidden/>
+        </w:rPr>
+        <w:fldChar w:fldCharType="separate"/>
+      </w:r>
+      <w:r>
+        <w:rPr>
+          <w:noProof/>
+          <w:webHidden/>
+        </w:rPr>
+        <w:t>10</w:t>
+      </w:r>
+      <w:r>
+        <w:rPr>
+          <w:noProof/>
+          <w:webHidden/>
+        </w:rPr>
+        <w:fldChar w:fldCharType="end"/>
+      </w:r>
+      <w:r>
+        <w:rPr>
+          <w:rStyle w:val="Hipercze"/>
+          <w:rFonts w:eastAsiaTheme="majorEastAsia"/>
+          <w:noProof/>
+        </w:rPr>
+        <w:fldChar w:fldCharType="end"/>
+      </w:r>
     </w:p>
     <w:p>
       <w:pPr>
@@ -30606,14 +30661,14 @@
           <w:szCs w:val="22"/>
         </w:rPr>
       </w:pPr>
-      <w:hyperlink w:anchor="_Toc394685651" w:history="1">
+      <w:hyperlink w:anchor="_Toc394818468" w:history="1">
         <w:r>
           <w:rPr>
             <w:rStyle w:val="Hipercze"/>
             <w:rFonts w:eastAsiaTheme="majorEastAsia"/>
             <w:noProof/>
           </w:rPr>
-          <w:t>Tworzenie Activity przy pomocy kodu</w:t>
+          <w:t>Przykładowy plik AndrodManifest.xml</w:t>
         </w:r>
         <w:r>
           <w:rPr>
@@ -30634,7 +30689,7 @@
             <w:noProof/>
             <w:webHidden/>
           </w:rPr>
-          <w:instrText xml:space="preserve"> PAGEREF _Toc394685651 \h </w:instrText>
+          <w:instrText xml:space="preserve"> PAGEREF _Toc394818468 \h </w:instrText>
         </w:r>
         <w:r>
           <w:rPr>
@@ -30678,14 +30733,14 @@
           <w:szCs w:val="22"/>
         </w:rPr>
       </w:pPr>
-      <w:hyperlink w:anchor="_Toc394685652" w:history="1">
+      <w:hyperlink w:anchor="_Toc394818469" w:history="1">
         <w:r>
           <w:rPr>
             <w:rStyle w:val="Hipercze"/>
             <w:rFonts w:eastAsiaTheme="majorEastAsia"/>
             <w:noProof/>
           </w:rPr>
-          <w:t>Przykładowy plik XML zawierający informacje na temat układu widoku</w:t>
+          <w:t>Tworzenie Activity przy pomocy kodu</w:t>
         </w:r>
         <w:r>
           <w:rPr>
@@ -30706,7 +30761,7 @@
             <w:noProof/>
             <w:webHidden/>
           </w:rPr>
-          <w:instrText xml:space="preserve"> PAGEREF _Toc394685652 \h </w:instrText>
+          <w:instrText xml:space="preserve"> PAGEREF _Toc394818469 \h </w:instrText>
         </w:r>
         <w:r>
           <w:rPr>
@@ -30726,7 +30781,7 @@
             <w:noProof/>
             <w:webHidden/>
           </w:rPr>
-          <w:t>16</w:t>
+          <w:t>13</w:t>
         </w:r>
         <w:r>
           <w:rPr>
@@ -30750,14 +30805,14 @@
           <w:szCs w:val="22"/>
         </w:rPr>
       </w:pPr>
-      <w:hyperlink w:anchor="_Toc394685653" w:history="1">
+      <w:hyperlink w:anchor="_Toc394818470" w:history="1">
         <w:r>
           <w:rPr>
             <w:rStyle w:val="Hipercze"/>
             <w:rFonts w:eastAsiaTheme="majorEastAsia"/>
             <w:noProof/>
           </w:rPr>
-          <w:t>Przykładowy plik strings.xml</w:t>
+          <w:t>Przykładowy plik XML zawierający informacje na temat układu widoku</w:t>
         </w:r>
         <w:r>
           <w:rPr>
@@ -30778,7 +30833,7 @@
             <w:noProof/>
             <w:webHidden/>
           </w:rPr>
-          <w:instrText xml:space="preserve"> PAGEREF _Toc394685653 \h </w:instrText>
+          <w:instrText xml:space="preserve"> PAGEREF _Toc394818470 \h </w:instrText>
         </w:r>
         <w:r>
           <w:rPr>
@@ -30822,14 +30877,14 @@
           <w:szCs w:val="22"/>
         </w:rPr>
       </w:pPr>
-      <w:hyperlink w:anchor="_Toc394685654" w:history="1">
+      <w:hyperlink w:anchor="_Toc394818471" w:history="1">
         <w:r>
           <w:rPr>
             <w:rStyle w:val="Hipercze"/>
             <w:rFonts w:eastAsiaTheme="majorEastAsia"/>
             <w:noProof/>
           </w:rPr>
-          <w:t>Fragment StartUpService.java</w:t>
+          <w:t>Przykładowy plik strings.xml</w:t>
         </w:r>
         <w:r>
           <w:rPr>
@@ -30850,7 +30905,7 @@
             <w:noProof/>
             <w:webHidden/>
           </w:rPr>
-          <w:instrText xml:space="preserve"> PAGEREF _Toc394685654 \h </w:instrText>
+          <w:instrText xml:space="preserve"> PAGEREF _Toc394818471 \h </w:instrText>
         </w:r>
         <w:r>
           <w:rPr>
@@ -30894,15 +30949,14 @@
           <w:szCs w:val="22"/>
         </w:rPr>
       </w:pPr>
-      <w:hyperlink w:anchor="_Toc394685655" w:history="1">
+      <w:hyperlink w:anchor="_Toc394818472" w:history="1">
         <w:r>
           <w:rPr>
             <w:rStyle w:val="Hipercze"/>
             <w:rFonts w:eastAsiaTheme="majorEastAsia"/>
             <w:noProof/>
-            <w:lang w:val="en-US"/>
-          </w:rPr>
-          <w:t>Definicja StartUpService w AndroidManifest.xml</w:t>
+          </w:rPr>
+          <w:t>Fragment StartUpService.java</w:t>
         </w:r>
         <w:r>
           <w:rPr>
@@ -30923,7 +30977,7 @@
             <w:noProof/>
             <w:webHidden/>
           </w:rPr>
-          <w:instrText xml:space="preserve"> PAGEREF _Toc394685655 \h </w:instrText>
+          <w:instrText xml:space="preserve"> PAGEREF _Toc394818472 \h </w:instrText>
         </w:r>
         <w:r>
           <w:rPr>
@@ -30943,7 +30997,7 @@
             <w:noProof/>
             <w:webHidden/>
           </w:rPr>
-          <w:t>19</w:t>
+          <w:t>20</w:t>
         </w:r>
         <w:r>
           <w:rPr>
@@ -30967,14 +31021,15 @@
           <w:szCs w:val="22"/>
         </w:rPr>
       </w:pPr>
-      <w:hyperlink w:anchor="_Toc394685656" w:history="1">
+      <w:hyperlink w:anchor="_Toc394818473" w:history="1">
         <w:r>
           <w:rPr>
             <w:rStyle w:val="Hipercze"/>
             <w:rFonts w:eastAsiaTheme="majorEastAsia"/>
             <w:noProof/>
-          </w:rPr>
-          <w:t>Przykładowe jednoznaczne uruchomienie aktywności</w:t>
+            <w:lang w:val="en-US"/>
+          </w:rPr>
+          <w:t>Definicja StartUpService w AndroidManifest.xml</w:t>
         </w:r>
         <w:r>
           <w:rPr>
@@ -30995,7 +31050,7 @@
             <w:noProof/>
             <w:webHidden/>
           </w:rPr>
-          <w:instrText xml:space="preserve"> PAGEREF _Toc394685656 \h </w:instrText>
+          <w:instrText xml:space="preserve"> PAGEREF _Toc394818473 \h </w:instrText>
         </w:r>
         <w:r>
           <w:rPr>
@@ -31015,7 +31070,7 @@
             <w:noProof/>
             <w:webHidden/>
           </w:rPr>
-          <w:t>21</w:t>
+          <w:t>20</w:t>
         </w:r>
         <w:r>
           <w:rPr>
@@ -31039,14 +31094,14 @@
           <w:szCs w:val="22"/>
         </w:rPr>
       </w:pPr>
-      <w:hyperlink w:anchor="_Toc394685657" w:history="1">
+      <w:hyperlink w:anchor="_Toc394818474" w:history="1">
         <w:r>
           <w:rPr>
             <w:rStyle w:val="Hipercze"/>
             <w:rFonts w:eastAsiaTheme="majorEastAsia"/>
             <w:noProof/>
           </w:rPr>
-          <w:t>Wyświetlenie strony WWW w domyślnej przeglądarce</w:t>
+          <w:t>Przykładowe jednoznaczne uruchomienie aktywności</w:t>
         </w:r>
         <w:r>
           <w:rPr>
@@ -31067,7 +31122,7 @@
             <w:noProof/>
             <w:webHidden/>
           </w:rPr>
-          <w:instrText xml:space="preserve"> PAGEREF _Toc394685657 \h </w:instrText>
+          <w:instrText xml:space="preserve"> PAGEREF _Toc394818474 \h </w:instrText>
         </w:r>
         <w:r>
           <w:rPr>
@@ -31087,7 +31142,7 @@
             <w:noProof/>
             <w:webHidden/>
           </w:rPr>
-          <w:t>21</w:t>
+          <w:t>22</w:t>
         </w:r>
         <w:r>
           <w:rPr>
@@ -31111,14 +31166,14 @@
           <w:szCs w:val="22"/>
         </w:rPr>
       </w:pPr>
-      <w:hyperlink w:anchor="_Toc394685658" w:history="1">
+      <w:hyperlink w:anchor="_Toc394818475" w:history="1">
         <w:r>
           <w:rPr>
             <w:rStyle w:val="Hipercze"/>
             <w:rFonts w:eastAsiaTheme="majorEastAsia"/>
             <w:noProof/>
           </w:rPr>
-          <w:t>Przykładowa implementacja BroadcastReceivera</w:t>
+          <w:t>Wyświetlenie strony WWW w domyślnej przeglądarce</w:t>
         </w:r>
         <w:r>
           <w:rPr>
@@ -31139,7 +31194,7 @@
             <w:noProof/>
             <w:webHidden/>
           </w:rPr>
-          <w:instrText xml:space="preserve"> PAGEREF _Toc394685658 \h </w:instrText>
+          <w:instrText xml:space="preserve"> PAGEREF _Toc394818475 \h </w:instrText>
         </w:r>
         <w:r>
           <w:rPr>
@@ -31159,7 +31214,7 @@
             <w:noProof/>
             <w:webHidden/>
           </w:rPr>
-          <w:t>27</w:t>
+          <w:t>22</w:t>
         </w:r>
         <w:r>
           <w:rPr>
@@ -31183,14 +31238,14 @@
           <w:szCs w:val="22"/>
         </w:rPr>
       </w:pPr>
-      <w:hyperlink w:anchor="_Toc394685659" w:history="1">
+      <w:hyperlink w:anchor="_Toc394818476" w:history="1">
         <w:r>
           <w:rPr>
             <w:rStyle w:val="Hipercze"/>
             <w:rFonts w:eastAsiaTheme="majorEastAsia"/>
             <w:noProof/>
           </w:rPr>
-          <w:t>Przykład rejestracji BroadcastReceivera z użyciem AdroidManifest.xml</w:t>
+          <w:t>Przykładowa implementacja BroadcastReceivera</w:t>
         </w:r>
         <w:r>
           <w:rPr>
@@ -31211,7 +31266,7 @@
             <w:noProof/>
             <w:webHidden/>
           </w:rPr>
-          <w:instrText xml:space="preserve"> PAGEREF _Toc394685659 \h </w:instrText>
+          <w:instrText xml:space="preserve"> PAGEREF _Toc394818476 \h </w:instrText>
         </w:r>
         <w:r>
           <w:rPr>
@@ -31255,14 +31310,14 @@
           <w:szCs w:val="22"/>
         </w:rPr>
       </w:pPr>
-      <w:hyperlink w:anchor="_Toc394685660" w:history="1">
+      <w:hyperlink w:anchor="_Toc394818477" w:history="1">
         <w:r>
           <w:rPr>
             <w:rStyle w:val="Hipercze"/>
             <w:rFonts w:eastAsiaTheme="majorEastAsia"/>
             <w:noProof/>
           </w:rPr>
-          <w:t>Rejestracja nowego odbiornika w kodze aplikacji</w:t>
+          <w:t>Przykład rejestracji BroadcastReceivera z użyciem AdroidManifest.xml</w:t>
         </w:r>
         <w:r>
           <w:rPr>
@@ -31283,7 +31338,7 @@
             <w:noProof/>
             <w:webHidden/>
           </w:rPr>
-          <w:instrText xml:space="preserve"> PAGEREF _Toc394685660 \h </w:instrText>
+          <w:instrText xml:space="preserve"> PAGEREF _Toc394818477 \h </w:instrText>
         </w:r>
         <w:r>
           <w:rPr>
@@ -31303,7 +31358,7 @@
             <w:noProof/>
             <w:webHidden/>
           </w:rPr>
-          <w:t>28</w:t>
+          <w:t>29</w:t>
         </w:r>
         <w:r>
           <w:rPr>
@@ -31327,14 +31382,14 @@
           <w:szCs w:val="22"/>
         </w:rPr>
       </w:pPr>
-      <w:hyperlink w:anchor="_Toc394685661" w:history="1">
+      <w:hyperlink w:anchor="_Toc394818478" w:history="1">
         <w:r>
           <w:rPr>
             <w:rStyle w:val="Hipercze"/>
             <w:rFonts w:eastAsiaTheme="majorEastAsia"/>
             <w:noProof/>
           </w:rPr>
-          <w:t>Wysyłanie wiadomości o zdarzeniu</w:t>
+          <w:t>Rejestracja nowego odbiornika w kodze aplikacji</w:t>
         </w:r>
         <w:r>
           <w:rPr>
@@ -31355,7 +31410,7 @@
             <w:noProof/>
             <w:webHidden/>
           </w:rPr>
-          <w:instrText xml:space="preserve"> PAGEREF _Toc394685661 \h </w:instrText>
+          <w:instrText xml:space="preserve"> PAGEREF _Toc394818478 \h </w:instrText>
         </w:r>
         <w:r>
           <w:rPr>
@@ -31399,14 +31454,14 @@
           <w:szCs w:val="22"/>
         </w:rPr>
       </w:pPr>
-      <w:hyperlink w:anchor="_Toc394685662" w:history="1">
+      <w:hyperlink w:anchor="_Toc394818479" w:history="1">
         <w:r>
           <w:rPr>
             <w:rStyle w:val="Hipercze"/>
             <w:rFonts w:eastAsiaTheme="majorEastAsia"/>
             <w:noProof/>
           </w:rPr>
-          <w:t>Otrzymanie nowej instancji LocalBroadcastManager oraz rejestracja lokalnego odbiornika</w:t>
+          <w:t>Wysyłanie wiadomości o zdarzeniu</w:t>
         </w:r>
         <w:r>
           <w:rPr>
@@ -31427,7 +31482,7 @@
             <w:noProof/>
             <w:webHidden/>
           </w:rPr>
-          <w:instrText xml:space="preserve"> PAGEREF _Toc394685662 \h </w:instrText>
+          <w:instrText xml:space="preserve"> PAGEREF _Toc394818479 \h </w:instrText>
         </w:r>
         <w:r>
           <w:rPr>
@@ -31471,13 +31526,85 @@
           <w:szCs w:val="22"/>
         </w:rPr>
       </w:pPr>
-      <w:hyperlink w:anchor="_Toc394685663" w:history="1">
+      <w:hyperlink w:anchor="_Toc394818480" w:history="1">
         <w:r>
           <w:rPr>
             <w:rStyle w:val="Hipercze"/>
             <w:rFonts w:eastAsiaTheme="majorEastAsia"/>
             <w:noProof/>
           </w:rPr>
+          <w:t>Otrzymanie nowej instancji LocalBroadcastManager oraz rejestracja lokalnego odbiornika</w:t>
+        </w:r>
+        <w:r>
+          <w:rPr>
+            <w:noProof/>
+            <w:webHidden/>
+          </w:rPr>
+          <w:tab/>
+        </w:r>
+        <w:r>
+          <w:rPr>
+            <w:noProof/>
+            <w:webHidden/>
+          </w:rPr>
+          <w:fldChar w:fldCharType="begin"/>
+        </w:r>
+        <w:r>
+          <w:rPr>
+            <w:noProof/>
+            <w:webHidden/>
+          </w:rPr>
+          <w:instrText xml:space="preserve"> PAGEREF _Toc394818480 \h </w:instrText>
+        </w:r>
+        <w:r>
+          <w:rPr>
+            <w:noProof/>
+            <w:webHidden/>
+          </w:rPr>
+        </w:r>
+        <w:r>
+          <w:rPr>
+            <w:noProof/>
+            <w:webHidden/>
+          </w:rPr>
+          <w:fldChar w:fldCharType="separate"/>
+        </w:r>
+        <w:r>
+          <w:rPr>
+            <w:noProof/>
+            <w:webHidden/>
+          </w:rPr>
+          <w:t>31</w:t>
+        </w:r>
+        <w:r>
+          <w:rPr>
+            <w:noProof/>
+            <w:webHidden/>
+          </w:rPr>
+          <w:fldChar w:fldCharType="end"/>
+        </w:r>
+      </w:hyperlink>
+    </w:p>
+    <w:p>
+      <w:pPr>
+        <w:pStyle w:val="Spisilustracji"/>
+        <w:tabs>
+          <w:tab w:val="right" w:leader="dot" w:pos="8494"/>
+        </w:tabs>
+        <w:rPr>
+          <w:rFonts w:asciiTheme="minorHAnsi" w:eastAsiaTheme="minorEastAsia" w:hAnsiTheme="minorHAnsi" w:cstheme="minorBidi"/>
+          <w:noProof/>
+          <w:sz w:val="22"/>
+          <w:szCs w:val="22"/>
+        </w:rPr>
+      </w:pPr>
+      <w:hyperlink w:anchor="_Toc394818481" w:history="1">
+        <w:r>
+          <w:rPr>
+            <w:rStyle w:val="Hipercze"/>
+            <w:rFonts w:eastAsiaTheme="majorEastAsia"/>
+            <w:noProof/>
+          </w:rPr>
           <w:t>Nadanie lokalnej wiadomości</w:t>
         </w:r>
         <w:r>
@@ -31499,7 +31626,7 @@
             <w:noProof/>
             <w:webHidden/>
           </w:rPr>
-          <w:instrText xml:space="preserve"> PAGEREF _Toc394685663 \h </w:instrText>
+          <w:instrText xml:space="preserve"> PAGEREF _Toc394818481 \h </w:instrText>
         </w:r>
         <w:r>
           <w:rPr>
@@ -31519,7 +31646,7 @@
             <w:noProof/>
             <w:webHidden/>
           </w:rPr>
-          <w:t>30</w:t>
+          <w:t>31</w:t>
         </w:r>
         <w:r>
           <w:rPr>
@@ -31639,7 +31766,7 @@
           <w:rPr>
             <w:noProof/>
           </w:rPr>
-          <w:t>20</w:t>
+          <w:t>37</w:t>
         </w:r>
         <w:r>
           <w:rPr>
@@ -31703,7 +31830,7 @@
           <w:rPr>
             <w:noProof/>
           </w:rPr>
-          <w:t>41</w:t>
+          <w:t>40</w:t>
         </w:r>
         <w:r>
           <w:fldChar w:fldCharType="end"/>
@@ -36862,7 +36989,7 @@
 </file>
 
 <file path=customXml/itemProps1.xml><?xml version="1.0" encoding="utf-8"?>
-<ds:datastoreItem xmlns:ds="http://schemas.openxmlformats.org/officeDocument/2006/customXml" ds:itemID="{C9FE74DB-1290-4BE1-975D-64C3D453BD87}">
+<ds:datastoreItem xmlns:ds="http://schemas.openxmlformats.org/officeDocument/2006/customXml" ds:itemID="{A72F1088-7103-4EE1-BA5D-42D928EE45B5}">
   <ds:schemaRefs>
     <ds:schemaRef ds:uri="http://schemas.openxmlformats.org/officeDocument/2006/bibliography"/>
   </ds:schemaRefs>

</xml_diff>